<commit_message>
Esqueleto Curso logica de programacion Practicando con juegos y animaciones
</commit_message>
<xml_diff>
--- a/FORMACIONES/Principiante en Programación G5 - ONE/Aprender Lógica de Programación/3. Curso de Lógica de programación Practicando con juegos y animaciones/Notas.docx
+++ b/FORMACIONES/Principiante en Programación G5 - ONE/Aprender Lógica de Programación/3. Curso de Lógica de programación Practicando con juegos y animaciones/Notas.docx
@@ -13,7 +13,10 @@
         <w:t xml:space="preserve">Curso de </w:t>
       </w:r>
       <w:r>
-        <w:t>Lógica de programación: Primeros pasos</w:t>
+        <w:t xml:space="preserve">Lógica de programación: </w:t>
+      </w:r>
+      <w:r>
+        <w:t>Practicando con juegos y animaciones</w:t>
       </w:r>
     </w:p>
     <w:p>
@@ -36,7 +39,13 @@
         <w:rPr>
           <w:rFonts w:eastAsiaTheme="majorEastAsia"/>
         </w:rPr>
-        <w:t xml:space="preserve"> Comience a programar hoy</w:t>
+        <w:t xml:space="preserve"> </w:t>
+      </w:r>
+      <w:r>
+        <w:rPr>
+          <w:rFonts w:eastAsiaTheme="majorEastAsia"/>
+        </w:rPr>
+        <w:t>Diseñando Graficos con canva</w:t>
       </w:r>
     </w:p>
     <w:p>
@@ -53,7 +62,7 @@
         <w:rPr>
           <w:rFonts w:eastAsiaTheme="majorEastAsia"/>
         </w:rPr>
-        <w:t>Creando tu propio código HTML:</w:t>
+        <w:t>Canva será nuestra pantalla:</w:t>
       </w:r>
     </w:p>
     <w:p>
@@ -70,12 +79,29 @@
         <w:rPr>
           <w:rFonts w:eastAsiaTheme="majorEastAsia"/>
         </w:rPr>
-        <w:t>Esto si es programación:</w:t>
+        <w:t>Diseñando una bandera con un pixel:</w:t>
       </w:r>
     </w:p>
     <w:p>
       <w:pPr>
         <w:pStyle w:val="Ttulo1"/>
+        <w:tabs>
+          <w:tab w:val="left" w:pos="3852"/>
+        </w:tabs>
+        <w:rPr>
+          <w:rFonts w:eastAsiaTheme="majorEastAsia"/>
+        </w:rPr>
+      </w:pPr>
+      <w:r>
+        <w:rPr>
+          <w:rFonts w:eastAsiaTheme="majorEastAsia"/>
+        </w:rPr>
+        <w:t>Siendo creativos con la bandera:</w:t>
+      </w:r>
+    </w:p>
+    <w:p>
+      <w:pPr>
+        <w:pStyle w:val="Ttulo1"/>
         <w:rPr>
           <w:rFonts w:eastAsiaTheme="majorEastAsia"/>
         </w:rPr>
@@ -90,7 +116,13 @@
         <w:rPr>
           <w:rFonts w:eastAsiaTheme="majorEastAsia"/>
         </w:rPr>
-        <w:t xml:space="preserve"> Comuníquese con el usuario</w:t>
+        <w:t xml:space="preserve"> </w:t>
+      </w:r>
+      <w:r>
+        <w:rPr>
+          <w:rFonts w:eastAsiaTheme="majorEastAsia"/>
+        </w:rPr>
+        <w:t>Utilizando funciones</w:t>
       </w:r>
     </w:p>
     <w:p>
@@ -104,7 +136,7 @@
         <w:rPr>
           <w:rFonts w:eastAsiaTheme="majorEastAsia"/>
         </w:rPr>
-        <w:t>Convenio de codificación:</w:t>
+        <w:t>Repetir código no es de buenos programadores:</w:t>
       </w:r>
     </w:p>
     <w:p>
@@ -118,7 +150,7 @@
         <w:rPr>
           <w:rFonts w:eastAsiaTheme="majorEastAsia"/>
         </w:rPr>
-        <w:t>Concatenando caracteres:</w:t>
+        <w:t>Una función más genérica:</w:t>
       </w:r>
     </w:p>
     <w:p>
@@ -132,7 +164,7 @@
         <w:rPr>
           <w:rFonts w:eastAsiaTheme="majorEastAsia"/>
         </w:rPr>
-        <w:t>Operaciones con textos y números:</w:t>
+        <w:t>Las iteraciones son fantásticas:</w:t>
       </w:r>
     </w:p>
     <w:p>
@@ -152,7 +184,13 @@
         <w:rPr>
           <w:rFonts w:eastAsiaTheme="majorEastAsia"/>
         </w:rPr>
-        <w:t xml:space="preserve"> Deje su programa dinámico usando variables</w:t>
+        <w:t xml:space="preserve"> </w:t>
+      </w:r>
+      <w:r>
+        <w:rPr>
+          <w:rFonts w:eastAsiaTheme="majorEastAsia"/>
+        </w:rPr>
+        <w:t>Interactuando con el usuario</w:t>
       </w:r>
     </w:p>
     <w:p>
@@ -166,7 +204,7 @@
         <w:rPr>
           <w:rFonts w:eastAsiaTheme="majorEastAsia"/>
         </w:rPr>
-        <w:t>Reduciendo alteraciones:</w:t>
+        <w:t>Nuestra pantalla tiene vida, responde sola:</w:t>
       </w:r>
     </w:p>
     <w:p>
@@ -180,7 +218,7 @@
         <w:rPr>
           <w:rFonts w:eastAsiaTheme="majorEastAsia"/>
         </w:rPr>
-        <w:t>Variables:</w:t>
+        <w:t>Mouse, en cual posicion estas:</w:t>
       </w:r>
     </w:p>
     <w:p>
@@ -200,7 +238,13 @@
         <w:rPr>
           <w:rFonts w:eastAsiaTheme="majorEastAsia"/>
         </w:rPr>
-        <w:t xml:space="preserve"> Cree sus propias funcionalidades</w:t>
+        <w:t xml:space="preserve"> </w:t>
+      </w:r>
+      <w:r>
+        <w:rPr>
+          <w:rFonts w:eastAsiaTheme="majorEastAsia"/>
+        </w:rPr>
+        <w:t>Moviendo elementos con animaciones simples</w:t>
       </w:r>
     </w:p>
     <w:p>
@@ -214,7 +258,8 @@
         <w:rPr>
           <w:rFonts w:eastAsiaTheme="majorEastAsia"/>
         </w:rPr>
-        <w:t>Mejorando el mantenimiento del código:</w:t>
+        <w:lastRenderedPageBreak/>
+        <w:t>Ya diseñamos un círculo, ahora a darle vida:</w:t>
       </w:r>
     </w:p>
     <w:p>
@@ -228,7 +273,7 @@
         <w:rPr>
           <w:rFonts w:eastAsiaTheme="majorEastAsia"/>
         </w:rPr>
-        <w:t>Funciones:</w:t>
+        <w:t>Diseñando:</w:t>
       </w:r>
     </w:p>
     <w:p>
@@ -242,8 +287,7 @@
         <w:rPr>
           <w:rFonts w:eastAsiaTheme="majorEastAsia"/>
         </w:rPr>
-        <w:lastRenderedPageBreak/>
-        <w:t>Funciones con parámetros:</w:t>
+        <w:t>Animaciones simples:</w:t>
       </w:r>
     </w:p>
     <w:p>
@@ -263,7 +307,13 @@
         <w:rPr>
           <w:rFonts w:eastAsiaTheme="majorEastAsia"/>
         </w:rPr>
-        <w:t xml:space="preserve"> Practique resolviendo problemas día a día </w:t>
+        <w:t xml:space="preserve"> </w:t>
+      </w:r>
+      <w:r>
+        <w:rPr>
+          <w:rFonts w:eastAsiaTheme="majorEastAsia"/>
+        </w:rPr>
+        <w:t>Nuestro primer juego</w:t>
       </w:r>
     </w:p>
     <w:p>
@@ -277,7 +327,7 @@
         <w:rPr>
           <w:rFonts w:eastAsiaTheme="majorEastAsia"/>
         </w:rPr>
-        <w:t>Calculando IMC:</w:t>
+        <w:t>Creando un objeto aleatorio:</w:t>
       </w:r>
     </w:p>
     <w:p>
@@ -291,30 +341,9 @@
         <w:rPr>
           <w:rFonts w:eastAsiaTheme="majorEastAsia"/>
         </w:rPr>
-        <w:t>Explorando a fondo el retorno de funciones:</w:t>
+        <w:t>Disparando contra el objetivo:</w:t>
       </w:r>
     </w:p>
-    <w:p>
-      <w:pPr>
-        <w:pStyle w:val="Ttulo1"/>
-        <w:rPr>
-          <w:rFonts w:eastAsiaTheme="majorEastAsia"/>
-        </w:rPr>
-      </w:pPr>
-      <w:r>
-        <w:rPr>
-          <w:rFonts w:eastAsiaTheme="majorEastAsia"/>
-        </w:rPr>
-        <w:t>Interactuando con el usuario:</w:t>
-      </w:r>
-    </w:p>
-    <w:p/>
-    <w:p>
-      <w:pPr>
-        <w:pStyle w:val="Ttulo1"/>
-      </w:pPr>
-    </w:p>
-    <w:p/>
     <w:sectPr>
       <w:pgSz w:w="12240" w:h="15840"/>
       <w:pgMar w:top="1417" w:right="1701" w:bottom="1417" w:left="1701" w:header="708" w:footer="708" w:gutter="0"/>
@@ -2654,7 +2683,6 @@
   <w:style w:type="character" w:default="1" w:styleId="Fuentedeprrafopredeter">
     <w:name w:val="Default Paragraph Font"/>
     <w:uiPriority w:val="1"/>
-    <w:semiHidden/>
     <w:unhideWhenUsed/>
   </w:style>
   <w:style w:type="table" w:default="1" w:styleId="Tablanormal">

</xml_diff>

<commit_message>
Clase 1 Curso logica de programacion Practicando con juegos y animaciones
</commit_message>
<xml_diff>
--- a/FORMACIONES/Principiante en Programación G5 - ONE/Aprender Lógica de Programación/3. Curso de Lógica de programación Practicando con juegos y animaciones/Notas.docx
+++ b/FORMACIONES/Principiante en Programación G5 - ONE/Aprender Lógica de Programación/3. Curso de Lógica de programación Practicando con juegos y animaciones/Notas.docx
@@ -71,15 +71,50 @@
         <w:tabs>
           <w:tab w:val="left" w:pos="3852"/>
         </w:tabs>
-        <w:rPr>
-          <w:rFonts w:eastAsiaTheme="majorEastAsia"/>
-        </w:rPr>
-      </w:pPr>
-      <w:r>
-        <w:rPr>
-          <w:rFonts w:eastAsiaTheme="majorEastAsia"/>
-        </w:rPr>
-        <w:t>Diseñando una bandera con un pixel:</w:t>
+        <w:jc w:val="center"/>
+        <w:rPr>
+          <w:rFonts w:eastAsiaTheme="majorEastAsia"/>
+        </w:rPr>
+      </w:pPr>
+      <w:r>
+        <w:rPr>
+          <w:rFonts w:eastAsiaTheme="majorEastAsia"/>
+        </w:rPr>
+        <w:drawing>
+          <wp:inline distT="0" distB="0" distL="0" distR="0" wp14:anchorId="6EEEA587" wp14:editId="54511A69">
+            <wp:extent cx="2191056" cy="2000529"/>
+            <wp:effectExtent l="0" t="0" r="0" b="0"/>
+            <wp:docPr id="1" name="Imagen 1"/>
+            <wp:cNvGraphicFramePr>
+              <a:graphicFrameLocks xmlns:a="http://schemas.openxmlformats.org/drawingml/2006/main" noChangeAspect="1"/>
+            </wp:cNvGraphicFramePr>
+            <a:graphic xmlns:a="http://schemas.openxmlformats.org/drawingml/2006/main">
+              <a:graphicData uri="http://schemas.openxmlformats.org/drawingml/2006/picture">
+                <pic:pic xmlns:pic="http://schemas.openxmlformats.org/drawingml/2006/picture">
+                  <pic:nvPicPr>
+                    <pic:cNvPr id="1" name=""/>
+                    <pic:cNvPicPr/>
+                  </pic:nvPicPr>
+                  <pic:blipFill>
+                    <a:blip r:embed="rId5"/>
+                    <a:stretch>
+                      <a:fillRect/>
+                    </a:stretch>
+                  </pic:blipFill>
+                  <pic:spPr>
+                    <a:xfrm>
+                      <a:off x="0" y="0"/>
+                      <a:ext cx="2191056" cy="2000529"/>
+                    </a:xfrm>
+                    <a:prstGeom prst="rect">
+                      <a:avLst/>
+                    </a:prstGeom>
+                  </pic:spPr>
+                </pic:pic>
+              </a:graphicData>
+            </a:graphic>
+          </wp:inline>
+        </w:drawing>
       </w:r>
     </w:p>
     <w:p>
@@ -88,168 +123,311 @@
         <w:tabs>
           <w:tab w:val="left" w:pos="3852"/>
         </w:tabs>
-        <w:rPr>
-          <w:rFonts w:eastAsiaTheme="majorEastAsia"/>
-        </w:rPr>
-      </w:pPr>
-      <w:r>
-        <w:rPr>
-          <w:rFonts w:eastAsiaTheme="majorEastAsia"/>
-        </w:rPr>
-        <w:t>Siendo creativos con la bandera:</w:t>
+        <w:jc w:val="center"/>
+        <w:rPr>
+          <w:rFonts w:eastAsiaTheme="majorEastAsia"/>
+        </w:rPr>
+      </w:pPr>
+      <w:r>
+        <w:rPr>
+          <w:rFonts w:eastAsiaTheme="majorEastAsia"/>
+        </w:rPr>
+        <w:drawing>
+          <wp:inline distT="0" distB="0" distL="0" distR="0" wp14:anchorId="7F754AB0" wp14:editId="51BF34F4">
+            <wp:extent cx="2991267" cy="2743583"/>
+            <wp:effectExtent l="0" t="0" r="0" b="0"/>
+            <wp:docPr id="2" name="Imagen 2"/>
+            <wp:cNvGraphicFramePr>
+              <a:graphicFrameLocks xmlns:a="http://schemas.openxmlformats.org/drawingml/2006/main" noChangeAspect="1"/>
+            </wp:cNvGraphicFramePr>
+            <a:graphic xmlns:a="http://schemas.openxmlformats.org/drawingml/2006/main">
+              <a:graphicData uri="http://schemas.openxmlformats.org/drawingml/2006/picture">
+                <pic:pic xmlns:pic="http://schemas.openxmlformats.org/drawingml/2006/picture">
+                  <pic:nvPicPr>
+                    <pic:cNvPr id="1" name=""/>
+                    <pic:cNvPicPr/>
+                  </pic:nvPicPr>
+                  <pic:blipFill>
+                    <a:blip r:embed="rId6"/>
+                    <a:stretch>
+                      <a:fillRect/>
+                    </a:stretch>
+                  </pic:blipFill>
+                  <pic:spPr>
+                    <a:xfrm>
+                      <a:off x="0" y="0"/>
+                      <a:ext cx="2991267" cy="2743583"/>
+                    </a:xfrm>
+                    <a:prstGeom prst="rect">
+                      <a:avLst/>
+                    </a:prstGeom>
+                  </pic:spPr>
+                </pic:pic>
+              </a:graphicData>
+            </a:graphic>
+          </wp:inline>
+        </w:drawing>
       </w:r>
     </w:p>
     <w:p>
-      <w:pPr>
-        <w:pStyle w:val="Ttulo1"/>
-        <w:rPr>
-          <w:rFonts w:eastAsiaTheme="majorEastAsia"/>
-        </w:rPr>
-      </w:pPr>
-      <w:r>
-        <w:rPr>
-          <w:rFonts w:eastAsiaTheme="majorEastAsia"/>
-        </w:rPr>
-        <w:t>Clase 2:</w:t>
-      </w:r>
-      <w:r>
-        <w:rPr>
-          <w:rFonts w:eastAsiaTheme="majorEastAsia"/>
-        </w:rPr>
-        <w:t xml:space="preserve"> </w:t>
-      </w:r>
-      <w:r>
-        <w:rPr>
-          <w:rFonts w:eastAsiaTheme="majorEastAsia"/>
-        </w:rPr>
-        <w:t>Utilizando funciones</w:t>
+      <w:proofErr w:type="spellStart"/>
+      <w:r>
+        <w:t>Canvas</w:t>
+      </w:r>
+      <w:proofErr w:type="spellEnd"/>
+      <w:r>
+        <w:t xml:space="preserve"> es un tablero por defecto de </w:t>
+      </w:r>
+      <w:proofErr w:type="spellStart"/>
+      <w:r>
+        <w:t>html</w:t>
+      </w:r>
+      <w:proofErr w:type="spellEnd"/>
+      <w:r>
+        <w:t>.</w:t>
       </w:r>
     </w:p>
     <w:p>
       <w:pPr>
-        <w:pStyle w:val="Ttulo1"/>
-        <w:rPr>
-          <w:rFonts w:eastAsiaTheme="majorEastAsia"/>
-        </w:rPr>
-      </w:pPr>
-      <w:r>
-        <w:rPr>
-          <w:rFonts w:eastAsiaTheme="majorEastAsia"/>
-        </w:rPr>
-        <w:t>Repetir código no es de buenos programadores:</w:t>
+        <w:jc w:val="center"/>
+      </w:pPr>
+      <w:r>
+        <w:lastRenderedPageBreak/>
+        <w:drawing>
+          <wp:inline distT="0" distB="0" distL="0" distR="0" wp14:anchorId="05348532" wp14:editId="4AE67CA5">
+            <wp:extent cx="3419952" cy="1162212"/>
+            <wp:effectExtent l="0" t="0" r="9525" b="0"/>
+            <wp:docPr id="3" name="Imagen 3"/>
+            <wp:cNvGraphicFramePr>
+              <a:graphicFrameLocks xmlns:a="http://schemas.openxmlformats.org/drawingml/2006/main" noChangeAspect="1"/>
+            </wp:cNvGraphicFramePr>
+            <a:graphic xmlns:a="http://schemas.openxmlformats.org/drawingml/2006/main">
+              <a:graphicData uri="http://schemas.openxmlformats.org/drawingml/2006/picture">
+                <pic:pic xmlns:pic="http://schemas.openxmlformats.org/drawingml/2006/picture">
+                  <pic:nvPicPr>
+                    <pic:cNvPr id="1" name=""/>
+                    <pic:cNvPicPr/>
+                  </pic:nvPicPr>
+                  <pic:blipFill>
+                    <a:blip r:embed="rId7"/>
+                    <a:stretch>
+                      <a:fillRect/>
+                    </a:stretch>
+                  </pic:blipFill>
+                  <pic:spPr>
+                    <a:xfrm>
+                      <a:off x="0" y="0"/>
+                      <a:ext cx="3419952" cy="1162212"/>
+                    </a:xfrm>
+                    <a:prstGeom prst="rect">
+                      <a:avLst/>
+                    </a:prstGeom>
+                  </pic:spPr>
+                </pic:pic>
+              </a:graphicData>
+            </a:graphic>
+          </wp:inline>
+        </w:drawing>
       </w:r>
     </w:p>
     <w:p>
-      <w:pPr>
-        <w:pStyle w:val="Ttulo1"/>
-        <w:rPr>
-          <w:rFonts w:eastAsiaTheme="majorEastAsia"/>
-        </w:rPr>
-      </w:pPr>
-      <w:r>
-        <w:rPr>
-          <w:rFonts w:eastAsiaTheme="majorEastAsia"/>
-        </w:rPr>
-        <w:t>Una función más genérica:</w:t>
+      <w:r>
+        <w:t xml:space="preserve">Creamos la variable pantalla donde le decimos que seleccione el tablero </w:t>
+      </w:r>
+      <w:proofErr w:type="spellStart"/>
+      <w:r>
+        <w:t>canvas</w:t>
+      </w:r>
+      <w:proofErr w:type="spellEnd"/>
+      <w:r>
+        <w:t>.</w:t>
       </w:r>
     </w:p>
     <w:p>
-      <w:pPr>
-        <w:pStyle w:val="Ttulo1"/>
-        <w:rPr>
-          <w:rFonts w:eastAsiaTheme="majorEastAsia"/>
-        </w:rPr>
-      </w:pPr>
-      <w:r>
-        <w:rPr>
-          <w:rFonts w:eastAsiaTheme="majorEastAsia"/>
-        </w:rPr>
-        <w:t>Las iteraciones son fantásticas:</w:t>
+      <w:r>
+        <w:t>Y la variable pincel donde le decimos que tome el tablero y tome su contexto en 2d.</w:t>
       </w:r>
     </w:p>
     <w:p>
       <w:pPr>
         <w:pStyle w:val="Ttulo1"/>
-        <w:rPr>
-          <w:rFonts w:eastAsiaTheme="majorEastAsia"/>
-        </w:rPr>
-      </w:pPr>
-      <w:r>
-        <w:rPr>
-          <w:rFonts w:eastAsiaTheme="majorEastAsia"/>
-        </w:rPr>
-        <w:t>Clase 3:</w:t>
-      </w:r>
-      <w:r>
-        <w:rPr>
-          <w:rFonts w:eastAsiaTheme="majorEastAsia"/>
-        </w:rPr>
-        <w:t xml:space="preserve"> </w:t>
-      </w:r>
-      <w:r>
-        <w:rPr>
-          <w:rFonts w:eastAsiaTheme="majorEastAsia"/>
-        </w:rPr>
-        <w:t>Interactuando con el usuario</w:t>
+        <w:tabs>
+          <w:tab w:val="left" w:pos="3852"/>
+        </w:tabs>
+        <w:rPr>
+          <w:rFonts w:eastAsiaTheme="majorEastAsia"/>
+        </w:rPr>
+      </w:pPr>
+      <w:r>
+        <w:rPr>
+          <w:rFonts w:eastAsiaTheme="majorEastAsia"/>
+        </w:rPr>
+        <w:t>Diseñando una bandera con un pixel:</w:t>
       </w:r>
     </w:p>
     <w:p>
       <w:pPr>
         <w:pStyle w:val="Ttulo1"/>
-        <w:rPr>
-          <w:rFonts w:eastAsiaTheme="majorEastAsia"/>
-        </w:rPr>
-      </w:pPr>
-      <w:r>
-        <w:rPr>
-          <w:rFonts w:eastAsiaTheme="majorEastAsia"/>
-        </w:rPr>
-        <w:t>Nuestra pantalla tiene vida, responde sola:</w:t>
+        <w:tabs>
+          <w:tab w:val="left" w:pos="3852"/>
+        </w:tabs>
+        <w:jc w:val="center"/>
+        <w:rPr>
+          <w:rFonts w:eastAsiaTheme="majorEastAsia"/>
+        </w:rPr>
+      </w:pPr>
+      <w:r>
+        <w:rPr>
+          <w:rFonts w:eastAsiaTheme="majorEastAsia"/>
+        </w:rPr>
+        <w:drawing>
+          <wp:inline distT="0" distB="0" distL="0" distR="0" wp14:anchorId="5622163A" wp14:editId="74BB828A">
+            <wp:extent cx="1933845" cy="295316"/>
+            <wp:effectExtent l="0" t="0" r="9525" b="9525"/>
+            <wp:docPr id="4" name="Imagen 4"/>
+            <wp:cNvGraphicFramePr>
+              <a:graphicFrameLocks xmlns:a="http://schemas.openxmlformats.org/drawingml/2006/main" noChangeAspect="1"/>
+            </wp:cNvGraphicFramePr>
+            <a:graphic xmlns:a="http://schemas.openxmlformats.org/drawingml/2006/main">
+              <a:graphicData uri="http://schemas.openxmlformats.org/drawingml/2006/picture">
+                <pic:pic xmlns:pic="http://schemas.openxmlformats.org/drawingml/2006/picture">
+                  <pic:nvPicPr>
+                    <pic:cNvPr id="1" name=""/>
+                    <pic:cNvPicPr/>
+                  </pic:nvPicPr>
+                  <pic:blipFill>
+                    <a:blip r:embed="rId8"/>
+                    <a:stretch>
+                      <a:fillRect/>
+                    </a:stretch>
+                  </pic:blipFill>
+                  <pic:spPr>
+                    <a:xfrm>
+                      <a:off x="0" y="0"/>
+                      <a:ext cx="1933845" cy="295316"/>
+                    </a:xfrm>
+                    <a:prstGeom prst="rect">
+                      <a:avLst/>
+                    </a:prstGeom>
+                  </pic:spPr>
+                </pic:pic>
+              </a:graphicData>
+            </a:graphic>
+          </wp:inline>
+        </w:drawing>
       </w:r>
     </w:p>
     <w:p>
       <w:pPr>
         <w:pStyle w:val="Ttulo1"/>
-        <w:rPr>
-          <w:rFonts w:eastAsiaTheme="majorEastAsia"/>
-        </w:rPr>
-      </w:pPr>
-      <w:r>
-        <w:rPr>
-          <w:rFonts w:eastAsiaTheme="majorEastAsia"/>
-        </w:rPr>
-        <w:t>Mouse, en cual posicion estas:</w:t>
+        <w:tabs>
+          <w:tab w:val="left" w:pos="3852"/>
+        </w:tabs>
+        <w:jc w:val="center"/>
+        <w:rPr>
+          <w:rFonts w:eastAsiaTheme="majorEastAsia"/>
+        </w:rPr>
+      </w:pPr>
+      <w:r>
+        <w:rPr>
+          <w:rFonts w:eastAsiaTheme="majorEastAsia"/>
+        </w:rPr>
+        <w:drawing>
+          <wp:inline distT="0" distB="0" distL="0" distR="0" wp14:anchorId="40A47B06" wp14:editId="079BF107">
+            <wp:extent cx="3373502" cy="2241749"/>
+            <wp:effectExtent l="0" t="0" r="0" b="6350"/>
+            <wp:docPr id="5" name="Imagen 5"/>
+            <wp:cNvGraphicFramePr>
+              <a:graphicFrameLocks xmlns:a="http://schemas.openxmlformats.org/drawingml/2006/main" noChangeAspect="1"/>
+            </wp:cNvGraphicFramePr>
+            <a:graphic xmlns:a="http://schemas.openxmlformats.org/drawingml/2006/main">
+              <a:graphicData uri="http://schemas.openxmlformats.org/drawingml/2006/picture">
+                <pic:pic xmlns:pic="http://schemas.openxmlformats.org/drawingml/2006/picture">
+                  <pic:nvPicPr>
+                    <pic:cNvPr id="1" name=""/>
+                    <pic:cNvPicPr/>
+                  </pic:nvPicPr>
+                  <pic:blipFill>
+                    <a:blip r:embed="rId9"/>
+                    <a:stretch>
+                      <a:fillRect/>
+                    </a:stretch>
+                  </pic:blipFill>
+                  <pic:spPr>
+                    <a:xfrm>
+                      <a:off x="0" y="0"/>
+                      <a:ext cx="3384784" cy="2249246"/>
+                    </a:xfrm>
+                    <a:prstGeom prst="rect">
+                      <a:avLst/>
+                    </a:prstGeom>
+                  </pic:spPr>
+                </pic:pic>
+              </a:graphicData>
+            </a:graphic>
+          </wp:inline>
+        </w:drawing>
       </w:r>
     </w:p>
     <w:p>
       <w:pPr>
         <w:pStyle w:val="Ttulo1"/>
-        <w:rPr>
-          <w:rFonts w:eastAsiaTheme="majorEastAsia"/>
-        </w:rPr>
-      </w:pPr>
-      <w:r>
-        <w:rPr>
-          <w:rFonts w:eastAsiaTheme="majorEastAsia"/>
-        </w:rPr>
-        <w:t>Clase 4:</w:t>
-      </w:r>
-      <w:r>
-        <w:rPr>
-          <w:rFonts w:eastAsiaTheme="majorEastAsia"/>
-        </w:rPr>
-        <w:t xml:space="preserve"> </w:t>
-      </w:r>
-      <w:r>
-        <w:rPr>
-          <w:rFonts w:eastAsiaTheme="majorEastAsia"/>
-        </w:rPr>
-        <w:t>Moviendo elementos con animaciones simples</w:t>
+        <w:tabs>
+          <w:tab w:val="left" w:pos="3852"/>
+        </w:tabs>
+        <w:jc w:val="center"/>
+        <w:rPr>
+          <w:rFonts w:eastAsiaTheme="majorEastAsia"/>
+        </w:rPr>
+      </w:pPr>
+      <w:r>
+        <w:rPr>
+          <w:rFonts w:eastAsiaTheme="majorEastAsia"/>
+        </w:rPr>
+        <w:drawing>
+          <wp:inline distT="0" distB="0" distL="0" distR="0" wp14:anchorId="1035BBB8" wp14:editId="637091C1">
+            <wp:extent cx="2238687" cy="2124371"/>
+            <wp:effectExtent l="0" t="0" r="9525" b="9525"/>
+            <wp:docPr id="6" name="Imagen 6"/>
+            <wp:cNvGraphicFramePr>
+              <a:graphicFrameLocks xmlns:a="http://schemas.openxmlformats.org/drawingml/2006/main" noChangeAspect="1"/>
+            </wp:cNvGraphicFramePr>
+            <a:graphic xmlns:a="http://schemas.openxmlformats.org/drawingml/2006/main">
+              <a:graphicData uri="http://schemas.openxmlformats.org/drawingml/2006/picture">
+                <pic:pic xmlns:pic="http://schemas.openxmlformats.org/drawingml/2006/picture">
+                  <pic:nvPicPr>
+                    <pic:cNvPr id="1" name=""/>
+                    <pic:cNvPicPr/>
+                  </pic:nvPicPr>
+                  <pic:blipFill>
+                    <a:blip r:embed="rId10"/>
+                    <a:stretch>
+                      <a:fillRect/>
+                    </a:stretch>
+                  </pic:blipFill>
+                  <pic:spPr>
+                    <a:xfrm>
+                      <a:off x="0" y="0"/>
+                      <a:ext cx="2238687" cy="2124371"/>
+                    </a:xfrm>
+                    <a:prstGeom prst="rect">
+                      <a:avLst/>
+                    </a:prstGeom>
+                  </pic:spPr>
+                </pic:pic>
+              </a:graphicData>
+            </a:graphic>
+          </wp:inline>
+        </w:drawing>
       </w:r>
     </w:p>
     <w:p>
       <w:pPr>
         <w:pStyle w:val="Ttulo1"/>
+        <w:tabs>
+          <w:tab w:val="left" w:pos="3852"/>
+        </w:tabs>
+        <w:jc w:val="center"/>
         <w:rPr>
           <w:rFonts w:eastAsiaTheme="majorEastAsia"/>
         </w:rPr>
@@ -259,61 +437,169 @@
           <w:rFonts w:eastAsiaTheme="majorEastAsia"/>
         </w:rPr>
         <w:lastRenderedPageBreak/>
-        <w:t>Ya diseñamos un círculo, ahora a darle vida:</w:t>
+        <w:drawing>
+          <wp:inline distT="0" distB="0" distL="0" distR="0" wp14:anchorId="51306C2D" wp14:editId="16B58EA9">
+            <wp:extent cx="3672499" cy="2496934"/>
+            <wp:effectExtent l="0" t="0" r="4445" b="0"/>
+            <wp:docPr id="7" name="Imagen 7"/>
+            <wp:cNvGraphicFramePr>
+              <a:graphicFrameLocks xmlns:a="http://schemas.openxmlformats.org/drawingml/2006/main" noChangeAspect="1"/>
+            </wp:cNvGraphicFramePr>
+            <a:graphic xmlns:a="http://schemas.openxmlformats.org/drawingml/2006/main">
+              <a:graphicData uri="http://schemas.openxmlformats.org/drawingml/2006/picture">
+                <pic:pic xmlns:pic="http://schemas.openxmlformats.org/drawingml/2006/picture">
+                  <pic:nvPicPr>
+                    <pic:cNvPr id="1" name=""/>
+                    <pic:cNvPicPr/>
+                  </pic:nvPicPr>
+                  <pic:blipFill rotWithShape="1">
+                    <a:blip r:embed="rId11"/>
+                    <a:srcRect r="1997" b="2323"/>
+                    <a:stretch/>
+                  </pic:blipFill>
+                  <pic:spPr bwMode="auto">
+                    <a:xfrm>
+                      <a:off x="0" y="0"/>
+                      <a:ext cx="3689908" cy="2508771"/>
+                    </a:xfrm>
+                    <a:prstGeom prst="rect">
+                      <a:avLst/>
+                    </a:prstGeom>
+                    <a:ln>
+                      <a:noFill/>
+                    </a:ln>
+                    <a:extLst>
+                      <a:ext uri="{53640926-AAD7-44D8-BBD7-CCE9431645EC}">
+                        <a14:shadowObscured xmlns:a14="http://schemas.microsoft.com/office/drawing/2010/main"/>
+                      </a:ext>
+                    </a:extLst>
+                  </pic:spPr>
+                </pic:pic>
+              </a:graphicData>
+            </a:graphic>
+          </wp:inline>
+        </w:drawing>
       </w:r>
     </w:p>
     <w:p>
       <w:pPr>
         <w:pStyle w:val="Ttulo1"/>
-        <w:rPr>
-          <w:rFonts w:eastAsiaTheme="majorEastAsia"/>
-        </w:rPr>
-      </w:pPr>
-      <w:r>
-        <w:rPr>
-          <w:rFonts w:eastAsiaTheme="majorEastAsia"/>
-        </w:rPr>
-        <w:t>Diseñando:</w:t>
+        <w:tabs>
+          <w:tab w:val="left" w:pos="3852"/>
+        </w:tabs>
+        <w:rPr>
+          <w:rFonts w:eastAsiaTheme="majorEastAsia"/>
+        </w:rPr>
+      </w:pPr>
+      <w:r>
+        <w:rPr>
+          <w:rFonts w:eastAsiaTheme="majorEastAsia"/>
+        </w:rPr>
+        <w:t>Siendo creativos con la bandera:</w:t>
       </w:r>
     </w:p>
     <w:p>
       <w:pPr>
         <w:pStyle w:val="Ttulo1"/>
-        <w:rPr>
-          <w:rFonts w:eastAsiaTheme="majorEastAsia"/>
-        </w:rPr>
-      </w:pPr>
-      <w:r>
-        <w:rPr>
-          <w:rFonts w:eastAsiaTheme="majorEastAsia"/>
-        </w:rPr>
-        <w:t>Animaciones simples:</w:t>
+        <w:tabs>
+          <w:tab w:val="left" w:pos="3852"/>
+        </w:tabs>
+        <w:jc w:val="center"/>
+        <w:rPr>
+          <w:rFonts w:eastAsiaTheme="majorEastAsia"/>
+        </w:rPr>
+      </w:pPr>
+      <w:r>
+        <w:rPr>
+          <w:rFonts w:eastAsiaTheme="majorEastAsia"/>
+        </w:rPr>
+        <w:drawing>
+          <wp:inline distT="0" distB="0" distL="0" distR="0" wp14:anchorId="7C022522" wp14:editId="795789ED">
+            <wp:extent cx="3153215" cy="2076740"/>
+            <wp:effectExtent l="0" t="0" r="9525" b="0"/>
+            <wp:docPr id="8" name="Imagen 8"/>
+            <wp:cNvGraphicFramePr>
+              <a:graphicFrameLocks xmlns:a="http://schemas.openxmlformats.org/drawingml/2006/main" noChangeAspect="1"/>
+            </wp:cNvGraphicFramePr>
+            <a:graphic xmlns:a="http://schemas.openxmlformats.org/drawingml/2006/main">
+              <a:graphicData uri="http://schemas.openxmlformats.org/drawingml/2006/picture">
+                <pic:pic xmlns:pic="http://schemas.openxmlformats.org/drawingml/2006/picture">
+                  <pic:nvPicPr>
+                    <pic:cNvPr id="1" name=""/>
+                    <pic:cNvPicPr/>
+                  </pic:nvPicPr>
+                  <pic:blipFill>
+                    <a:blip r:embed="rId12"/>
+                    <a:stretch>
+                      <a:fillRect/>
+                    </a:stretch>
+                  </pic:blipFill>
+                  <pic:spPr>
+                    <a:xfrm>
+                      <a:off x="0" y="0"/>
+                      <a:ext cx="3153215" cy="2076740"/>
+                    </a:xfrm>
+                    <a:prstGeom prst="rect">
+                      <a:avLst/>
+                    </a:prstGeom>
+                  </pic:spPr>
+                </pic:pic>
+              </a:graphicData>
+            </a:graphic>
+          </wp:inline>
+        </w:drawing>
       </w:r>
     </w:p>
     <w:p>
       <w:pPr>
         <w:pStyle w:val="Ttulo1"/>
-        <w:rPr>
-          <w:rFonts w:eastAsiaTheme="majorEastAsia"/>
-        </w:rPr>
-      </w:pPr>
-      <w:r>
-        <w:rPr>
-          <w:rFonts w:eastAsiaTheme="majorEastAsia"/>
-        </w:rPr>
-        <w:t>Clase 5:</w:t>
-      </w:r>
-      <w:r>
-        <w:rPr>
-          <w:rFonts w:eastAsiaTheme="majorEastAsia"/>
-        </w:rPr>
-        <w:t xml:space="preserve"> </w:t>
-      </w:r>
-      <w:r>
-        <w:rPr>
-          <w:rFonts w:eastAsiaTheme="majorEastAsia"/>
-        </w:rPr>
-        <w:t>Nuestro primer juego</w:t>
+        <w:tabs>
+          <w:tab w:val="left" w:pos="3852"/>
+        </w:tabs>
+        <w:jc w:val="center"/>
+        <w:rPr>
+          <w:rFonts w:eastAsiaTheme="majorEastAsia"/>
+        </w:rPr>
+      </w:pPr>
+      <w:r>
+        <w:rPr>
+          <w:noProof/>
+        </w:rPr>
+        <w:drawing>
+          <wp:inline distT="0" distB="0" distL="0" distR="0" wp14:anchorId="297F60E6" wp14:editId="279B5026">
+            <wp:extent cx="3401193" cy="2267462"/>
+            <wp:effectExtent l="0" t="0" r="8890" b="0"/>
+            <wp:docPr id="9" name="Imagen 9"/>
+            <wp:cNvGraphicFramePr>
+              <a:graphicFrameLocks xmlns:a="http://schemas.openxmlformats.org/drawingml/2006/main" noChangeAspect="1"/>
+            </wp:cNvGraphicFramePr>
+            <a:graphic xmlns:a="http://schemas.openxmlformats.org/drawingml/2006/main">
+              <a:graphicData uri="http://schemas.openxmlformats.org/drawingml/2006/picture">
+                <pic:pic xmlns:pic="http://schemas.openxmlformats.org/drawingml/2006/picture">
+                  <pic:nvPicPr>
+                    <pic:cNvPr id="1" name=""/>
+                    <pic:cNvPicPr/>
+                  </pic:nvPicPr>
+                  <pic:blipFill>
+                    <a:blip r:embed="rId13"/>
+                    <a:stretch>
+                      <a:fillRect/>
+                    </a:stretch>
+                  </pic:blipFill>
+                  <pic:spPr>
+                    <a:xfrm>
+                      <a:off x="0" y="0"/>
+                      <a:ext cx="3411619" cy="2274413"/>
+                    </a:xfrm>
+                    <a:prstGeom prst="rect">
+                      <a:avLst/>
+                    </a:prstGeom>
+                  </pic:spPr>
+                </pic:pic>
+              </a:graphicData>
+            </a:graphic>
+          </wp:inline>
+        </w:drawing>
       </w:r>
     </w:p>
     <w:p>
@@ -324,23 +610,542 @@
         </w:rPr>
       </w:pPr>
       <w:r>
-        <w:rPr>
-          <w:rFonts w:eastAsiaTheme="majorEastAsia"/>
-        </w:rPr>
-        <w:t>Creando un objeto aleatorio:</w:t>
+        <w:lastRenderedPageBreak/>
+        <w:t xml:space="preserve">La cara de </w:t>
+      </w:r>
+      <w:proofErr w:type="spellStart"/>
+      <w:r>
+        <w:t>Creeper</w:t>
+      </w:r>
+      <w:proofErr w:type="spellEnd"/>
+      <w:r>
+        <w:t>:</w:t>
+      </w:r>
+      <w:r>
+        <w:br/>
       </w:r>
     </w:p>
     <w:p>
       <w:pPr>
         <w:pStyle w:val="Ttulo1"/>
-        <w:rPr>
-          <w:rFonts w:eastAsiaTheme="majorEastAsia"/>
-        </w:rPr>
-      </w:pPr>
-      <w:r>
-        <w:rPr>
-          <w:rFonts w:eastAsiaTheme="majorEastAsia"/>
-        </w:rPr>
+        <w:tabs>
+          <w:tab w:val="left" w:pos="3852"/>
+        </w:tabs>
+        <w:jc w:val="center"/>
+        <w:rPr>
+          <w:rFonts w:eastAsiaTheme="majorEastAsia"/>
+        </w:rPr>
+      </w:pPr>
+      <w:r>
+        <w:rPr>
+          <w:rFonts w:eastAsiaTheme="majorEastAsia"/>
+        </w:rPr>
+        <w:drawing>
+          <wp:inline distT="0" distB="0" distL="0" distR="0" wp14:anchorId="701E85EA" wp14:editId="03344657">
+            <wp:extent cx="2269637" cy="1991606"/>
+            <wp:effectExtent l="0" t="0" r="0" b="8890"/>
+            <wp:docPr id="10" name="Imagen 10"/>
+            <wp:cNvGraphicFramePr>
+              <a:graphicFrameLocks xmlns:a="http://schemas.openxmlformats.org/drawingml/2006/main" noChangeAspect="1"/>
+            </wp:cNvGraphicFramePr>
+            <a:graphic xmlns:a="http://schemas.openxmlformats.org/drawingml/2006/main">
+              <a:graphicData uri="http://schemas.openxmlformats.org/drawingml/2006/picture">
+                <pic:pic xmlns:pic="http://schemas.openxmlformats.org/drawingml/2006/picture">
+                  <pic:nvPicPr>
+                    <pic:cNvPr id="1" name=""/>
+                    <pic:cNvPicPr/>
+                  </pic:nvPicPr>
+                  <pic:blipFill>
+                    <a:blip r:embed="rId14"/>
+                    <a:stretch>
+                      <a:fillRect/>
+                    </a:stretch>
+                  </pic:blipFill>
+                  <pic:spPr>
+                    <a:xfrm>
+                      <a:off x="0" y="0"/>
+                      <a:ext cx="2273650" cy="1995127"/>
+                    </a:xfrm>
+                    <a:prstGeom prst="rect">
+                      <a:avLst/>
+                    </a:prstGeom>
+                  </pic:spPr>
+                </pic:pic>
+              </a:graphicData>
+            </a:graphic>
+          </wp:inline>
+        </w:drawing>
+      </w:r>
+    </w:p>
+    <w:p>
+      <w:pPr>
+        <w:pStyle w:val="Ttulo1"/>
+        <w:tabs>
+          <w:tab w:val="left" w:pos="3852"/>
+        </w:tabs>
+        <w:jc w:val="center"/>
+        <w:rPr>
+          <w:rFonts w:eastAsiaTheme="majorEastAsia"/>
+        </w:rPr>
+      </w:pPr>
+      <w:r>
+        <w:rPr>
+          <w:rFonts w:eastAsiaTheme="majorEastAsia"/>
+        </w:rPr>
+        <w:drawing>
+          <wp:inline distT="0" distB="0" distL="0" distR="0" wp14:anchorId="0C33D77F" wp14:editId="4AE7FC5E">
+            <wp:extent cx="3065189" cy="2797791"/>
+            <wp:effectExtent l="0" t="0" r="1905" b="3175"/>
+            <wp:docPr id="11" name="Imagen 11"/>
+            <wp:cNvGraphicFramePr>
+              <a:graphicFrameLocks xmlns:a="http://schemas.openxmlformats.org/drawingml/2006/main" noChangeAspect="1"/>
+            </wp:cNvGraphicFramePr>
+            <a:graphic xmlns:a="http://schemas.openxmlformats.org/drawingml/2006/main">
+              <a:graphicData uri="http://schemas.openxmlformats.org/drawingml/2006/picture">
+                <pic:pic xmlns:pic="http://schemas.openxmlformats.org/drawingml/2006/picture">
+                  <pic:nvPicPr>
+                    <pic:cNvPr id="1" name=""/>
+                    <pic:cNvPicPr/>
+                  </pic:nvPicPr>
+                  <pic:blipFill>
+                    <a:blip r:embed="rId15"/>
+                    <a:stretch>
+                      <a:fillRect/>
+                    </a:stretch>
+                  </pic:blipFill>
+                  <pic:spPr>
+                    <a:xfrm>
+                      <a:off x="0" y="0"/>
+                      <a:ext cx="3076939" cy="2808516"/>
+                    </a:xfrm>
+                    <a:prstGeom prst="rect">
+                      <a:avLst/>
+                    </a:prstGeom>
+                  </pic:spPr>
+                </pic:pic>
+              </a:graphicData>
+            </a:graphic>
+          </wp:inline>
+        </w:drawing>
+      </w:r>
+    </w:p>
+    <w:p>
+      <w:pPr>
+        <w:pStyle w:val="Ttulo1"/>
+      </w:pPr>
+      <w:r>
+        <w:t>Diseñando una Escuadra</w:t>
+      </w:r>
+      <w:r>
+        <w:t>:</w:t>
+      </w:r>
+    </w:p>
+    <w:p>
+      <w:pPr>
+        <w:pStyle w:val="Ttulo1"/>
+        <w:jc w:val="center"/>
+      </w:pPr>
+      <w:r>
+        <w:lastRenderedPageBreak/>
+        <w:drawing>
+          <wp:inline distT="0" distB="0" distL="0" distR="0" wp14:anchorId="115EF7F5" wp14:editId="061C2FED">
+            <wp:extent cx="2009700" cy="2399336"/>
+            <wp:effectExtent l="0" t="0" r="0" b="1270"/>
+            <wp:docPr id="12" name="Imagen 12"/>
+            <wp:cNvGraphicFramePr>
+              <a:graphicFrameLocks xmlns:a="http://schemas.openxmlformats.org/drawingml/2006/main" noChangeAspect="1"/>
+            </wp:cNvGraphicFramePr>
+            <a:graphic xmlns:a="http://schemas.openxmlformats.org/drawingml/2006/main">
+              <a:graphicData uri="http://schemas.openxmlformats.org/drawingml/2006/picture">
+                <pic:pic xmlns:pic="http://schemas.openxmlformats.org/drawingml/2006/picture">
+                  <pic:nvPicPr>
+                    <pic:cNvPr id="1" name=""/>
+                    <pic:cNvPicPr/>
+                  </pic:nvPicPr>
+                  <pic:blipFill>
+                    <a:blip r:embed="rId16"/>
+                    <a:stretch>
+                      <a:fillRect/>
+                    </a:stretch>
+                  </pic:blipFill>
+                  <pic:spPr>
+                    <a:xfrm>
+                      <a:off x="0" y="0"/>
+                      <a:ext cx="2018946" cy="2410374"/>
+                    </a:xfrm>
+                    <a:prstGeom prst="rect">
+                      <a:avLst/>
+                    </a:prstGeom>
+                  </pic:spPr>
+                </pic:pic>
+              </a:graphicData>
+            </a:graphic>
+          </wp:inline>
+        </w:drawing>
+      </w:r>
+    </w:p>
+    <w:p>
+      <w:pPr>
+        <w:pStyle w:val="Ttulo1"/>
+        <w:jc w:val="center"/>
+      </w:pPr>
+      <w:r>
+        <w:drawing>
+          <wp:inline distT="0" distB="0" distL="0" distR="0" wp14:anchorId="137B001E" wp14:editId="3200C9BA">
+            <wp:extent cx="2906973" cy="2881912"/>
+            <wp:effectExtent l="0" t="0" r="8255" b="0"/>
+            <wp:docPr id="13" name="Imagen 13"/>
+            <wp:cNvGraphicFramePr>
+              <a:graphicFrameLocks xmlns:a="http://schemas.openxmlformats.org/drawingml/2006/main" noChangeAspect="1"/>
+            </wp:cNvGraphicFramePr>
+            <a:graphic xmlns:a="http://schemas.openxmlformats.org/drawingml/2006/main">
+              <a:graphicData uri="http://schemas.openxmlformats.org/drawingml/2006/picture">
+                <pic:pic xmlns:pic="http://schemas.openxmlformats.org/drawingml/2006/picture">
+                  <pic:nvPicPr>
+                    <pic:cNvPr id="1" name=""/>
+                    <pic:cNvPicPr/>
+                  </pic:nvPicPr>
+                  <pic:blipFill>
+                    <a:blip r:embed="rId17"/>
+                    <a:stretch>
+                      <a:fillRect/>
+                    </a:stretch>
+                  </pic:blipFill>
+                  <pic:spPr>
+                    <a:xfrm>
+                      <a:off x="0" y="0"/>
+                      <a:ext cx="2915557" cy="2890422"/>
+                    </a:xfrm>
+                    <a:prstGeom prst="rect">
+                      <a:avLst/>
+                    </a:prstGeom>
+                  </pic:spPr>
+                </pic:pic>
+              </a:graphicData>
+            </a:graphic>
+          </wp:inline>
+        </w:drawing>
+      </w:r>
+    </w:p>
+    <w:p>
+      <w:pPr>
+        <w:pStyle w:val="Ttulo1"/>
+      </w:pPr>
+      <w:r>
+        <w:t>Lo que aprendimos:</w:t>
+      </w:r>
+    </w:p>
+    <w:p>
+      <w:pPr>
+        <w:pStyle w:val="Prrafodelista"/>
+        <w:numPr>
+          <w:ilvl w:val="0"/>
+          <w:numId w:val="16"/>
+        </w:numPr>
+        <w:rPr>
+          <w:lang w:eastAsia="es-CO"/>
+        </w:rPr>
+      </w:pPr>
+      <w:r>
+        <w:rPr>
+          <w:lang w:eastAsia="es-CO"/>
+        </w:rPr>
+        <w:t>A usar el </w:t>
+      </w:r>
+      <w:proofErr w:type="spellStart"/>
+      <w:r>
+        <w:rPr>
+          <w:lang w:eastAsia="es-CO"/>
+        </w:rPr>
+        <w:t>Canvas</w:t>
+      </w:r>
+      <w:proofErr w:type="spellEnd"/>
+      <w:r>
+        <w:rPr>
+          <w:lang w:eastAsia="es-CO"/>
+        </w:rPr>
+        <w:t> como una pizarra donde realizamos nuestros diseños.</w:t>
+      </w:r>
+    </w:p>
+    <w:p>
+      <w:pPr>
+        <w:pStyle w:val="Prrafodelista"/>
+        <w:numPr>
+          <w:ilvl w:val="0"/>
+          <w:numId w:val="16"/>
+        </w:numPr>
+        <w:rPr>
+          <w:lang w:eastAsia="es-CO"/>
+        </w:rPr>
+      </w:pPr>
+      <w:r>
+        <w:rPr>
+          <w:lang w:eastAsia="es-CO"/>
+        </w:rPr>
+        <w:t>A diseñar figuras geométricas como rectángulos y circunferencias.</w:t>
+      </w:r>
+    </w:p>
+    <w:p>
+      <w:pPr>
+        <w:pStyle w:val="Prrafodelista"/>
+        <w:numPr>
+          <w:ilvl w:val="0"/>
+          <w:numId w:val="16"/>
+        </w:numPr>
+        <w:rPr>
+          <w:lang w:eastAsia="es-CO"/>
+        </w:rPr>
+      </w:pPr>
+      <w:r>
+        <w:rPr>
+          <w:lang w:eastAsia="es-CO"/>
+        </w:rPr>
+        <w:t>A personalizar algunas propiedades de nuestras figuras como el color.</w:t>
+      </w:r>
+    </w:p>
+    <w:p>
+      <w:pPr>
+        <w:pStyle w:val="Ttulo1"/>
+        <w:rPr>
+          <w:rFonts w:eastAsiaTheme="majorEastAsia"/>
+        </w:rPr>
+      </w:pPr>
+      <w:r>
+        <w:rPr>
+          <w:rFonts w:eastAsiaTheme="majorEastAsia"/>
+        </w:rPr>
+        <w:lastRenderedPageBreak/>
+        <w:t>Clase 2:</w:t>
+      </w:r>
+      <w:r>
+        <w:rPr>
+          <w:rFonts w:eastAsiaTheme="majorEastAsia"/>
+        </w:rPr>
+        <w:t xml:space="preserve"> </w:t>
+      </w:r>
+      <w:r>
+        <w:rPr>
+          <w:rFonts w:eastAsiaTheme="majorEastAsia"/>
+        </w:rPr>
+        <w:t>Utilizando funciones</w:t>
+      </w:r>
+    </w:p>
+    <w:p>
+      <w:pPr>
+        <w:pStyle w:val="Ttulo1"/>
+        <w:rPr>
+          <w:rFonts w:eastAsiaTheme="majorEastAsia"/>
+        </w:rPr>
+      </w:pPr>
+      <w:r>
+        <w:rPr>
+          <w:rFonts w:eastAsiaTheme="majorEastAsia"/>
+        </w:rPr>
+        <w:t>Repetir código no es de buenos programadores:</w:t>
+      </w:r>
+    </w:p>
+    <w:p>
+      <w:pPr>
+        <w:pStyle w:val="Ttulo1"/>
+        <w:rPr>
+          <w:rFonts w:eastAsiaTheme="majorEastAsia"/>
+        </w:rPr>
+      </w:pPr>
+      <w:r>
+        <w:rPr>
+          <w:rFonts w:eastAsiaTheme="majorEastAsia"/>
+        </w:rPr>
+        <w:t>Una función más genérica:</w:t>
+      </w:r>
+    </w:p>
+    <w:p>
+      <w:pPr>
+        <w:pStyle w:val="Ttulo1"/>
+        <w:rPr>
+          <w:rFonts w:eastAsiaTheme="majorEastAsia"/>
+        </w:rPr>
+      </w:pPr>
+      <w:r>
+        <w:rPr>
+          <w:rFonts w:eastAsiaTheme="majorEastAsia"/>
+        </w:rPr>
+        <w:t>Las iteraciones son fantásticas:</w:t>
+      </w:r>
+    </w:p>
+    <w:p>
+      <w:pPr>
+        <w:pStyle w:val="Ttulo1"/>
+        <w:rPr>
+          <w:rFonts w:eastAsiaTheme="majorEastAsia"/>
+        </w:rPr>
+      </w:pPr>
+      <w:r>
+        <w:rPr>
+          <w:rFonts w:eastAsiaTheme="majorEastAsia"/>
+        </w:rPr>
+        <w:t>Clase 3:</w:t>
+      </w:r>
+      <w:r>
+        <w:rPr>
+          <w:rFonts w:eastAsiaTheme="majorEastAsia"/>
+        </w:rPr>
+        <w:t xml:space="preserve"> </w:t>
+      </w:r>
+      <w:r>
+        <w:rPr>
+          <w:rFonts w:eastAsiaTheme="majorEastAsia"/>
+        </w:rPr>
+        <w:t>Interactuando con el usuario</w:t>
+      </w:r>
+    </w:p>
+    <w:p>
+      <w:pPr>
+        <w:pStyle w:val="Ttulo1"/>
+        <w:rPr>
+          <w:rFonts w:eastAsiaTheme="majorEastAsia"/>
+        </w:rPr>
+      </w:pPr>
+      <w:r>
+        <w:rPr>
+          <w:rFonts w:eastAsiaTheme="majorEastAsia"/>
+        </w:rPr>
+        <w:t>Nuestra pantalla tiene vida, responde sola:</w:t>
+      </w:r>
+    </w:p>
+    <w:p>
+      <w:pPr>
+        <w:pStyle w:val="Ttulo1"/>
+        <w:rPr>
+          <w:rFonts w:eastAsiaTheme="majorEastAsia"/>
+        </w:rPr>
+      </w:pPr>
+      <w:r>
+        <w:rPr>
+          <w:rFonts w:eastAsiaTheme="majorEastAsia"/>
+        </w:rPr>
+        <w:t>Mouse, en cual posicion estas:</w:t>
+      </w:r>
+    </w:p>
+    <w:p>
+      <w:pPr>
+        <w:pStyle w:val="Ttulo1"/>
+        <w:rPr>
+          <w:rFonts w:eastAsiaTheme="majorEastAsia"/>
+        </w:rPr>
+      </w:pPr>
+      <w:r>
+        <w:rPr>
+          <w:rFonts w:eastAsiaTheme="majorEastAsia"/>
+        </w:rPr>
+        <w:t>Clase 4:</w:t>
+      </w:r>
+      <w:r>
+        <w:rPr>
+          <w:rFonts w:eastAsiaTheme="majorEastAsia"/>
+        </w:rPr>
+        <w:t xml:space="preserve"> </w:t>
+      </w:r>
+      <w:r>
+        <w:rPr>
+          <w:rFonts w:eastAsiaTheme="majorEastAsia"/>
+        </w:rPr>
+        <w:t>Moviendo elementos con animaciones simples</w:t>
+      </w:r>
+    </w:p>
+    <w:p>
+      <w:pPr>
+        <w:pStyle w:val="Ttulo1"/>
+        <w:rPr>
+          <w:rFonts w:eastAsiaTheme="majorEastAsia"/>
+        </w:rPr>
+      </w:pPr>
+      <w:r>
+        <w:rPr>
+          <w:rFonts w:eastAsiaTheme="majorEastAsia"/>
+        </w:rPr>
+        <w:t>Ya diseñamos un círculo, ahora a darle vida:</w:t>
+      </w:r>
+    </w:p>
+    <w:p>
+      <w:pPr>
+        <w:pStyle w:val="Ttulo1"/>
+        <w:rPr>
+          <w:rFonts w:eastAsiaTheme="majorEastAsia"/>
+        </w:rPr>
+      </w:pPr>
+      <w:r>
+        <w:rPr>
+          <w:rFonts w:eastAsiaTheme="majorEastAsia"/>
+        </w:rPr>
+        <w:t>Diseñando:</w:t>
+      </w:r>
+    </w:p>
+    <w:p>
+      <w:pPr>
+        <w:pStyle w:val="Ttulo1"/>
+        <w:rPr>
+          <w:rFonts w:eastAsiaTheme="majorEastAsia"/>
+        </w:rPr>
+      </w:pPr>
+      <w:r>
+        <w:rPr>
+          <w:rFonts w:eastAsiaTheme="majorEastAsia"/>
+        </w:rPr>
+        <w:t>Animaciones simples:</w:t>
+      </w:r>
+    </w:p>
+    <w:p>
+      <w:pPr>
+        <w:pStyle w:val="Ttulo1"/>
+        <w:rPr>
+          <w:rFonts w:eastAsiaTheme="majorEastAsia"/>
+        </w:rPr>
+      </w:pPr>
+      <w:r>
+        <w:rPr>
+          <w:rFonts w:eastAsiaTheme="majorEastAsia"/>
+        </w:rPr>
+        <w:t>Clase 5:</w:t>
+      </w:r>
+      <w:r>
+        <w:rPr>
+          <w:rFonts w:eastAsiaTheme="majorEastAsia"/>
+        </w:rPr>
+        <w:t xml:space="preserve"> </w:t>
+      </w:r>
+      <w:r>
+        <w:rPr>
+          <w:rFonts w:eastAsiaTheme="majorEastAsia"/>
+        </w:rPr>
+        <w:t>Nuestro primer juego</w:t>
+      </w:r>
+    </w:p>
+    <w:p>
+      <w:pPr>
+        <w:pStyle w:val="Ttulo1"/>
+        <w:rPr>
+          <w:rFonts w:eastAsiaTheme="majorEastAsia"/>
+        </w:rPr>
+      </w:pPr>
+      <w:r>
+        <w:rPr>
+          <w:rFonts w:eastAsiaTheme="majorEastAsia"/>
+        </w:rPr>
+        <w:t>Creando un objeto aleatorio:</w:t>
+      </w:r>
+    </w:p>
+    <w:p>
+      <w:pPr>
+        <w:pStyle w:val="Ttulo1"/>
+        <w:rPr>
+          <w:rFonts w:eastAsiaTheme="majorEastAsia"/>
+        </w:rPr>
+      </w:pPr>
+      <w:r>
+        <w:rPr>
+          <w:rFonts w:eastAsiaTheme="majorEastAsia"/>
+        </w:rPr>
+        <w:lastRenderedPageBreak/>
         <w:t>Disparando contra el objetivo:</w:t>
       </w:r>
     </w:p>
@@ -1518,6 +2323,155 @@
     </w:lvl>
   </w:abstractNum>
   <w:abstractNum w:abstractNumId="9" w15:restartNumberingAfterBreak="0">
+    <w:nsid w:val="690362E4"/>
+    <w:multiLevelType w:val="multilevel"/>
+    <w:tmpl w:val="16A4EB78"/>
+    <w:lvl w:ilvl="0">
+      <w:start w:val="1"/>
+      <w:numFmt w:val="bullet"/>
+      <w:lvlText w:val=""/>
+      <w:lvlJc w:val="left"/>
+      <w:pPr>
+        <w:tabs>
+          <w:tab w:val="num" w:pos="720"/>
+        </w:tabs>
+        <w:ind w:left="720" w:hanging="360"/>
+      </w:pPr>
+      <w:rPr>
+        <w:rFonts w:ascii="Symbol" w:hAnsi="Symbol" w:hint="default"/>
+        <w:sz w:val="20"/>
+      </w:rPr>
+    </w:lvl>
+    <w:lvl w:ilvl="1" w:tentative="1">
+      <w:start w:val="1"/>
+      <w:numFmt w:val="bullet"/>
+      <w:lvlText w:val="o"/>
+      <w:lvlJc w:val="left"/>
+      <w:pPr>
+        <w:tabs>
+          <w:tab w:val="num" w:pos="1440"/>
+        </w:tabs>
+        <w:ind w:left="1440" w:hanging="360"/>
+      </w:pPr>
+      <w:rPr>
+        <w:rFonts w:ascii="Courier New" w:hAnsi="Courier New" w:hint="default"/>
+        <w:sz w:val="20"/>
+      </w:rPr>
+    </w:lvl>
+    <w:lvl w:ilvl="2" w:tentative="1">
+      <w:start w:val="1"/>
+      <w:numFmt w:val="bullet"/>
+      <w:lvlText w:val=""/>
+      <w:lvlJc w:val="left"/>
+      <w:pPr>
+        <w:tabs>
+          <w:tab w:val="num" w:pos="2160"/>
+        </w:tabs>
+        <w:ind w:left="2160" w:hanging="360"/>
+      </w:pPr>
+      <w:rPr>
+        <w:rFonts w:ascii="Wingdings" w:hAnsi="Wingdings" w:hint="default"/>
+        <w:sz w:val="20"/>
+      </w:rPr>
+    </w:lvl>
+    <w:lvl w:ilvl="3" w:tentative="1">
+      <w:start w:val="1"/>
+      <w:numFmt w:val="bullet"/>
+      <w:lvlText w:val=""/>
+      <w:lvlJc w:val="left"/>
+      <w:pPr>
+        <w:tabs>
+          <w:tab w:val="num" w:pos="2880"/>
+        </w:tabs>
+        <w:ind w:left="2880" w:hanging="360"/>
+      </w:pPr>
+      <w:rPr>
+        <w:rFonts w:ascii="Wingdings" w:hAnsi="Wingdings" w:hint="default"/>
+        <w:sz w:val="20"/>
+      </w:rPr>
+    </w:lvl>
+    <w:lvl w:ilvl="4" w:tentative="1">
+      <w:start w:val="1"/>
+      <w:numFmt w:val="bullet"/>
+      <w:lvlText w:val=""/>
+      <w:lvlJc w:val="left"/>
+      <w:pPr>
+        <w:tabs>
+          <w:tab w:val="num" w:pos="3600"/>
+        </w:tabs>
+        <w:ind w:left="3600" w:hanging="360"/>
+      </w:pPr>
+      <w:rPr>
+        <w:rFonts w:ascii="Wingdings" w:hAnsi="Wingdings" w:hint="default"/>
+        <w:sz w:val="20"/>
+      </w:rPr>
+    </w:lvl>
+    <w:lvl w:ilvl="5" w:tentative="1">
+      <w:start w:val="1"/>
+      <w:numFmt w:val="bullet"/>
+      <w:lvlText w:val=""/>
+      <w:lvlJc w:val="left"/>
+      <w:pPr>
+        <w:tabs>
+          <w:tab w:val="num" w:pos="4320"/>
+        </w:tabs>
+        <w:ind w:left="4320" w:hanging="360"/>
+      </w:pPr>
+      <w:rPr>
+        <w:rFonts w:ascii="Wingdings" w:hAnsi="Wingdings" w:hint="default"/>
+        <w:sz w:val="20"/>
+      </w:rPr>
+    </w:lvl>
+    <w:lvl w:ilvl="6" w:tentative="1">
+      <w:start w:val="1"/>
+      <w:numFmt w:val="bullet"/>
+      <w:lvlText w:val=""/>
+      <w:lvlJc w:val="left"/>
+      <w:pPr>
+        <w:tabs>
+          <w:tab w:val="num" w:pos="5040"/>
+        </w:tabs>
+        <w:ind w:left="5040" w:hanging="360"/>
+      </w:pPr>
+      <w:rPr>
+        <w:rFonts w:ascii="Wingdings" w:hAnsi="Wingdings" w:hint="default"/>
+        <w:sz w:val="20"/>
+      </w:rPr>
+    </w:lvl>
+    <w:lvl w:ilvl="7" w:tentative="1">
+      <w:start w:val="1"/>
+      <w:numFmt w:val="bullet"/>
+      <w:lvlText w:val=""/>
+      <w:lvlJc w:val="left"/>
+      <w:pPr>
+        <w:tabs>
+          <w:tab w:val="num" w:pos="5760"/>
+        </w:tabs>
+        <w:ind w:left="5760" w:hanging="360"/>
+      </w:pPr>
+      <w:rPr>
+        <w:rFonts w:ascii="Wingdings" w:hAnsi="Wingdings" w:hint="default"/>
+        <w:sz w:val="20"/>
+      </w:rPr>
+    </w:lvl>
+    <w:lvl w:ilvl="8" w:tentative="1">
+      <w:start w:val="1"/>
+      <w:numFmt w:val="bullet"/>
+      <w:lvlText w:val=""/>
+      <w:lvlJc w:val="left"/>
+      <w:pPr>
+        <w:tabs>
+          <w:tab w:val="num" w:pos="6480"/>
+        </w:tabs>
+        <w:ind w:left="6480" w:hanging="360"/>
+      </w:pPr>
+      <w:rPr>
+        <w:rFonts w:ascii="Wingdings" w:hAnsi="Wingdings" w:hint="default"/>
+        <w:sz w:val="20"/>
+      </w:rPr>
+    </w:lvl>
+  </w:abstractNum>
+  <w:abstractNum w:abstractNumId="10" w15:restartNumberingAfterBreak="0">
     <w:nsid w:val="69A70423"/>
     <w:multiLevelType w:val="multilevel"/>
     <w:tmpl w:val="E6A60BDE"/>
@@ -1666,7 +2620,7 @@
       </w:rPr>
     </w:lvl>
   </w:abstractNum>
-  <w:abstractNum w:abstractNumId="10" w15:restartNumberingAfterBreak="0">
+  <w:abstractNum w:abstractNumId="11" w15:restartNumberingAfterBreak="0">
     <w:nsid w:val="6DD316BE"/>
     <w:multiLevelType w:val="hybridMultilevel"/>
     <w:tmpl w:val="7E7003C4"/>
@@ -1779,7 +2733,7 @@
       </w:rPr>
     </w:lvl>
   </w:abstractNum>
-  <w:abstractNum w:abstractNumId="11" w15:restartNumberingAfterBreak="0">
+  <w:abstractNum w:abstractNumId="12" w15:restartNumberingAfterBreak="0">
     <w:nsid w:val="79EA67FB"/>
     <w:multiLevelType w:val="multilevel"/>
     <w:tmpl w:val="933CF81E"/>
@@ -1928,7 +2882,7 @@
       </w:rPr>
     </w:lvl>
   </w:abstractNum>
-  <w:abstractNum w:abstractNumId="12" w15:restartNumberingAfterBreak="0">
+  <w:abstractNum w:abstractNumId="13" w15:restartNumberingAfterBreak="0">
     <w:nsid w:val="7B327218"/>
     <w:multiLevelType w:val="multilevel"/>
     <w:tmpl w:val="86C0DBC4"/>
@@ -2077,7 +3031,7 @@
       </w:rPr>
     </w:lvl>
   </w:abstractNum>
-  <w:abstractNum w:abstractNumId="13" w15:restartNumberingAfterBreak="0">
+  <w:abstractNum w:abstractNumId="14" w15:restartNumberingAfterBreak="0">
     <w:nsid w:val="7CD309CA"/>
     <w:multiLevelType w:val="hybridMultilevel"/>
     <w:tmpl w:val="7EE80AC0"/>
@@ -2190,8 +3144,121 @@
       </w:rPr>
     </w:lvl>
   </w:abstractNum>
+  <w:abstractNum w:abstractNumId="15" w15:restartNumberingAfterBreak="0">
+    <w:nsid w:val="7D6137A4"/>
+    <w:multiLevelType w:val="hybridMultilevel"/>
+    <w:tmpl w:val="7B6C41E0"/>
+    <w:lvl w:ilvl="0" w:tplc="240A0001">
+      <w:start w:val="1"/>
+      <w:numFmt w:val="bullet"/>
+      <w:lvlText w:val=""/>
+      <w:lvlJc w:val="left"/>
+      <w:pPr>
+        <w:ind w:left="720" w:hanging="360"/>
+      </w:pPr>
+      <w:rPr>
+        <w:rFonts w:ascii="Symbol" w:hAnsi="Symbol" w:hint="default"/>
+      </w:rPr>
+    </w:lvl>
+    <w:lvl w:ilvl="1" w:tplc="240A0003" w:tentative="1">
+      <w:start w:val="1"/>
+      <w:numFmt w:val="bullet"/>
+      <w:lvlText w:val="o"/>
+      <w:lvlJc w:val="left"/>
+      <w:pPr>
+        <w:ind w:left="1440" w:hanging="360"/>
+      </w:pPr>
+      <w:rPr>
+        <w:rFonts w:ascii="Courier New" w:hAnsi="Courier New" w:cs="Courier New" w:hint="default"/>
+      </w:rPr>
+    </w:lvl>
+    <w:lvl w:ilvl="2" w:tplc="240A0005" w:tentative="1">
+      <w:start w:val="1"/>
+      <w:numFmt w:val="bullet"/>
+      <w:lvlText w:val=""/>
+      <w:lvlJc w:val="left"/>
+      <w:pPr>
+        <w:ind w:left="2160" w:hanging="360"/>
+      </w:pPr>
+      <w:rPr>
+        <w:rFonts w:ascii="Wingdings" w:hAnsi="Wingdings" w:hint="default"/>
+      </w:rPr>
+    </w:lvl>
+    <w:lvl w:ilvl="3" w:tplc="240A0001" w:tentative="1">
+      <w:start w:val="1"/>
+      <w:numFmt w:val="bullet"/>
+      <w:lvlText w:val=""/>
+      <w:lvlJc w:val="left"/>
+      <w:pPr>
+        <w:ind w:left="2880" w:hanging="360"/>
+      </w:pPr>
+      <w:rPr>
+        <w:rFonts w:ascii="Symbol" w:hAnsi="Symbol" w:hint="default"/>
+      </w:rPr>
+    </w:lvl>
+    <w:lvl w:ilvl="4" w:tplc="240A0003" w:tentative="1">
+      <w:start w:val="1"/>
+      <w:numFmt w:val="bullet"/>
+      <w:lvlText w:val="o"/>
+      <w:lvlJc w:val="left"/>
+      <w:pPr>
+        <w:ind w:left="3600" w:hanging="360"/>
+      </w:pPr>
+      <w:rPr>
+        <w:rFonts w:ascii="Courier New" w:hAnsi="Courier New" w:cs="Courier New" w:hint="default"/>
+      </w:rPr>
+    </w:lvl>
+    <w:lvl w:ilvl="5" w:tplc="240A0005" w:tentative="1">
+      <w:start w:val="1"/>
+      <w:numFmt w:val="bullet"/>
+      <w:lvlText w:val=""/>
+      <w:lvlJc w:val="left"/>
+      <w:pPr>
+        <w:ind w:left="4320" w:hanging="360"/>
+      </w:pPr>
+      <w:rPr>
+        <w:rFonts w:ascii="Wingdings" w:hAnsi="Wingdings" w:hint="default"/>
+      </w:rPr>
+    </w:lvl>
+    <w:lvl w:ilvl="6" w:tplc="240A0001" w:tentative="1">
+      <w:start w:val="1"/>
+      <w:numFmt w:val="bullet"/>
+      <w:lvlText w:val=""/>
+      <w:lvlJc w:val="left"/>
+      <w:pPr>
+        <w:ind w:left="5040" w:hanging="360"/>
+      </w:pPr>
+      <w:rPr>
+        <w:rFonts w:ascii="Symbol" w:hAnsi="Symbol" w:hint="default"/>
+      </w:rPr>
+    </w:lvl>
+    <w:lvl w:ilvl="7" w:tplc="240A0003" w:tentative="1">
+      <w:start w:val="1"/>
+      <w:numFmt w:val="bullet"/>
+      <w:lvlText w:val="o"/>
+      <w:lvlJc w:val="left"/>
+      <w:pPr>
+        <w:ind w:left="5760" w:hanging="360"/>
+      </w:pPr>
+      <w:rPr>
+        <w:rFonts w:ascii="Courier New" w:hAnsi="Courier New" w:cs="Courier New" w:hint="default"/>
+      </w:rPr>
+    </w:lvl>
+    <w:lvl w:ilvl="8" w:tplc="240A0005" w:tentative="1">
+      <w:start w:val="1"/>
+      <w:numFmt w:val="bullet"/>
+      <w:lvlText w:val=""/>
+      <w:lvlJc w:val="left"/>
+      <w:pPr>
+        <w:ind w:left="6480" w:hanging="360"/>
+      </w:pPr>
+      <w:rPr>
+        <w:rFonts w:ascii="Wingdings" w:hAnsi="Wingdings" w:hint="default"/>
+      </w:rPr>
+    </w:lvl>
+  </w:abstractNum>
   <w:num w:numId="1" w16cid:durableId="1160924178">
-    <w:abstractNumId w:val="9"/>
+    <w:abstractNumId w:val="10"/>
   </w:num>
   <w:num w:numId="2" w16cid:durableId="1923416265">
     <w:abstractNumId w:val="7"/>
@@ -2200,22 +3267,22 @@
     <w:abstractNumId w:val="1"/>
   </w:num>
   <w:num w:numId="4" w16cid:durableId="2013606748">
-    <w:abstractNumId w:val="13"/>
+    <w:abstractNumId w:val="14"/>
   </w:num>
   <w:num w:numId="5" w16cid:durableId="791050320">
     <w:abstractNumId w:val="2"/>
   </w:num>
   <w:num w:numId="6" w16cid:durableId="432550260">
-    <w:abstractNumId w:val="11"/>
+    <w:abstractNumId w:val="12"/>
   </w:num>
   <w:num w:numId="7" w16cid:durableId="1031808643">
     <w:abstractNumId w:val="4"/>
   </w:num>
   <w:num w:numId="8" w16cid:durableId="1980183140">
-    <w:abstractNumId w:val="10"/>
+    <w:abstractNumId w:val="11"/>
   </w:num>
   <w:num w:numId="9" w16cid:durableId="1020814633">
-    <w:abstractNumId w:val="12"/>
+    <w:abstractNumId w:val="13"/>
   </w:num>
   <w:num w:numId="10" w16cid:durableId="839736409">
     <w:abstractNumId w:val="0"/>
@@ -2231,6 +3298,12 @@
   </w:num>
   <w:num w:numId="14" w16cid:durableId="2144619963">
     <w:abstractNumId w:val="5"/>
+  </w:num>
+  <w:num w:numId="15" w16cid:durableId="1815371590">
+    <w:abstractNumId w:val="9"/>
+  </w:num>
+  <w:num w:numId="16" w16cid:durableId="1806580252">
+    <w:abstractNumId w:val="15"/>
   </w:num>
 </w:numbering>
 </file>
@@ -2635,6 +3708,10 @@
   <w:style w:type="paragraph" w:default="1" w:styleId="Normal">
     <w:name w:val="Normal"/>
     <w:qFormat/>
+    <w:rsid w:val="007753ED"/>
+    <w:rPr>
+      <w:sz w:val="32"/>
+    </w:rPr>
   </w:style>
   <w:style w:type="paragraph" w:styleId="Ttulo1">
     <w:name w:val="heading 1"/>
@@ -2683,6 +3760,7 @@
   <w:style w:type="character" w:default="1" w:styleId="Fuentedeprrafopredeter">
     <w:name w:val="Default Paragraph Font"/>
     <w:uiPriority w:val="1"/>
+    <w:semiHidden/>
     <w:unhideWhenUsed/>
   </w:style>
   <w:style w:type="table" w:default="1" w:styleId="Tablanormal">

</xml_diff>

<commit_message>
Clase 2 Curso logica de programacion Practicando con juegos y animaciones
</commit_message>
<xml_diff>
--- a/FORMACIONES/Principiante en Programación G5 - ONE/Aprender Lógica de Programación/3. Curso de Lógica de programación Practicando con juegos y animaciones/Notas.docx
+++ b/FORMACIONES/Principiante en Programación G5 - ONE/Aprender Lógica de Programación/3. Curso de Lógica de programación Practicando con juegos y animaciones/Notas.docx
@@ -170,21 +170,8 @@
       </w:r>
     </w:p>
     <w:p>
-      <w:proofErr w:type="spellStart"/>
-      <w:r>
-        <w:t>Canvas</w:t>
-      </w:r>
-      <w:proofErr w:type="spellEnd"/>
-      <w:r>
-        <w:t xml:space="preserve"> es un tablero por defecto de </w:t>
-      </w:r>
-      <w:proofErr w:type="spellStart"/>
-      <w:r>
-        <w:t>html</w:t>
-      </w:r>
-      <w:proofErr w:type="spellEnd"/>
-      <w:r>
-        <w:t>.</w:t>
+      <w:r>
+        <w:t>Canvas es un tablero por defecto de html.</w:t>
       </w:r>
     </w:p>
     <w:p>
@@ -232,15 +219,7 @@
     </w:p>
     <w:p>
       <w:r>
-        <w:t xml:space="preserve">Creamos la variable pantalla donde le decimos que seleccione el tablero </w:t>
-      </w:r>
-      <w:proofErr w:type="spellStart"/>
-      <w:r>
-        <w:t>canvas</w:t>
-      </w:r>
-      <w:proofErr w:type="spellEnd"/>
-      <w:r>
-        <w:t>.</w:t>
+        <w:t>Creamos la variable pantalla donde le decimos que seleccione el tablero canvas.</w:t>
       </w:r>
     </w:p>
     <w:p>
@@ -611,13 +590,8 @@
       </w:pPr>
       <w:r>
         <w:lastRenderedPageBreak/>
-        <w:t xml:space="preserve">La cara de </w:t>
-      </w:r>
-      <w:proofErr w:type="spellStart"/>
-      <w:r>
-        <w:t>Creeper</w:t>
-      </w:r>
-      <w:proofErr w:type="spellEnd"/>
+        <w:t>La cara de Creeper</w:t>
+      </w:r>
       <w:r>
         <w:t>:</w:t>
       </w:r>
@@ -850,21 +824,7 @@
         <w:rPr>
           <w:lang w:eastAsia="es-CO"/>
         </w:rPr>
-        <w:t>A usar el </w:t>
-      </w:r>
-      <w:proofErr w:type="spellStart"/>
-      <w:r>
-        <w:rPr>
-          <w:lang w:eastAsia="es-CO"/>
-        </w:rPr>
-        <w:t>Canvas</w:t>
-      </w:r>
-      <w:proofErr w:type="spellEnd"/>
-      <w:r>
-        <w:rPr>
-          <w:lang w:eastAsia="es-CO"/>
-        </w:rPr>
-        <w:t> como una pizarra donde realizamos nuestros diseños.</w:t>
+        <w:t>A usar el Canvas como una pizarra donde realizamos nuestros diseños.</w:t>
       </w:r>
     </w:p>
     <w:p>
@@ -947,15 +907,50 @@
     <w:p>
       <w:pPr>
         <w:pStyle w:val="Ttulo1"/>
-        <w:rPr>
-          <w:rFonts w:eastAsiaTheme="majorEastAsia"/>
-        </w:rPr>
-      </w:pPr>
-      <w:r>
-        <w:rPr>
-          <w:rFonts w:eastAsiaTheme="majorEastAsia"/>
-        </w:rPr>
-        <w:t>Una función más genérica:</w:t>
+        <w:jc w:val="center"/>
+        <w:rPr>
+          <w:rFonts w:eastAsiaTheme="majorEastAsia"/>
+        </w:rPr>
+      </w:pPr>
+      <w:r>
+        <w:rPr>
+          <w:rFonts w:eastAsiaTheme="majorEastAsia"/>
+        </w:rPr>
+        <w:drawing>
+          <wp:inline distT="0" distB="0" distL="0" distR="0" wp14:anchorId="5703C04B" wp14:editId="45F4D643">
+            <wp:extent cx="3991532" cy="2076740"/>
+            <wp:effectExtent l="0" t="0" r="9525" b="0"/>
+            <wp:docPr id="14" name="Imagen 14"/>
+            <wp:cNvGraphicFramePr>
+              <a:graphicFrameLocks xmlns:a="http://schemas.openxmlformats.org/drawingml/2006/main" noChangeAspect="1"/>
+            </wp:cNvGraphicFramePr>
+            <a:graphic xmlns:a="http://schemas.openxmlformats.org/drawingml/2006/main">
+              <a:graphicData uri="http://schemas.openxmlformats.org/drawingml/2006/picture">
+                <pic:pic xmlns:pic="http://schemas.openxmlformats.org/drawingml/2006/picture">
+                  <pic:nvPicPr>
+                    <pic:cNvPr id="1" name=""/>
+                    <pic:cNvPicPr/>
+                  </pic:nvPicPr>
+                  <pic:blipFill>
+                    <a:blip r:embed="rId18"/>
+                    <a:stretch>
+                      <a:fillRect/>
+                    </a:stretch>
+                  </pic:blipFill>
+                  <pic:spPr>
+                    <a:xfrm>
+                      <a:off x="0" y="0"/>
+                      <a:ext cx="3991532" cy="2076740"/>
+                    </a:xfrm>
+                    <a:prstGeom prst="rect">
+                      <a:avLst/>
+                    </a:prstGeom>
+                  </pic:spPr>
+                </pic:pic>
+              </a:graphicData>
+            </a:graphic>
+          </wp:inline>
+        </w:drawing>
       </w:r>
     </w:p>
     <w:p>
@@ -969,33 +964,116 @@
         <w:rPr>
           <w:rFonts w:eastAsiaTheme="majorEastAsia"/>
         </w:rPr>
-        <w:t>Las iteraciones son fantásticas:</w:t>
+        <w:t>Una función más genérica:</w:t>
       </w:r>
     </w:p>
     <w:p>
       <w:pPr>
         <w:pStyle w:val="Ttulo1"/>
-        <w:rPr>
-          <w:rFonts w:eastAsiaTheme="majorEastAsia"/>
-        </w:rPr>
-      </w:pPr>
-      <w:r>
-        <w:rPr>
-          <w:rFonts w:eastAsiaTheme="majorEastAsia"/>
-        </w:rPr>
-        <w:t>Clase 3:</w:t>
-      </w:r>
-      <w:r>
-        <w:rPr>
-          <w:rFonts w:eastAsiaTheme="majorEastAsia"/>
-        </w:rPr>
-        <w:t xml:space="preserve"> </w:t>
-      </w:r>
-      <w:r>
-        <w:rPr>
-          <w:rFonts w:eastAsiaTheme="majorEastAsia"/>
-        </w:rPr>
-        <w:t>Interactuando con el usuario</w:t>
+        <w:jc w:val="center"/>
+        <w:rPr>
+          <w:rFonts w:eastAsiaTheme="majorEastAsia"/>
+        </w:rPr>
+      </w:pPr>
+      <w:r>
+        <w:rPr>
+          <w:rFonts w:eastAsiaTheme="majorEastAsia"/>
+        </w:rPr>
+        <w:drawing>
+          <wp:anchor distT="0" distB="0" distL="114300" distR="114300" simplePos="0" relativeHeight="251658240" behindDoc="0" locked="0" layoutInCell="1" allowOverlap="1" wp14:anchorId="7D724322" wp14:editId="77562DF1">
+            <wp:simplePos x="0" y="0"/>
+            <wp:positionH relativeFrom="margin">
+              <wp:align>center</wp:align>
+            </wp:positionH>
+            <wp:positionV relativeFrom="paragraph">
+              <wp:posOffset>13288</wp:posOffset>
+            </wp:positionV>
+            <wp:extent cx="3677163" cy="2753109"/>
+            <wp:effectExtent l="0" t="0" r="0" b="9525"/>
+            <wp:wrapSquare wrapText="bothSides"/>
+            <wp:docPr id="15" name="Imagen 15"/>
+            <wp:cNvGraphicFramePr>
+              <a:graphicFrameLocks xmlns:a="http://schemas.openxmlformats.org/drawingml/2006/main" noChangeAspect="1"/>
+            </wp:cNvGraphicFramePr>
+            <a:graphic xmlns:a="http://schemas.openxmlformats.org/drawingml/2006/main">
+              <a:graphicData uri="http://schemas.openxmlformats.org/drawingml/2006/picture">
+                <pic:pic xmlns:pic="http://schemas.openxmlformats.org/drawingml/2006/picture">
+                  <pic:nvPicPr>
+                    <pic:cNvPr id="1" name=""/>
+                    <pic:cNvPicPr/>
+                  </pic:nvPicPr>
+                  <pic:blipFill>
+                    <a:blip r:embed="rId19">
+                      <a:extLst>
+                        <a:ext uri="{28A0092B-C50C-407E-A947-70E740481C1C}">
+                          <a14:useLocalDpi xmlns:a14="http://schemas.microsoft.com/office/drawing/2010/main" val="0"/>
+                        </a:ext>
+                      </a:extLst>
+                    </a:blip>
+                    <a:stretch>
+                      <a:fillRect/>
+                    </a:stretch>
+                  </pic:blipFill>
+                  <pic:spPr>
+                    <a:xfrm>
+                      <a:off x="0" y="0"/>
+                      <a:ext cx="3677163" cy="2753109"/>
+                    </a:xfrm>
+                    <a:prstGeom prst="rect">
+                      <a:avLst/>
+                    </a:prstGeom>
+                  </pic:spPr>
+                </pic:pic>
+              </a:graphicData>
+            </a:graphic>
+          </wp:anchor>
+        </w:drawing>
+      </w:r>
+      <w:r>
+        <w:rPr>
+          <w:rFonts w:eastAsiaTheme="majorEastAsia"/>
+        </w:rPr>
+        <w:br w:type="textWrapping" w:clear="all"/>
+      </w:r>
+      <w:r>
+        <w:rPr>
+          <w:rFonts w:eastAsiaTheme="majorEastAsia"/>
+        </w:rPr>
+        <w:drawing>
+          <wp:inline distT="0" distB="0" distL="0" distR="0" wp14:anchorId="042C1D30" wp14:editId="2B687927">
+            <wp:extent cx="2905530" cy="1181265"/>
+            <wp:effectExtent l="0" t="0" r="0" b="0"/>
+            <wp:docPr id="16" name="Imagen 16"/>
+            <wp:cNvGraphicFramePr>
+              <a:graphicFrameLocks xmlns:a="http://schemas.openxmlformats.org/drawingml/2006/main" noChangeAspect="1"/>
+            </wp:cNvGraphicFramePr>
+            <a:graphic xmlns:a="http://schemas.openxmlformats.org/drawingml/2006/main">
+              <a:graphicData uri="http://schemas.openxmlformats.org/drawingml/2006/picture">
+                <pic:pic xmlns:pic="http://schemas.openxmlformats.org/drawingml/2006/picture">
+                  <pic:nvPicPr>
+                    <pic:cNvPr id="1" name=""/>
+                    <pic:cNvPicPr/>
+                  </pic:nvPicPr>
+                  <pic:blipFill>
+                    <a:blip r:embed="rId20"/>
+                    <a:stretch>
+                      <a:fillRect/>
+                    </a:stretch>
+                  </pic:blipFill>
+                  <pic:spPr>
+                    <a:xfrm>
+                      <a:off x="0" y="0"/>
+                      <a:ext cx="2905530" cy="1181265"/>
+                    </a:xfrm>
+                    <a:prstGeom prst="rect">
+                      <a:avLst/>
+                    </a:prstGeom>
+                  </pic:spPr>
+                </pic:pic>
+              </a:graphicData>
+            </a:graphic>
+          </wp:inline>
+        </w:drawing>
       </w:r>
     </w:p>
     <w:p>
@@ -1009,7 +1087,8 @@
         <w:rPr>
           <w:rFonts w:eastAsiaTheme="majorEastAsia"/>
         </w:rPr>
-        <w:t>Nuestra pantalla tiene vida, responde sola:</w:t>
+        <w:lastRenderedPageBreak/>
+        <w:t>Las iteraciones son fantásticas:</w:t>
       </w:r>
     </w:p>
     <w:p>
@@ -1023,47 +1102,43 @@
         <w:rPr>
           <w:rFonts w:eastAsiaTheme="majorEastAsia"/>
         </w:rPr>
-        <w:t>Mouse, en cual posicion estas:</w:t>
+        <w:t>Lo que aprendimos:</w:t>
       </w:r>
     </w:p>
     <w:p>
       <w:pPr>
-        <w:pStyle w:val="Ttulo1"/>
-        <w:rPr>
-          <w:rFonts w:eastAsiaTheme="majorEastAsia"/>
-        </w:rPr>
-      </w:pPr>
-      <w:r>
-        <w:rPr>
-          <w:rFonts w:eastAsiaTheme="majorEastAsia"/>
-        </w:rPr>
-        <w:t>Clase 4:</w:t>
-      </w:r>
-      <w:r>
-        <w:rPr>
-          <w:rFonts w:eastAsiaTheme="majorEastAsia"/>
-        </w:rPr>
-        <w:t xml:space="preserve"> </w:t>
-      </w:r>
-      <w:r>
-        <w:rPr>
-          <w:rFonts w:eastAsiaTheme="majorEastAsia"/>
-        </w:rPr>
-        <w:t>Moviendo elementos con animaciones simples</w:t>
+        <w:pStyle w:val="Prrafodelista"/>
+        <w:numPr>
+          <w:ilvl w:val="0"/>
+          <w:numId w:val="18"/>
+        </w:numPr>
+        <w:rPr>
+          <w:lang w:eastAsia="es-CO"/>
+        </w:rPr>
+      </w:pPr>
+      <w:r>
+        <w:rPr>
+          <w:lang w:eastAsia="es-CO"/>
+        </w:rPr>
+        <w:t>A usar funciones para encapsular la creación de figuras.</w:t>
       </w:r>
     </w:p>
     <w:p>
       <w:pPr>
-        <w:pStyle w:val="Ttulo1"/>
-        <w:rPr>
-          <w:rFonts w:eastAsiaTheme="majorEastAsia"/>
-        </w:rPr>
-      </w:pPr>
-      <w:r>
-        <w:rPr>
-          <w:rFonts w:eastAsiaTheme="majorEastAsia"/>
-        </w:rPr>
-        <w:t>Ya diseñamos un círculo, ahora a darle vida:</w:t>
+        <w:pStyle w:val="Prrafodelista"/>
+        <w:numPr>
+          <w:ilvl w:val="0"/>
+          <w:numId w:val="18"/>
+        </w:numPr>
+        <w:rPr>
+          <w:lang w:eastAsia="es-CO"/>
+        </w:rPr>
+      </w:pPr>
+      <w:r>
+        <w:rPr>
+          <w:lang w:eastAsia="es-CO"/>
+        </w:rPr>
+        <w:t>A utilizar ciclos Loop para repetir actividades cuando creamos nuestras figuras.</w:t>
       </w:r>
     </w:p>
     <w:p>
@@ -1077,7 +1152,19 @@
         <w:rPr>
           <w:rFonts w:eastAsiaTheme="majorEastAsia"/>
         </w:rPr>
-        <w:t>Diseñando:</w:t>
+        <w:t>Clase 3:</w:t>
+      </w:r>
+      <w:r>
+        <w:rPr>
+          <w:rFonts w:eastAsiaTheme="majorEastAsia"/>
+        </w:rPr>
+        <w:t xml:space="preserve"> </w:t>
+      </w:r>
+      <w:r>
+        <w:rPr>
+          <w:rFonts w:eastAsiaTheme="majorEastAsia"/>
+        </w:rPr>
+        <w:t>Interactuando con el usuario</w:t>
       </w:r>
     </w:p>
     <w:p>
@@ -1091,7 +1178,7 @@
         <w:rPr>
           <w:rFonts w:eastAsiaTheme="majorEastAsia"/>
         </w:rPr>
-        <w:t>Animaciones simples:</w:t>
+        <w:t>Nuestra pantalla tiene vida, responde sola:</w:t>
       </w:r>
     </w:p>
     <w:p>
@@ -1105,19 +1192,7 @@
         <w:rPr>
           <w:rFonts w:eastAsiaTheme="majorEastAsia"/>
         </w:rPr>
-        <w:t>Clase 5:</w:t>
-      </w:r>
-      <w:r>
-        <w:rPr>
-          <w:rFonts w:eastAsiaTheme="majorEastAsia"/>
-        </w:rPr>
-        <w:t xml:space="preserve"> </w:t>
-      </w:r>
-      <w:r>
-        <w:rPr>
-          <w:rFonts w:eastAsiaTheme="majorEastAsia"/>
-        </w:rPr>
-        <w:t>Nuestro primer juego</w:t>
+        <w:t>Mouse, en cual posicion estas:</w:t>
       </w:r>
     </w:p>
     <w:p>
@@ -1131,7 +1206,19 @@
         <w:rPr>
           <w:rFonts w:eastAsiaTheme="majorEastAsia"/>
         </w:rPr>
-        <w:t>Creando un objeto aleatorio:</w:t>
+        <w:t>Clase 4:</w:t>
+      </w:r>
+      <w:r>
+        <w:rPr>
+          <w:rFonts w:eastAsiaTheme="majorEastAsia"/>
+        </w:rPr>
+        <w:t xml:space="preserve"> </w:t>
+      </w:r>
+      <w:r>
+        <w:rPr>
+          <w:rFonts w:eastAsiaTheme="majorEastAsia"/>
+        </w:rPr>
+        <w:t>Moviendo elementos con animaciones simples</w:t>
       </w:r>
     </w:p>
     <w:p>
@@ -1145,7 +1232,88 @@
         <w:rPr>
           <w:rFonts w:eastAsiaTheme="majorEastAsia"/>
         </w:rPr>
-        <w:lastRenderedPageBreak/>
+        <w:t>Ya diseñamos un círculo, ahora a darle vida:</w:t>
+      </w:r>
+    </w:p>
+    <w:p>
+      <w:pPr>
+        <w:pStyle w:val="Ttulo1"/>
+        <w:rPr>
+          <w:rFonts w:eastAsiaTheme="majorEastAsia"/>
+        </w:rPr>
+      </w:pPr>
+      <w:r>
+        <w:rPr>
+          <w:rFonts w:eastAsiaTheme="majorEastAsia"/>
+        </w:rPr>
+        <w:t>Diseñando:</w:t>
+      </w:r>
+    </w:p>
+    <w:p>
+      <w:pPr>
+        <w:pStyle w:val="Ttulo1"/>
+        <w:rPr>
+          <w:rFonts w:eastAsiaTheme="majorEastAsia"/>
+        </w:rPr>
+      </w:pPr>
+      <w:r>
+        <w:rPr>
+          <w:rFonts w:eastAsiaTheme="majorEastAsia"/>
+        </w:rPr>
+        <w:t>Animaciones simples:</w:t>
+      </w:r>
+    </w:p>
+    <w:p>
+      <w:pPr>
+        <w:pStyle w:val="Ttulo1"/>
+        <w:rPr>
+          <w:rFonts w:eastAsiaTheme="majorEastAsia"/>
+        </w:rPr>
+      </w:pPr>
+      <w:r>
+        <w:rPr>
+          <w:rFonts w:eastAsiaTheme="majorEastAsia"/>
+        </w:rPr>
+        <w:t>Clase 5:</w:t>
+      </w:r>
+      <w:r>
+        <w:rPr>
+          <w:rFonts w:eastAsiaTheme="majorEastAsia"/>
+        </w:rPr>
+        <w:t xml:space="preserve"> </w:t>
+      </w:r>
+      <w:r>
+        <w:rPr>
+          <w:rFonts w:eastAsiaTheme="majorEastAsia"/>
+        </w:rPr>
+        <w:t>Nuestro primer juego</w:t>
+      </w:r>
+    </w:p>
+    <w:p>
+      <w:pPr>
+        <w:pStyle w:val="Ttulo1"/>
+        <w:rPr>
+          <w:rFonts w:eastAsiaTheme="majorEastAsia"/>
+        </w:rPr>
+      </w:pPr>
+      <w:r>
+        <w:rPr>
+          <w:rFonts w:eastAsiaTheme="majorEastAsia"/>
+        </w:rPr>
+        <w:t>Creando un objeto aleatorio:</w:t>
+      </w:r>
+    </w:p>
+    <w:p>
+      <w:pPr>
+        <w:pStyle w:val="Ttulo1"/>
+        <w:rPr>
+          <w:rFonts w:eastAsiaTheme="majorEastAsia"/>
+        </w:rPr>
+      </w:pPr>
+      <w:r>
+        <w:rPr>
+          <w:rFonts w:eastAsiaTheme="majorEastAsia"/>
+        </w:rPr>
         <w:t>Disparando contra el objetivo:</w:t>
       </w:r>
     </w:p>
@@ -2061,6 +2229,119 @@
     </w:lvl>
   </w:abstractNum>
   <w:abstractNum w:abstractNumId="7" w15:restartNumberingAfterBreak="0">
+    <w:nsid w:val="4B001180"/>
+    <w:multiLevelType w:val="hybridMultilevel"/>
+    <w:tmpl w:val="FE16263E"/>
+    <w:lvl w:ilvl="0" w:tplc="240A0001">
+      <w:start w:val="1"/>
+      <w:numFmt w:val="bullet"/>
+      <w:lvlText w:val=""/>
+      <w:lvlJc w:val="left"/>
+      <w:pPr>
+        <w:ind w:left="720" w:hanging="360"/>
+      </w:pPr>
+      <w:rPr>
+        <w:rFonts w:ascii="Symbol" w:hAnsi="Symbol" w:hint="default"/>
+      </w:rPr>
+    </w:lvl>
+    <w:lvl w:ilvl="1" w:tplc="240A0003" w:tentative="1">
+      <w:start w:val="1"/>
+      <w:numFmt w:val="bullet"/>
+      <w:lvlText w:val="o"/>
+      <w:lvlJc w:val="left"/>
+      <w:pPr>
+        <w:ind w:left="1440" w:hanging="360"/>
+      </w:pPr>
+      <w:rPr>
+        <w:rFonts w:ascii="Courier New" w:hAnsi="Courier New" w:cs="Courier New" w:hint="default"/>
+      </w:rPr>
+    </w:lvl>
+    <w:lvl w:ilvl="2" w:tplc="240A0005" w:tentative="1">
+      <w:start w:val="1"/>
+      <w:numFmt w:val="bullet"/>
+      <w:lvlText w:val=""/>
+      <w:lvlJc w:val="left"/>
+      <w:pPr>
+        <w:ind w:left="2160" w:hanging="360"/>
+      </w:pPr>
+      <w:rPr>
+        <w:rFonts w:ascii="Wingdings" w:hAnsi="Wingdings" w:hint="default"/>
+      </w:rPr>
+    </w:lvl>
+    <w:lvl w:ilvl="3" w:tplc="240A0001" w:tentative="1">
+      <w:start w:val="1"/>
+      <w:numFmt w:val="bullet"/>
+      <w:lvlText w:val=""/>
+      <w:lvlJc w:val="left"/>
+      <w:pPr>
+        <w:ind w:left="2880" w:hanging="360"/>
+      </w:pPr>
+      <w:rPr>
+        <w:rFonts w:ascii="Symbol" w:hAnsi="Symbol" w:hint="default"/>
+      </w:rPr>
+    </w:lvl>
+    <w:lvl w:ilvl="4" w:tplc="240A0003" w:tentative="1">
+      <w:start w:val="1"/>
+      <w:numFmt w:val="bullet"/>
+      <w:lvlText w:val="o"/>
+      <w:lvlJc w:val="left"/>
+      <w:pPr>
+        <w:ind w:left="3600" w:hanging="360"/>
+      </w:pPr>
+      <w:rPr>
+        <w:rFonts w:ascii="Courier New" w:hAnsi="Courier New" w:cs="Courier New" w:hint="default"/>
+      </w:rPr>
+    </w:lvl>
+    <w:lvl w:ilvl="5" w:tplc="240A0005" w:tentative="1">
+      <w:start w:val="1"/>
+      <w:numFmt w:val="bullet"/>
+      <w:lvlText w:val=""/>
+      <w:lvlJc w:val="left"/>
+      <w:pPr>
+        <w:ind w:left="4320" w:hanging="360"/>
+      </w:pPr>
+      <w:rPr>
+        <w:rFonts w:ascii="Wingdings" w:hAnsi="Wingdings" w:hint="default"/>
+      </w:rPr>
+    </w:lvl>
+    <w:lvl w:ilvl="6" w:tplc="240A0001" w:tentative="1">
+      <w:start w:val="1"/>
+      <w:numFmt w:val="bullet"/>
+      <w:lvlText w:val=""/>
+      <w:lvlJc w:val="left"/>
+      <w:pPr>
+        <w:ind w:left="5040" w:hanging="360"/>
+      </w:pPr>
+      <w:rPr>
+        <w:rFonts w:ascii="Symbol" w:hAnsi="Symbol" w:hint="default"/>
+      </w:rPr>
+    </w:lvl>
+    <w:lvl w:ilvl="7" w:tplc="240A0003" w:tentative="1">
+      <w:start w:val="1"/>
+      <w:numFmt w:val="bullet"/>
+      <w:lvlText w:val="o"/>
+      <w:lvlJc w:val="left"/>
+      <w:pPr>
+        <w:ind w:left="5760" w:hanging="360"/>
+      </w:pPr>
+      <w:rPr>
+        <w:rFonts w:ascii="Courier New" w:hAnsi="Courier New" w:cs="Courier New" w:hint="default"/>
+      </w:rPr>
+    </w:lvl>
+    <w:lvl w:ilvl="8" w:tplc="240A0005" w:tentative="1">
+      <w:start w:val="1"/>
+      <w:numFmt w:val="bullet"/>
+      <w:lvlText w:val=""/>
+      <w:lvlJc w:val="left"/>
+      <w:pPr>
+        <w:ind w:left="6480" w:hanging="360"/>
+      </w:pPr>
+      <w:rPr>
+        <w:rFonts w:ascii="Wingdings" w:hAnsi="Wingdings" w:hint="default"/>
+      </w:rPr>
+    </w:lvl>
+  </w:abstractNum>
+  <w:abstractNum w:abstractNumId="8" w15:restartNumberingAfterBreak="0">
     <w:nsid w:val="4BA9627A"/>
     <w:multiLevelType w:val="hybridMultilevel"/>
     <w:tmpl w:val="4CD4AFF0"/>
@@ -2173,7 +2454,7 @@
       </w:rPr>
     </w:lvl>
   </w:abstractNum>
-  <w:abstractNum w:abstractNumId="8" w15:restartNumberingAfterBreak="0">
+  <w:abstractNum w:abstractNumId="9" w15:restartNumberingAfterBreak="0">
     <w:nsid w:val="58771E8D"/>
     <w:multiLevelType w:val="multilevel"/>
     <w:tmpl w:val="9026AD98"/>
@@ -2322,7 +2603,7 @@
       </w:rPr>
     </w:lvl>
   </w:abstractNum>
-  <w:abstractNum w:abstractNumId="9" w15:restartNumberingAfterBreak="0">
+  <w:abstractNum w:abstractNumId="10" w15:restartNumberingAfterBreak="0">
     <w:nsid w:val="690362E4"/>
     <w:multiLevelType w:val="multilevel"/>
     <w:tmpl w:val="16A4EB78"/>
@@ -2471,7 +2752,7 @@
       </w:rPr>
     </w:lvl>
   </w:abstractNum>
-  <w:abstractNum w:abstractNumId="10" w15:restartNumberingAfterBreak="0">
+  <w:abstractNum w:abstractNumId="11" w15:restartNumberingAfterBreak="0">
     <w:nsid w:val="69A70423"/>
     <w:multiLevelType w:val="multilevel"/>
     <w:tmpl w:val="E6A60BDE"/>
@@ -2620,7 +2901,7 @@
       </w:rPr>
     </w:lvl>
   </w:abstractNum>
-  <w:abstractNum w:abstractNumId="11" w15:restartNumberingAfterBreak="0">
+  <w:abstractNum w:abstractNumId="12" w15:restartNumberingAfterBreak="0">
     <w:nsid w:val="6DD316BE"/>
     <w:multiLevelType w:val="hybridMultilevel"/>
     <w:tmpl w:val="7E7003C4"/>
@@ -2733,7 +3014,7 @@
       </w:rPr>
     </w:lvl>
   </w:abstractNum>
-  <w:abstractNum w:abstractNumId="12" w15:restartNumberingAfterBreak="0">
+  <w:abstractNum w:abstractNumId="13" w15:restartNumberingAfterBreak="0">
     <w:nsid w:val="79EA67FB"/>
     <w:multiLevelType w:val="multilevel"/>
     <w:tmpl w:val="933CF81E"/>
@@ -2882,7 +3163,7 @@
       </w:rPr>
     </w:lvl>
   </w:abstractNum>
-  <w:abstractNum w:abstractNumId="13" w15:restartNumberingAfterBreak="0">
+  <w:abstractNum w:abstractNumId="14" w15:restartNumberingAfterBreak="0">
     <w:nsid w:val="7B327218"/>
     <w:multiLevelType w:val="multilevel"/>
     <w:tmpl w:val="86C0DBC4"/>
@@ -3031,7 +3312,156 @@
       </w:rPr>
     </w:lvl>
   </w:abstractNum>
-  <w:abstractNum w:abstractNumId="14" w15:restartNumberingAfterBreak="0">
+  <w:abstractNum w:abstractNumId="15" w15:restartNumberingAfterBreak="0">
+    <w:nsid w:val="7C51092B"/>
+    <w:multiLevelType w:val="multilevel"/>
+    <w:tmpl w:val="EDC0702C"/>
+    <w:lvl w:ilvl="0">
+      <w:start w:val="1"/>
+      <w:numFmt w:val="bullet"/>
+      <w:lvlText w:val=""/>
+      <w:lvlJc w:val="left"/>
+      <w:pPr>
+        <w:tabs>
+          <w:tab w:val="num" w:pos="720"/>
+        </w:tabs>
+        <w:ind w:left="720" w:hanging="360"/>
+      </w:pPr>
+      <w:rPr>
+        <w:rFonts w:ascii="Symbol" w:hAnsi="Symbol" w:hint="default"/>
+        <w:sz w:val="20"/>
+      </w:rPr>
+    </w:lvl>
+    <w:lvl w:ilvl="1" w:tentative="1">
+      <w:start w:val="1"/>
+      <w:numFmt w:val="bullet"/>
+      <w:lvlText w:val="o"/>
+      <w:lvlJc w:val="left"/>
+      <w:pPr>
+        <w:tabs>
+          <w:tab w:val="num" w:pos="1440"/>
+        </w:tabs>
+        <w:ind w:left="1440" w:hanging="360"/>
+      </w:pPr>
+      <w:rPr>
+        <w:rFonts w:ascii="Courier New" w:hAnsi="Courier New" w:hint="default"/>
+        <w:sz w:val="20"/>
+      </w:rPr>
+    </w:lvl>
+    <w:lvl w:ilvl="2" w:tentative="1">
+      <w:start w:val="1"/>
+      <w:numFmt w:val="bullet"/>
+      <w:lvlText w:val=""/>
+      <w:lvlJc w:val="left"/>
+      <w:pPr>
+        <w:tabs>
+          <w:tab w:val="num" w:pos="2160"/>
+        </w:tabs>
+        <w:ind w:left="2160" w:hanging="360"/>
+      </w:pPr>
+      <w:rPr>
+        <w:rFonts w:ascii="Wingdings" w:hAnsi="Wingdings" w:hint="default"/>
+        <w:sz w:val="20"/>
+      </w:rPr>
+    </w:lvl>
+    <w:lvl w:ilvl="3" w:tentative="1">
+      <w:start w:val="1"/>
+      <w:numFmt w:val="bullet"/>
+      <w:lvlText w:val=""/>
+      <w:lvlJc w:val="left"/>
+      <w:pPr>
+        <w:tabs>
+          <w:tab w:val="num" w:pos="2880"/>
+        </w:tabs>
+        <w:ind w:left="2880" w:hanging="360"/>
+      </w:pPr>
+      <w:rPr>
+        <w:rFonts w:ascii="Wingdings" w:hAnsi="Wingdings" w:hint="default"/>
+        <w:sz w:val="20"/>
+      </w:rPr>
+    </w:lvl>
+    <w:lvl w:ilvl="4" w:tentative="1">
+      <w:start w:val="1"/>
+      <w:numFmt w:val="bullet"/>
+      <w:lvlText w:val=""/>
+      <w:lvlJc w:val="left"/>
+      <w:pPr>
+        <w:tabs>
+          <w:tab w:val="num" w:pos="3600"/>
+        </w:tabs>
+        <w:ind w:left="3600" w:hanging="360"/>
+      </w:pPr>
+      <w:rPr>
+        <w:rFonts w:ascii="Wingdings" w:hAnsi="Wingdings" w:hint="default"/>
+        <w:sz w:val="20"/>
+      </w:rPr>
+    </w:lvl>
+    <w:lvl w:ilvl="5" w:tentative="1">
+      <w:start w:val="1"/>
+      <w:numFmt w:val="bullet"/>
+      <w:lvlText w:val=""/>
+      <w:lvlJc w:val="left"/>
+      <w:pPr>
+        <w:tabs>
+          <w:tab w:val="num" w:pos="4320"/>
+        </w:tabs>
+        <w:ind w:left="4320" w:hanging="360"/>
+      </w:pPr>
+      <w:rPr>
+        <w:rFonts w:ascii="Wingdings" w:hAnsi="Wingdings" w:hint="default"/>
+        <w:sz w:val="20"/>
+      </w:rPr>
+    </w:lvl>
+    <w:lvl w:ilvl="6" w:tentative="1">
+      <w:start w:val="1"/>
+      <w:numFmt w:val="bullet"/>
+      <w:lvlText w:val=""/>
+      <w:lvlJc w:val="left"/>
+      <w:pPr>
+        <w:tabs>
+          <w:tab w:val="num" w:pos="5040"/>
+        </w:tabs>
+        <w:ind w:left="5040" w:hanging="360"/>
+      </w:pPr>
+      <w:rPr>
+        <w:rFonts w:ascii="Wingdings" w:hAnsi="Wingdings" w:hint="default"/>
+        <w:sz w:val="20"/>
+      </w:rPr>
+    </w:lvl>
+    <w:lvl w:ilvl="7" w:tentative="1">
+      <w:start w:val="1"/>
+      <w:numFmt w:val="bullet"/>
+      <w:lvlText w:val=""/>
+      <w:lvlJc w:val="left"/>
+      <w:pPr>
+        <w:tabs>
+          <w:tab w:val="num" w:pos="5760"/>
+        </w:tabs>
+        <w:ind w:left="5760" w:hanging="360"/>
+      </w:pPr>
+      <w:rPr>
+        <w:rFonts w:ascii="Wingdings" w:hAnsi="Wingdings" w:hint="default"/>
+        <w:sz w:val="20"/>
+      </w:rPr>
+    </w:lvl>
+    <w:lvl w:ilvl="8" w:tentative="1">
+      <w:start w:val="1"/>
+      <w:numFmt w:val="bullet"/>
+      <w:lvlText w:val=""/>
+      <w:lvlJc w:val="left"/>
+      <w:pPr>
+        <w:tabs>
+          <w:tab w:val="num" w:pos="6480"/>
+        </w:tabs>
+        <w:ind w:left="6480" w:hanging="360"/>
+      </w:pPr>
+      <w:rPr>
+        <w:rFonts w:ascii="Wingdings" w:hAnsi="Wingdings" w:hint="default"/>
+        <w:sz w:val="20"/>
+      </w:rPr>
+    </w:lvl>
+  </w:abstractNum>
+  <w:abstractNum w:abstractNumId="16" w15:restartNumberingAfterBreak="0">
     <w:nsid w:val="7CD309CA"/>
     <w:multiLevelType w:val="hybridMultilevel"/>
     <w:tmpl w:val="7EE80AC0"/>
@@ -3144,7 +3574,7 @@
       </w:rPr>
     </w:lvl>
   </w:abstractNum>
-  <w:abstractNum w:abstractNumId="15" w15:restartNumberingAfterBreak="0">
+  <w:abstractNum w:abstractNumId="17" w15:restartNumberingAfterBreak="0">
     <w:nsid w:val="7D6137A4"/>
     <w:multiLevelType w:val="hybridMultilevel"/>
     <w:tmpl w:val="7B6C41E0"/>
@@ -3258,37 +3688,37 @@
     </w:lvl>
   </w:abstractNum>
   <w:num w:numId="1" w16cid:durableId="1160924178">
-    <w:abstractNumId w:val="10"/>
+    <w:abstractNumId w:val="11"/>
   </w:num>
   <w:num w:numId="2" w16cid:durableId="1923416265">
-    <w:abstractNumId w:val="7"/>
+    <w:abstractNumId w:val="8"/>
   </w:num>
   <w:num w:numId="3" w16cid:durableId="829710997">
     <w:abstractNumId w:val="1"/>
   </w:num>
   <w:num w:numId="4" w16cid:durableId="2013606748">
-    <w:abstractNumId w:val="14"/>
+    <w:abstractNumId w:val="16"/>
   </w:num>
   <w:num w:numId="5" w16cid:durableId="791050320">
     <w:abstractNumId w:val="2"/>
   </w:num>
   <w:num w:numId="6" w16cid:durableId="432550260">
-    <w:abstractNumId w:val="12"/>
+    <w:abstractNumId w:val="13"/>
   </w:num>
   <w:num w:numId="7" w16cid:durableId="1031808643">
     <w:abstractNumId w:val="4"/>
   </w:num>
   <w:num w:numId="8" w16cid:durableId="1980183140">
-    <w:abstractNumId w:val="11"/>
+    <w:abstractNumId w:val="12"/>
   </w:num>
   <w:num w:numId="9" w16cid:durableId="1020814633">
-    <w:abstractNumId w:val="13"/>
+    <w:abstractNumId w:val="14"/>
   </w:num>
   <w:num w:numId="10" w16cid:durableId="839736409">
     <w:abstractNumId w:val="0"/>
   </w:num>
   <w:num w:numId="11" w16cid:durableId="188178400">
-    <w:abstractNumId w:val="8"/>
+    <w:abstractNumId w:val="9"/>
   </w:num>
   <w:num w:numId="12" w16cid:durableId="428964393">
     <w:abstractNumId w:val="6"/>
@@ -3300,10 +3730,16 @@
     <w:abstractNumId w:val="5"/>
   </w:num>
   <w:num w:numId="15" w16cid:durableId="1815371590">
-    <w:abstractNumId w:val="9"/>
+    <w:abstractNumId w:val="10"/>
   </w:num>
   <w:num w:numId="16" w16cid:durableId="1806580252">
+    <w:abstractNumId w:val="17"/>
+  </w:num>
+  <w:num w:numId="17" w16cid:durableId="1157915854">
     <w:abstractNumId w:val="15"/>
+  </w:num>
+  <w:num w:numId="18" w16cid:durableId="97677244">
+    <w:abstractNumId w:val="7"/>
   </w:num>
 </w:numbering>
 </file>

</xml_diff>

<commit_message>
Clase 3 Curso logica de programacion Practicando con juegos y animaciones
</commit_message>
<xml_diff>
--- a/FORMACIONES/Principiante en Programación G5 - ONE/Aprender Lógica de Programación/3. Curso de Lógica de programación Practicando con juegos y animaciones/Notas.docx
+++ b/FORMACIONES/Principiante en Programación G5 - ONE/Aprender Lógica de Programación/3. Curso de Lógica de programación Practicando con juegos y animaciones/Notas.docx
@@ -170,8 +170,21 @@
       </w:r>
     </w:p>
     <w:p>
-      <w:r>
-        <w:t>Canvas es un tablero por defecto de html.</w:t>
+      <w:proofErr w:type="spellStart"/>
+      <w:r>
+        <w:t>Canvas</w:t>
+      </w:r>
+      <w:proofErr w:type="spellEnd"/>
+      <w:r>
+        <w:t xml:space="preserve"> es un tablero por defecto de </w:t>
+      </w:r>
+      <w:proofErr w:type="spellStart"/>
+      <w:r>
+        <w:t>html</w:t>
+      </w:r>
+      <w:proofErr w:type="spellEnd"/>
+      <w:r>
+        <w:t>.</w:t>
       </w:r>
     </w:p>
     <w:p>
@@ -219,7 +232,15 @@
     </w:p>
     <w:p>
       <w:r>
-        <w:t>Creamos la variable pantalla donde le decimos que seleccione el tablero canvas.</w:t>
+        <w:t xml:space="preserve">Creamos la variable pantalla donde le decimos que seleccione el tablero </w:t>
+      </w:r>
+      <w:proofErr w:type="spellStart"/>
+      <w:r>
+        <w:t>canvas</w:t>
+      </w:r>
+      <w:proofErr w:type="spellEnd"/>
+      <w:r>
+        <w:t>.</w:t>
       </w:r>
     </w:p>
     <w:p>
@@ -590,8 +611,13 @@
       </w:pPr>
       <w:r>
         <w:lastRenderedPageBreak/>
-        <w:t>La cara de Creeper</w:t>
-      </w:r>
+        <w:t xml:space="preserve">La cara de </w:t>
+      </w:r>
+      <w:proofErr w:type="spellStart"/>
+      <w:r>
+        <w:t>Creeper</w:t>
+      </w:r>
+      <w:proofErr w:type="spellEnd"/>
       <w:r>
         <w:t>:</w:t>
       </w:r>
@@ -824,7 +850,21 @@
         <w:rPr>
           <w:lang w:eastAsia="es-CO"/>
         </w:rPr>
-        <w:t>A usar el Canvas como una pizarra donde realizamos nuestros diseños.</w:t>
+        <w:t>A usar el </w:t>
+      </w:r>
+      <w:proofErr w:type="spellStart"/>
+      <w:r>
+        <w:rPr>
+          <w:lang w:eastAsia="es-CO"/>
+        </w:rPr>
+        <w:t>Canvas</w:t>
+      </w:r>
+      <w:proofErr w:type="spellEnd"/>
+      <w:r>
+        <w:rPr>
+          <w:lang w:eastAsia="es-CO"/>
+        </w:rPr>
+        <w:t> como una pizarra donde realizamos nuestros diseños.</w:t>
       </w:r>
     </w:p>
     <w:p>
@@ -1184,6 +1224,55 @@
     <w:p>
       <w:pPr>
         <w:pStyle w:val="Ttulo1"/>
+        <w:jc w:val="center"/>
+        <w:rPr>
+          <w:rFonts w:eastAsiaTheme="majorEastAsia"/>
+        </w:rPr>
+      </w:pPr>
+      <w:r>
+        <w:rPr>
+          <w:rFonts w:eastAsiaTheme="majorEastAsia"/>
+        </w:rPr>
+        <w:drawing>
+          <wp:inline distT="0" distB="0" distL="0" distR="0" wp14:anchorId="79841728" wp14:editId="5B795696">
+            <wp:extent cx="4124901" cy="3143689"/>
+            <wp:effectExtent l="0" t="0" r="9525" b="0"/>
+            <wp:docPr id="17" name="Imagen 17"/>
+            <wp:cNvGraphicFramePr>
+              <a:graphicFrameLocks xmlns:a="http://schemas.openxmlformats.org/drawingml/2006/main" noChangeAspect="1"/>
+            </wp:cNvGraphicFramePr>
+            <a:graphic xmlns:a="http://schemas.openxmlformats.org/drawingml/2006/main">
+              <a:graphicData uri="http://schemas.openxmlformats.org/drawingml/2006/picture">
+                <pic:pic xmlns:pic="http://schemas.openxmlformats.org/drawingml/2006/picture">
+                  <pic:nvPicPr>
+                    <pic:cNvPr id="1" name=""/>
+                    <pic:cNvPicPr/>
+                  </pic:nvPicPr>
+                  <pic:blipFill>
+                    <a:blip r:embed="rId21"/>
+                    <a:stretch>
+                      <a:fillRect/>
+                    </a:stretch>
+                  </pic:blipFill>
+                  <pic:spPr>
+                    <a:xfrm>
+                      <a:off x="0" y="0"/>
+                      <a:ext cx="4124901" cy="3143689"/>
+                    </a:xfrm>
+                    <a:prstGeom prst="rect">
+                      <a:avLst/>
+                    </a:prstGeom>
+                  </pic:spPr>
+                </pic:pic>
+              </a:graphicData>
+            </a:graphic>
+          </wp:inline>
+        </w:drawing>
+      </w:r>
+    </w:p>
+    <w:p>
+      <w:pPr>
+        <w:pStyle w:val="Ttulo1"/>
         <w:rPr>
           <w:rFonts w:eastAsiaTheme="majorEastAsia"/>
         </w:rPr>
@@ -1198,6 +1287,114 @@
     <w:p>
       <w:pPr>
         <w:pStyle w:val="Ttulo1"/>
+        <w:jc w:val="center"/>
+        <w:rPr>
+          <w:rFonts w:eastAsiaTheme="majorEastAsia"/>
+        </w:rPr>
+      </w:pPr>
+      <w:r>
+        <w:rPr>
+          <w:rFonts w:eastAsiaTheme="majorEastAsia"/>
+        </w:rPr>
+        <w:lastRenderedPageBreak/>
+        <w:drawing>
+          <wp:inline distT="0" distB="0" distL="0" distR="0" wp14:anchorId="77F74F4D" wp14:editId="085DC34F">
+            <wp:extent cx="2442949" cy="3434697"/>
+            <wp:effectExtent l="0" t="0" r="0" b="0"/>
+            <wp:docPr id="18" name="Imagen 18"/>
+            <wp:cNvGraphicFramePr>
+              <a:graphicFrameLocks xmlns:a="http://schemas.openxmlformats.org/drawingml/2006/main" noChangeAspect="1"/>
+            </wp:cNvGraphicFramePr>
+            <a:graphic xmlns:a="http://schemas.openxmlformats.org/drawingml/2006/main">
+              <a:graphicData uri="http://schemas.openxmlformats.org/drawingml/2006/picture">
+                <pic:pic xmlns:pic="http://schemas.openxmlformats.org/drawingml/2006/picture">
+                  <pic:nvPicPr>
+                    <pic:cNvPr id="1" name=""/>
+                    <pic:cNvPicPr/>
+                  </pic:nvPicPr>
+                  <pic:blipFill>
+                    <a:blip r:embed="rId22"/>
+                    <a:stretch>
+                      <a:fillRect/>
+                    </a:stretch>
+                  </pic:blipFill>
+                  <pic:spPr>
+                    <a:xfrm>
+                      <a:off x="0" y="0"/>
+                      <a:ext cx="2444535" cy="3436927"/>
+                    </a:xfrm>
+                    <a:prstGeom prst="rect">
+                      <a:avLst/>
+                    </a:prstGeom>
+                  </pic:spPr>
+                </pic:pic>
+              </a:graphicData>
+            </a:graphic>
+          </wp:inline>
+        </w:drawing>
+      </w:r>
+    </w:p>
+    <w:p>
+      <w:pPr>
+        <w:pStyle w:val="Ttulo1"/>
+        <w:rPr>
+          <w:rFonts w:eastAsiaTheme="majorEastAsia"/>
+        </w:rPr>
+      </w:pPr>
+      <w:r>
+        <w:rPr>
+          <w:rFonts w:eastAsiaTheme="majorEastAsia"/>
+        </w:rPr>
+        <w:t>Lo que aprendimos:</w:t>
+      </w:r>
+    </w:p>
+    <w:p>
+      <w:pPr>
+        <w:pStyle w:val="Prrafodelista"/>
+        <w:numPr>
+          <w:ilvl w:val="0"/>
+          <w:numId w:val="20"/>
+        </w:numPr>
+        <w:rPr>
+          <w:lang w:eastAsia="es-CO"/>
+        </w:rPr>
+      </w:pPr>
+      <w:r>
+        <w:rPr>
+          <w:lang w:eastAsia="es-CO"/>
+        </w:rPr>
+        <w:t>A interactuar con el usuario a través de los eventos.</w:t>
+      </w:r>
+    </w:p>
+    <w:p>
+      <w:pPr>
+        <w:pStyle w:val="Prrafodelista"/>
+        <w:numPr>
+          <w:ilvl w:val="0"/>
+          <w:numId w:val="20"/>
+        </w:numPr>
+        <w:rPr>
+          <w:lang w:eastAsia="es-CO"/>
+        </w:rPr>
+      </w:pPr>
+      <w:r>
+        <w:rPr>
+          <w:lang w:eastAsia="es-CO"/>
+        </w:rPr>
+        <w:t>A asociar funciones con los eventos y a capturar las propiedades del evento para pasarlas como parámetro.</w:t>
+      </w:r>
+    </w:p>
+    <w:p>
+      <w:pPr>
+        <w:pStyle w:val="Ttulo1"/>
+        <w:rPr>
+          <w:rFonts w:eastAsiaTheme="majorEastAsia"/>
+        </w:rPr>
+      </w:pPr>
+    </w:p>
+    <w:p>
+      <w:pPr>
+        <w:pStyle w:val="Ttulo1"/>
         <w:rPr>
           <w:rFonts w:eastAsiaTheme="majorEastAsia"/>
         </w:rPr>
@@ -1260,6 +1457,7 @@
         <w:rPr>
           <w:rFonts w:eastAsiaTheme="majorEastAsia"/>
         </w:rPr>
+        <w:lastRenderedPageBreak/>
         <w:t>Animaciones simples:</w:t>
       </w:r>
     </w:p>
@@ -2116,6 +2314,155 @@
     </w:lvl>
   </w:abstractNum>
   <w:abstractNum w:abstractNumId="6" w15:restartNumberingAfterBreak="0">
+    <w:nsid w:val="377E1C06"/>
+    <w:multiLevelType w:val="multilevel"/>
+    <w:tmpl w:val="83EA323C"/>
+    <w:lvl w:ilvl="0">
+      <w:start w:val="1"/>
+      <w:numFmt w:val="bullet"/>
+      <w:lvlText w:val=""/>
+      <w:lvlJc w:val="left"/>
+      <w:pPr>
+        <w:tabs>
+          <w:tab w:val="num" w:pos="720"/>
+        </w:tabs>
+        <w:ind w:left="720" w:hanging="360"/>
+      </w:pPr>
+      <w:rPr>
+        <w:rFonts w:ascii="Symbol" w:hAnsi="Symbol" w:hint="default"/>
+        <w:sz w:val="20"/>
+      </w:rPr>
+    </w:lvl>
+    <w:lvl w:ilvl="1" w:tentative="1">
+      <w:start w:val="1"/>
+      <w:numFmt w:val="bullet"/>
+      <w:lvlText w:val="o"/>
+      <w:lvlJc w:val="left"/>
+      <w:pPr>
+        <w:tabs>
+          <w:tab w:val="num" w:pos="1440"/>
+        </w:tabs>
+        <w:ind w:left="1440" w:hanging="360"/>
+      </w:pPr>
+      <w:rPr>
+        <w:rFonts w:ascii="Courier New" w:hAnsi="Courier New" w:hint="default"/>
+        <w:sz w:val="20"/>
+      </w:rPr>
+    </w:lvl>
+    <w:lvl w:ilvl="2" w:tentative="1">
+      <w:start w:val="1"/>
+      <w:numFmt w:val="bullet"/>
+      <w:lvlText w:val=""/>
+      <w:lvlJc w:val="left"/>
+      <w:pPr>
+        <w:tabs>
+          <w:tab w:val="num" w:pos="2160"/>
+        </w:tabs>
+        <w:ind w:left="2160" w:hanging="360"/>
+      </w:pPr>
+      <w:rPr>
+        <w:rFonts w:ascii="Wingdings" w:hAnsi="Wingdings" w:hint="default"/>
+        <w:sz w:val="20"/>
+      </w:rPr>
+    </w:lvl>
+    <w:lvl w:ilvl="3" w:tentative="1">
+      <w:start w:val="1"/>
+      <w:numFmt w:val="bullet"/>
+      <w:lvlText w:val=""/>
+      <w:lvlJc w:val="left"/>
+      <w:pPr>
+        <w:tabs>
+          <w:tab w:val="num" w:pos="2880"/>
+        </w:tabs>
+        <w:ind w:left="2880" w:hanging="360"/>
+      </w:pPr>
+      <w:rPr>
+        <w:rFonts w:ascii="Wingdings" w:hAnsi="Wingdings" w:hint="default"/>
+        <w:sz w:val="20"/>
+      </w:rPr>
+    </w:lvl>
+    <w:lvl w:ilvl="4" w:tentative="1">
+      <w:start w:val="1"/>
+      <w:numFmt w:val="bullet"/>
+      <w:lvlText w:val=""/>
+      <w:lvlJc w:val="left"/>
+      <w:pPr>
+        <w:tabs>
+          <w:tab w:val="num" w:pos="3600"/>
+        </w:tabs>
+        <w:ind w:left="3600" w:hanging="360"/>
+      </w:pPr>
+      <w:rPr>
+        <w:rFonts w:ascii="Wingdings" w:hAnsi="Wingdings" w:hint="default"/>
+        <w:sz w:val="20"/>
+      </w:rPr>
+    </w:lvl>
+    <w:lvl w:ilvl="5" w:tentative="1">
+      <w:start w:val="1"/>
+      <w:numFmt w:val="bullet"/>
+      <w:lvlText w:val=""/>
+      <w:lvlJc w:val="left"/>
+      <w:pPr>
+        <w:tabs>
+          <w:tab w:val="num" w:pos="4320"/>
+        </w:tabs>
+        <w:ind w:left="4320" w:hanging="360"/>
+      </w:pPr>
+      <w:rPr>
+        <w:rFonts w:ascii="Wingdings" w:hAnsi="Wingdings" w:hint="default"/>
+        <w:sz w:val="20"/>
+      </w:rPr>
+    </w:lvl>
+    <w:lvl w:ilvl="6" w:tentative="1">
+      <w:start w:val="1"/>
+      <w:numFmt w:val="bullet"/>
+      <w:lvlText w:val=""/>
+      <w:lvlJc w:val="left"/>
+      <w:pPr>
+        <w:tabs>
+          <w:tab w:val="num" w:pos="5040"/>
+        </w:tabs>
+        <w:ind w:left="5040" w:hanging="360"/>
+      </w:pPr>
+      <w:rPr>
+        <w:rFonts w:ascii="Wingdings" w:hAnsi="Wingdings" w:hint="default"/>
+        <w:sz w:val="20"/>
+      </w:rPr>
+    </w:lvl>
+    <w:lvl w:ilvl="7" w:tentative="1">
+      <w:start w:val="1"/>
+      <w:numFmt w:val="bullet"/>
+      <w:lvlText w:val=""/>
+      <w:lvlJc w:val="left"/>
+      <w:pPr>
+        <w:tabs>
+          <w:tab w:val="num" w:pos="5760"/>
+        </w:tabs>
+        <w:ind w:left="5760" w:hanging="360"/>
+      </w:pPr>
+      <w:rPr>
+        <w:rFonts w:ascii="Wingdings" w:hAnsi="Wingdings" w:hint="default"/>
+        <w:sz w:val="20"/>
+      </w:rPr>
+    </w:lvl>
+    <w:lvl w:ilvl="8" w:tentative="1">
+      <w:start w:val="1"/>
+      <w:numFmt w:val="bullet"/>
+      <w:lvlText w:val=""/>
+      <w:lvlJc w:val="left"/>
+      <w:pPr>
+        <w:tabs>
+          <w:tab w:val="num" w:pos="6480"/>
+        </w:tabs>
+        <w:ind w:left="6480" w:hanging="360"/>
+      </w:pPr>
+      <w:rPr>
+        <w:rFonts w:ascii="Wingdings" w:hAnsi="Wingdings" w:hint="default"/>
+        <w:sz w:val="20"/>
+      </w:rPr>
+    </w:lvl>
+  </w:abstractNum>
+  <w:abstractNum w:abstractNumId="7" w15:restartNumberingAfterBreak="0">
     <w:nsid w:val="46D34C30"/>
     <w:multiLevelType w:val="hybridMultilevel"/>
     <w:tmpl w:val="3E247666"/>
@@ -2228,7 +2575,7 @@
       </w:rPr>
     </w:lvl>
   </w:abstractNum>
-  <w:abstractNum w:abstractNumId="7" w15:restartNumberingAfterBreak="0">
+  <w:abstractNum w:abstractNumId="8" w15:restartNumberingAfterBreak="0">
     <w:nsid w:val="4B001180"/>
     <w:multiLevelType w:val="hybridMultilevel"/>
     <w:tmpl w:val="FE16263E"/>
@@ -2341,7 +2688,7 @@
       </w:rPr>
     </w:lvl>
   </w:abstractNum>
-  <w:abstractNum w:abstractNumId="8" w15:restartNumberingAfterBreak="0">
+  <w:abstractNum w:abstractNumId="9" w15:restartNumberingAfterBreak="0">
     <w:nsid w:val="4BA9627A"/>
     <w:multiLevelType w:val="hybridMultilevel"/>
     <w:tmpl w:val="4CD4AFF0"/>
@@ -2454,7 +2801,7 @@
       </w:rPr>
     </w:lvl>
   </w:abstractNum>
-  <w:abstractNum w:abstractNumId="9" w15:restartNumberingAfterBreak="0">
+  <w:abstractNum w:abstractNumId="10" w15:restartNumberingAfterBreak="0">
     <w:nsid w:val="58771E8D"/>
     <w:multiLevelType w:val="multilevel"/>
     <w:tmpl w:val="9026AD98"/>
@@ -2603,7 +2950,7 @@
       </w:rPr>
     </w:lvl>
   </w:abstractNum>
-  <w:abstractNum w:abstractNumId="10" w15:restartNumberingAfterBreak="0">
+  <w:abstractNum w:abstractNumId="11" w15:restartNumberingAfterBreak="0">
     <w:nsid w:val="690362E4"/>
     <w:multiLevelType w:val="multilevel"/>
     <w:tmpl w:val="16A4EB78"/>
@@ -2752,7 +3099,7 @@
       </w:rPr>
     </w:lvl>
   </w:abstractNum>
-  <w:abstractNum w:abstractNumId="11" w15:restartNumberingAfterBreak="0">
+  <w:abstractNum w:abstractNumId="12" w15:restartNumberingAfterBreak="0">
     <w:nsid w:val="69A70423"/>
     <w:multiLevelType w:val="multilevel"/>
     <w:tmpl w:val="E6A60BDE"/>
@@ -2901,7 +3248,7 @@
       </w:rPr>
     </w:lvl>
   </w:abstractNum>
-  <w:abstractNum w:abstractNumId="12" w15:restartNumberingAfterBreak="0">
+  <w:abstractNum w:abstractNumId="13" w15:restartNumberingAfterBreak="0">
     <w:nsid w:val="6DD316BE"/>
     <w:multiLevelType w:val="hybridMultilevel"/>
     <w:tmpl w:val="7E7003C4"/>
@@ -3014,7 +3361,7 @@
       </w:rPr>
     </w:lvl>
   </w:abstractNum>
-  <w:abstractNum w:abstractNumId="13" w15:restartNumberingAfterBreak="0">
+  <w:abstractNum w:abstractNumId="14" w15:restartNumberingAfterBreak="0">
     <w:nsid w:val="79EA67FB"/>
     <w:multiLevelType w:val="multilevel"/>
     <w:tmpl w:val="933CF81E"/>
@@ -3163,7 +3510,7 @@
       </w:rPr>
     </w:lvl>
   </w:abstractNum>
-  <w:abstractNum w:abstractNumId="14" w15:restartNumberingAfterBreak="0">
+  <w:abstractNum w:abstractNumId="15" w15:restartNumberingAfterBreak="0">
     <w:nsid w:val="7B327218"/>
     <w:multiLevelType w:val="multilevel"/>
     <w:tmpl w:val="86C0DBC4"/>
@@ -3312,7 +3659,120 @@
       </w:rPr>
     </w:lvl>
   </w:abstractNum>
-  <w:abstractNum w:abstractNumId="15" w15:restartNumberingAfterBreak="0">
+  <w:abstractNum w:abstractNumId="16" w15:restartNumberingAfterBreak="0">
+    <w:nsid w:val="7B7804C8"/>
+    <w:multiLevelType w:val="hybridMultilevel"/>
+    <w:tmpl w:val="16448712"/>
+    <w:lvl w:ilvl="0" w:tplc="240A0001">
+      <w:start w:val="1"/>
+      <w:numFmt w:val="bullet"/>
+      <w:lvlText w:val=""/>
+      <w:lvlJc w:val="left"/>
+      <w:pPr>
+        <w:ind w:left="720" w:hanging="360"/>
+      </w:pPr>
+      <w:rPr>
+        <w:rFonts w:ascii="Symbol" w:hAnsi="Symbol" w:hint="default"/>
+      </w:rPr>
+    </w:lvl>
+    <w:lvl w:ilvl="1" w:tplc="240A0003" w:tentative="1">
+      <w:start w:val="1"/>
+      <w:numFmt w:val="bullet"/>
+      <w:lvlText w:val="o"/>
+      <w:lvlJc w:val="left"/>
+      <w:pPr>
+        <w:ind w:left="1440" w:hanging="360"/>
+      </w:pPr>
+      <w:rPr>
+        <w:rFonts w:ascii="Courier New" w:hAnsi="Courier New" w:cs="Courier New" w:hint="default"/>
+      </w:rPr>
+    </w:lvl>
+    <w:lvl w:ilvl="2" w:tplc="240A0005" w:tentative="1">
+      <w:start w:val="1"/>
+      <w:numFmt w:val="bullet"/>
+      <w:lvlText w:val=""/>
+      <w:lvlJc w:val="left"/>
+      <w:pPr>
+        <w:ind w:left="2160" w:hanging="360"/>
+      </w:pPr>
+      <w:rPr>
+        <w:rFonts w:ascii="Wingdings" w:hAnsi="Wingdings" w:hint="default"/>
+      </w:rPr>
+    </w:lvl>
+    <w:lvl w:ilvl="3" w:tplc="240A0001" w:tentative="1">
+      <w:start w:val="1"/>
+      <w:numFmt w:val="bullet"/>
+      <w:lvlText w:val=""/>
+      <w:lvlJc w:val="left"/>
+      <w:pPr>
+        <w:ind w:left="2880" w:hanging="360"/>
+      </w:pPr>
+      <w:rPr>
+        <w:rFonts w:ascii="Symbol" w:hAnsi="Symbol" w:hint="default"/>
+      </w:rPr>
+    </w:lvl>
+    <w:lvl w:ilvl="4" w:tplc="240A0003" w:tentative="1">
+      <w:start w:val="1"/>
+      <w:numFmt w:val="bullet"/>
+      <w:lvlText w:val="o"/>
+      <w:lvlJc w:val="left"/>
+      <w:pPr>
+        <w:ind w:left="3600" w:hanging="360"/>
+      </w:pPr>
+      <w:rPr>
+        <w:rFonts w:ascii="Courier New" w:hAnsi="Courier New" w:cs="Courier New" w:hint="default"/>
+      </w:rPr>
+    </w:lvl>
+    <w:lvl w:ilvl="5" w:tplc="240A0005" w:tentative="1">
+      <w:start w:val="1"/>
+      <w:numFmt w:val="bullet"/>
+      <w:lvlText w:val=""/>
+      <w:lvlJc w:val="left"/>
+      <w:pPr>
+        <w:ind w:left="4320" w:hanging="360"/>
+      </w:pPr>
+      <w:rPr>
+        <w:rFonts w:ascii="Wingdings" w:hAnsi="Wingdings" w:hint="default"/>
+      </w:rPr>
+    </w:lvl>
+    <w:lvl w:ilvl="6" w:tplc="240A0001" w:tentative="1">
+      <w:start w:val="1"/>
+      <w:numFmt w:val="bullet"/>
+      <w:lvlText w:val=""/>
+      <w:lvlJc w:val="left"/>
+      <w:pPr>
+        <w:ind w:left="5040" w:hanging="360"/>
+      </w:pPr>
+      <w:rPr>
+        <w:rFonts w:ascii="Symbol" w:hAnsi="Symbol" w:hint="default"/>
+      </w:rPr>
+    </w:lvl>
+    <w:lvl w:ilvl="7" w:tplc="240A0003" w:tentative="1">
+      <w:start w:val="1"/>
+      <w:numFmt w:val="bullet"/>
+      <w:lvlText w:val="o"/>
+      <w:lvlJc w:val="left"/>
+      <w:pPr>
+        <w:ind w:left="5760" w:hanging="360"/>
+      </w:pPr>
+      <w:rPr>
+        <w:rFonts w:ascii="Courier New" w:hAnsi="Courier New" w:cs="Courier New" w:hint="default"/>
+      </w:rPr>
+    </w:lvl>
+    <w:lvl w:ilvl="8" w:tplc="240A0005" w:tentative="1">
+      <w:start w:val="1"/>
+      <w:numFmt w:val="bullet"/>
+      <w:lvlText w:val=""/>
+      <w:lvlJc w:val="left"/>
+      <w:pPr>
+        <w:ind w:left="6480" w:hanging="360"/>
+      </w:pPr>
+      <w:rPr>
+        <w:rFonts w:ascii="Wingdings" w:hAnsi="Wingdings" w:hint="default"/>
+      </w:rPr>
+    </w:lvl>
+  </w:abstractNum>
+  <w:abstractNum w:abstractNumId="17" w15:restartNumberingAfterBreak="0">
     <w:nsid w:val="7C51092B"/>
     <w:multiLevelType w:val="multilevel"/>
     <w:tmpl w:val="EDC0702C"/>
@@ -3461,7 +3921,7 @@
       </w:rPr>
     </w:lvl>
   </w:abstractNum>
-  <w:abstractNum w:abstractNumId="16" w15:restartNumberingAfterBreak="0">
+  <w:abstractNum w:abstractNumId="18" w15:restartNumberingAfterBreak="0">
     <w:nsid w:val="7CD309CA"/>
     <w:multiLevelType w:val="hybridMultilevel"/>
     <w:tmpl w:val="7EE80AC0"/>
@@ -3574,7 +4034,7 @@
       </w:rPr>
     </w:lvl>
   </w:abstractNum>
-  <w:abstractNum w:abstractNumId="17" w15:restartNumberingAfterBreak="0">
+  <w:abstractNum w:abstractNumId="19" w15:restartNumberingAfterBreak="0">
     <w:nsid w:val="7D6137A4"/>
     <w:multiLevelType w:val="hybridMultilevel"/>
     <w:tmpl w:val="7B6C41E0"/>
@@ -3688,40 +4148,40 @@
     </w:lvl>
   </w:abstractNum>
   <w:num w:numId="1" w16cid:durableId="1160924178">
-    <w:abstractNumId w:val="11"/>
+    <w:abstractNumId w:val="12"/>
   </w:num>
   <w:num w:numId="2" w16cid:durableId="1923416265">
-    <w:abstractNumId w:val="8"/>
+    <w:abstractNumId w:val="9"/>
   </w:num>
   <w:num w:numId="3" w16cid:durableId="829710997">
     <w:abstractNumId w:val="1"/>
   </w:num>
   <w:num w:numId="4" w16cid:durableId="2013606748">
-    <w:abstractNumId w:val="16"/>
+    <w:abstractNumId w:val="18"/>
   </w:num>
   <w:num w:numId="5" w16cid:durableId="791050320">
     <w:abstractNumId w:val="2"/>
   </w:num>
   <w:num w:numId="6" w16cid:durableId="432550260">
-    <w:abstractNumId w:val="13"/>
+    <w:abstractNumId w:val="14"/>
   </w:num>
   <w:num w:numId="7" w16cid:durableId="1031808643">
     <w:abstractNumId w:val="4"/>
   </w:num>
   <w:num w:numId="8" w16cid:durableId="1980183140">
-    <w:abstractNumId w:val="12"/>
+    <w:abstractNumId w:val="13"/>
   </w:num>
   <w:num w:numId="9" w16cid:durableId="1020814633">
-    <w:abstractNumId w:val="14"/>
+    <w:abstractNumId w:val="15"/>
   </w:num>
   <w:num w:numId="10" w16cid:durableId="839736409">
     <w:abstractNumId w:val="0"/>
   </w:num>
   <w:num w:numId="11" w16cid:durableId="188178400">
-    <w:abstractNumId w:val="9"/>
+    <w:abstractNumId w:val="10"/>
   </w:num>
   <w:num w:numId="12" w16cid:durableId="428964393">
-    <w:abstractNumId w:val="6"/>
+    <w:abstractNumId w:val="7"/>
   </w:num>
   <w:num w:numId="13" w16cid:durableId="751699360">
     <w:abstractNumId w:val="3"/>
@@ -3730,16 +4190,22 @@
     <w:abstractNumId w:val="5"/>
   </w:num>
   <w:num w:numId="15" w16cid:durableId="1815371590">
-    <w:abstractNumId w:val="10"/>
+    <w:abstractNumId w:val="11"/>
   </w:num>
   <w:num w:numId="16" w16cid:durableId="1806580252">
+    <w:abstractNumId w:val="19"/>
+  </w:num>
+  <w:num w:numId="17" w16cid:durableId="1157915854">
     <w:abstractNumId w:val="17"/>
   </w:num>
-  <w:num w:numId="17" w16cid:durableId="1157915854">
-    <w:abstractNumId w:val="15"/>
+  <w:num w:numId="18" w16cid:durableId="97677244">
+    <w:abstractNumId w:val="8"/>
   </w:num>
-  <w:num w:numId="18" w16cid:durableId="97677244">
-    <w:abstractNumId w:val="7"/>
+  <w:num w:numId="19" w16cid:durableId="1922135268">
+    <w:abstractNumId w:val="6"/>
+  </w:num>
+  <w:num w:numId="20" w16cid:durableId="924189608">
+    <w:abstractNumId w:val="16"/>
   </w:num>
 </w:numbering>
 </file>

</xml_diff>

<commit_message>
Clase 5 Curso logica de programacion Practicando con juegos y animaciones, Curso Terminado
</commit_message>
<xml_diff>
--- a/FORMACIONES/Principiante en Programación G5 - ONE/Aprender Lógica de Programación/3. Curso de Lógica de programación Practicando con juegos y animaciones/Notas.docx
+++ b/FORMACIONES/Principiante en Programación G5 - ONE/Aprender Lógica de Programación/3. Curso de Lógica de programación Practicando con juegos y animaciones/Notas.docx
@@ -79,6 +79,7 @@
       <w:r>
         <w:rPr>
           <w:rFonts w:eastAsiaTheme="majorEastAsia"/>
+          <w:noProof/>
         </w:rPr>
         <w:drawing>
           <wp:inline distT="0" distB="0" distL="0" distR="0" wp14:anchorId="6EEEA587" wp14:editId="54511A69">
@@ -131,6 +132,7 @@
       <w:r>
         <w:rPr>
           <w:rFonts w:eastAsiaTheme="majorEastAsia"/>
+          <w:noProof/>
         </w:rPr>
         <w:drawing>
           <wp:inline distT="0" distB="0" distL="0" distR="0" wp14:anchorId="7F754AB0" wp14:editId="51BF34F4">
@@ -192,6 +194,9 @@
         <w:jc w:val="center"/>
       </w:pPr>
       <w:r>
+        <w:rPr>
+          <w:noProof/>
+        </w:rPr>
         <w:lastRenderedPageBreak/>
         <w:drawing>
           <wp:inline distT="0" distB="0" distL="0" distR="0" wp14:anchorId="05348532" wp14:editId="4AE67CA5">
@@ -279,6 +284,7 @@
       <w:r>
         <w:rPr>
           <w:rFonts w:eastAsiaTheme="majorEastAsia"/>
+          <w:noProof/>
         </w:rPr>
         <w:drawing>
           <wp:inline distT="0" distB="0" distL="0" distR="0" wp14:anchorId="5622163A" wp14:editId="74BB828A">
@@ -331,6 +337,7 @@
       <w:r>
         <w:rPr>
           <w:rFonts w:eastAsiaTheme="majorEastAsia"/>
+          <w:noProof/>
         </w:rPr>
         <w:drawing>
           <wp:inline distT="0" distB="0" distL="0" distR="0" wp14:anchorId="40A47B06" wp14:editId="079BF107">
@@ -383,6 +390,7 @@
       <w:r>
         <w:rPr>
           <w:rFonts w:eastAsiaTheme="majorEastAsia"/>
+          <w:noProof/>
         </w:rPr>
         <w:drawing>
           <wp:inline distT="0" distB="0" distL="0" distR="0" wp14:anchorId="1035BBB8" wp14:editId="637091C1">
@@ -435,6 +443,7 @@
       <w:r>
         <w:rPr>
           <w:rFonts w:eastAsiaTheme="majorEastAsia"/>
+          <w:noProof/>
         </w:rPr>
         <w:lastRenderedPageBreak/>
         <w:drawing>
@@ -512,6 +521,7 @@
       <w:r>
         <w:rPr>
           <w:rFonts w:eastAsiaTheme="majorEastAsia"/>
+          <w:noProof/>
         </w:rPr>
         <w:drawing>
           <wp:inline distT="0" distB="0" distL="0" distR="0" wp14:anchorId="7C022522" wp14:editId="795789ED">
@@ -639,6 +649,7 @@
       <w:r>
         <w:rPr>
           <w:rFonts w:eastAsiaTheme="majorEastAsia"/>
+          <w:noProof/>
         </w:rPr>
         <w:drawing>
           <wp:inline distT="0" distB="0" distL="0" distR="0" wp14:anchorId="701E85EA" wp14:editId="03344657">
@@ -691,6 +702,7 @@
       <w:r>
         <w:rPr>
           <w:rFonts w:eastAsiaTheme="majorEastAsia"/>
+          <w:noProof/>
         </w:rPr>
         <w:drawing>
           <wp:inline distT="0" distB="0" distL="0" distR="0" wp14:anchorId="0C33D77F" wp14:editId="4AE7FC5E">
@@ -746,6 +758,9 @@
         <w:jc w:val="center"/>
       </w:pPr>
       <w:r>
+        <w:rPr>
+          <w:noProof/>
+        </w:rPr>
         <w:lastRenderedPageBreak/>
         <w:drawing>
           <wp:inline distT="0" distB="0" distL="0" distR="0" wp14:anchorId="115EF7F5" wp14:editId="061C2FED">
@@ -790,6 +805,9 @@
         <w:jc w:val="center"/>
       </w:pPr>
       <w:r>
+        <w:rPr>
+          <w:noProof/>
+        </w:rPr>
         <w:drawing>
           <wp:inline distT="0" distB="0" distL="0" distR="0" wp14:anchorId="137B001E" wp14:editId="3200C9BA">
             <wp:extent cx="2906973" cy="2881912"/>
@@ -955,6 +973,7 @@
       <w:r>
         <w:rPr>
           <w:rFonts w:eastAsiaTheme="majorEastAsia"/>
+          <w:noProof/>
         </w:rPr>
         <w:drawing>
           <wp:inline distT="0" distB="0" distL="0" distR="0" wp14:anchorId="5703C04B" wp14:editId="45F4D643">
@@ -1018,6 +1037,7 @@
       <w:r>
         <w:rPr>
           <w:rFonts w:eastAsiaTheme="majorEastAsia"/>
+          <w:noProof/>
         </w:rPr>
         <w:drawing>
           <wp:anchor distT="0" distB="0" distL="114300" distR="114300" simplePos="0" relativeHeight="251658240" behindDoc="0" locked="0" layoutInCell="1" allowOverlap="1" wp14:anchorId="7D724322" wp14:editId="77562DF1">
@@ -1078,6 +1098,7 @@
       <w:r>
         <w:rPr>
           <w:rFonts w:eastAsiaTheme="majorEastAsia"/>
+          <w:noProof/>
         </w:rPr>
         <w:drawing>
           <wp:inline distT="0" distB="0" distL="0" distR="0" wp14:anchorId="042C1D30" wp14:editId="2B687927">
@@ -1232,6 +1253,7 @@
       <w:r>
         <w:rPr>
           <w:rFonts w:eastAsiaTheme="majorEastAsia"/>
+          <w:noProof/>
         </w:rPr>
         <w:drawing>
           <wp:inline distT="0" distB="0" distL="0" distR="0" wp14:anchorId="79841728" wp14:editId="5B795696">
@@ -1295,6 +1317,7 @@
       <w:r>
         <w:rPr>
           <w:rFonts w:eastAsiaTheme="majorEastAsia"/>
+          <w:noProof/>
         </w:rPr>
         <w:lastRenderedPageBreak/>
         <w:drawing>
@@ -1391,6 +1414,24 @@
           <w:rFonts w:eastAsiaTheme="majorEastAsia"/>
         </w:rPr>
       </w:pPr>
+      <w:r>
+        <w:rPr>
+          <w:rFonts w:eastAsiaTheme="majorEastAsia"/>
+        </w:rPr>
+        <w:t>Clase 4:</w:t>
+      </w:r>
+      <w:r>
+        <w:rPr>
+          <w:rFonts w:eastAsiaTheme="majorEastAsia"/>
+        </w:rPr>
+        <w:t xml:space="preserve"> </w:t>
+      </w:r>
+      <w:r>
+        <w:rPr>
+          <w:rFonts w:eastAsiaTheme="majorEastAsia"/>
+        </w:rPr>
+        <w:t>Moviendo elementos con animaciones simples</w:t>
+      </w:r>
     </w:p>
     <w:p>
       <w:pPr>
@@ -1403,33 +1444,57 @@
         <w:rPr>
           <w:rFonts w:eastAsiaTheme="majorEastAsia"/>
         </w:rPr>
-        <w:t>Clase 4:</w:t>
-      </w:r>
-      <w:r>
-        <w:rPr>
-          <w:rFonts w:eastAsiaTheme="majorEastAsia"/>
-        </w:rPr>
-        <w:t xml:space="preserve"> </w:t>
-      </w:r>
-      <w:r>
-        <w:rPr>
-          <w:rFonts w:eastAsiaTheme="majorEastAsia"/>
-        </w:rPr>
-        <w:t>Moviendo elementos con animaciones simples</w:t>
+        <w:t>Ya diseñamos un círculo, ahora a darle vida:</w:t>
       </w:r>
     </w:p>
     <w:p>
       <w:pPr>
         <w:pStyle w:val="Ttulo1"/>
-        <w:rPr>
-          <w:rFonts w:eastAsiaTheme="majorEastAsia"/>
-        </w:rPr>
-      </w:pPr>
-      <w:r>
-        <w:rPr>
-          <w:rFonts w:eastAsiaTheme="majorEastAsia"/>
-        </w:rPr>
-        <w:t>Ya diseñamos un círculo, ahora a darle vida:</w:t>
+        <w:jc w:val="center"/>
+        <w:rPr>
+          <w:rFonts w:eastAsiaTheme="majorEastAsia"/>
+        </w:rPr>
+      </w:pPr>
+      <w:r>
+        <w:rPr>
+          <w:rFonts w:eastAsiaTheme="majorEastAsia"/>
+        </w:rPr>
+        <w:lastRenderedPageBreak/>
+        <w:drawing>
+          <wp:inline distT="0" distB="0" distL="0" distR="0" wp14:anchorId="4F4BB2B1" wp14:editId="261321BE">
+            <wp:extent cx="3810532" cy="2924583"/>
+            <wp:effectExtent l="0" t="0" r="0" b="9525"/>
+            <wp:docPr id="19" name="Imagen 19"/>
+            <wp:cNvGraphicFramePr>
+              <a:graphicFrameLocks xmlns:a="http://schemas.openxmlformats.org/drawingml/2006/main" noChangeAspect="1"/>
+            </wp:cNvGraphicFramePr>
+            <a:graphic xmlns:a="http://schemas.openxmlformats.org/drawingml/2006/main">
+              <a:graphicData uri="http://schemas.openxmlformats.org/drawingml/2006/picture">
+                <pic:pic xmlns:pic="http://schemas.openxmlformats.org/drawingml/2006/picture">
+                  <pic:nvPicPr>
+                    <pic:cNvPr id="1" name=""/>
+                    <pic:cNvPicPr/>
+                  </pic:nvPicPr>
+                  <pic:blipFill>
+                    <a:blip r:embed="rId23"/>
+                    <a:stretch>
+                      <a:fillRect/>
+                    </a:stretch>
+                  </pic:blipFill>
+                  <pic:spPr>
+                    <a:xfrm>
+                      <a:off x="0" y="0"/>
+                      <a:ext cx="3810532" cy="2924583"/>
+                    </a:xfrm>
+                    <a:prstGeom prst="rect">
+                      <a:avLst/>
+                    </a:prstGeom>
+                  </pic:spPr>
+                </pic:pic>
+              </a:graphicData>
+            </a:graphic>
+          </wp:inline>
+        </w:drawing>
       </w:r>
     </w:p>
     <w:p>
@@ -1445,6 +1510,64 @@
         </w:rPr>
         <w:t>Diseñando:</w:t>
       </w:r>
+    </w:p>
+    <w:p>
+      <w:pPr>
+        <w:pStyle w:val="Ttulo1"/>
+        <w:jc w:val="center"/>
+        <w:rPr>
+          <w:rFonts w:eastAsiaTheme="majorEastAsia"/>
+        </w:rPr>
+      </w:pPr>
+      <w:r>
+        <w:rPr>
+          <w:rFonts w:eastAsiaTheme="majorEastAsia"/>
+        </w:rPr>
+        <w:drawing>
+          <wp:inline distT="0" distB="0" distL="0" distR="0" wp14:anchorId="6303857E" wp14:editId="35D45C9B">
+            <wp:extent cx="3152633" cy="4030581"/>
+            <wp:effectExtent l="0" t="0" r="0" b="8255"/>
+            <wp:docPr id="20" name="Imagen 20"/>
+            <wp:cNvGraphicFramePr>
+              <a:graphicFrameLocks xmlns:a="http://schemas.openxmlformats.org/drawingml/2006/main" noChangeAspect="1"/>
+            </wp:cNvGraphicFramePr>
+            <a:graphic xmlns:a="http://schemas.openxmlformats.org/drawingml/2006/main">
+              <a:graphicData uri="http://schemas.openxmlformats.org/drawingml/2006/picture">
+                <pic:pic xmlns:pic="http://schemas.openxmlformats.org/drawingml/2006/picture">
+                  <pic:nvPicPr>
+                    <pic:cNvPr id="1" name=""/>
+                    <pic:cNvPicPr/>
+                  </pic:nvPicPr>
+                  <pic:blipFill>
+                    <a:blip r:embed="rId24"/>
+                    <a:stretch>
+                      <a:fillRect/>
+                    </a:stretch>
+                  </pic:blipFill>
+                  <pic:spPr>
+                    <a:xfrm>
+                      <a:off x="0" y="0"/>
+                      <a:ext cx="3154996" cy="4033603"/>
+                    </a:xfrm>
+                    <a:prstGeom prst="rect">
+                      <a:avLst/>
+                    </a:prstGeom>
+                  </pic:spPr>
+                </pic:pic>
+              </a:graphicData>
+            </a:graphic>
+          </wp:inline>
+        </w:drawing>
+      </w:r>
+    </w:p>
+    <w:p>
+      <w:pPr>
+        <w:pStyle w:val="Ttulo1"/>
+        <w:jc w:val="center"/>
+        <w:rPr>
+          <w:rFonts w:eastAsiaTheme="majorEastAsia"/>
+        </w:rPr>
+      </w:pPr>
     </w:p>
     <w:p>
       <w:pPr>
@@ -1464,14 +1587,184 @@
     <w:p>
       <w:pPr>
         <w:pStyle w:val="Ttulo1"/>
-        <w:rPr>
-          <w:rFonts w:eastAsiaTheme="majorEastAsia"/>
-        </w:rPr>
-      </w:pPr>
-      <w:r>
-        <w:rPr>
-          <w:rFonts w:eastAsiaTheme="majorEastAsia"/>
-        </w:rPr>
+        <w:jc w:val="center"/>
+        <w:rPr>
+          <w:rFonts w:eastAsiaTheme="majorEastAsia"/>
+        </w:rPr>
+      </w:pPr>
+      <w:r>
+        <w:rPr>
+          <w:rFonts w:eastAsiaTheme="majorEastAsia"/>
+        </w:rPr>
+        <w:drawing>
+          <wp:inline distT="0" distB="0" distL="0" distR="0" wp14:anchorId="5A4ADD22" wp14:editId="05124263">
+            <wp:extent cx="3372321" cy="4982270"/>
+            <wp:effectExtent l="0" t="0" r="0" b="0"/>
+            <wp:docPr id="21" name="Imagen 21"/>
+            <wp:cNvGraphicFramePr>
+              <a:graphicFrameLocks xmlns:a="http://schemas.openxmlformats.org/drawingml/2006/main" noChangeAspect="1"/>
+            </wp:cNvGraphicFramePr>
+            <a:graphic xmlns:a="http://schemas.openxmlformats.org/drawingml/2006/main">
+              <a:graphicData uri="http://schemas.openxmlformats.org/drawingml/2006/picture">
+                <pic:pic xmlns:pic="http://schemas.openxmlformats.org/drawingml/2006/picture">
+                  <pic:nvPicPr>
+                    <pic:cNvPr id="1" name=""/>
+                    <pic:cNvPicPr/>
+                  </pic:nvPicPr>
+                  <pic:blipFill>
+                    <a:blip r:embed="rId25"/>
+                    <a:stretch>
+                      <a:fillRect/>
+                    </a:stretch>
+                  </pic:blipFill>
+                  <pic:spPr>
+                    <a:xfrm>
+                      <a:off x="0" y="0"/>
+                      <a:ext cx="3372321" cy="4982270"/>
+                    </a:xfrm>
+                    <a:prstGeom prst="rect">
+                      <a:avLst/>
+                    </a:prstGeom>
+                  </pic:spPr>
+                </pic:pic>
+              </a:graphicData>
+            </a:graphic>
+          </wp:inline>
+        </w:drawing>
+      </w:r>
+    </w:p>
+    <w:p>
+      <w:pPr>
+        <w:pStyle w:val="Ttulo1"/>
+        <w:rPr>
+          <w:rFonts w:eastAsiaTheme="majorEastAsia"/>
+        </w:rPr>
+      </w:pPr>
+      <w:r>
+        <w:rPr>
+          <w:rFonts w:eastAsiaTheme="majorEastAsia"/>
+        </w:rPr>
+        <w:t>Lo que aprendimos:</w:t>
+      </w:r>
+    </w:p>
+    <w:p>
+      <w:pPr>
+        <w:pStyle w:val="Prrafodelista"/>
+        <w:numPr>
+          <w:ilvl w:val="0"/>
+          <w:numId w:val="22"/>
+        </w:numPr>
+        <w:rPr>
+          <w:lang w:eastAsia="es-CO"/>
+        </w:rPr>
+      </w:pPr>
+      <w:r>
+        <w:rPr>
+          <w:lang w:eastAsia="es-CO"/>
+        </w:rPr>
+        <w:t>A realizar animaciones simples.</w:t>
+      </w:r>
+    </w:p>
+    <w:p>
+      <w:pPr>
+        <w:pStyle w:val="Prrafodelista"/>
+        <w:numPr>
+          <w:ilvl w:val="0"/>
+          <w:numId w:val="22"/>
+        </w:numPr>
+        <w:rPr>
+          <w:lang w:eastAsia="es-CO"/>
+        </w:rPr>
+      </w:pPr>
+      <w:r>
+        <w:rPr>
+          <w:lang w:eastAsia="es-CO"/>
+        </w:rPr>
+        <w:t>A limpiar la pantalla usando </w:t>
+      </w:r>
+      <w:proofErr w:type="spellStart"/>
+      <w:proofErr w:type="gramStart"/>
+      <w:r>
+        <w:rPr>
+          <w:lang w:eastAsia="es-CO"/>
+        </w:rPr>
+        <w:t>clearRect</w:t>
+      </w:r>
+      <w:proofErr w:type="spellEnd"/>
+      <w:r>
+        <w:rPr>
+          <w:lang w:eastAsia="es-CO"/>
+        </w:rPr>
+        <w:t>(</w:t>
+      </w:r>
+      <w:proofErr w:type="gramEnd"/>
+      <w:r>
+        <w:rPr>
+          <w:lang w:eastAsia="es-CO"/>
+        </w:rPr>
+        <w:t>).</w:t>
+      </w:r>
+    </w:p>
+    <w:p>
+      <w:pPr>
+        <w:pStyle w:val="Prrafodelista"/>
+        <w:numPr>
+          <w:ilvl w:val="0"/>
+          <w:numId w:val="22"/>
+        </w:numPr>
+        <w:rPr>
+          <w:lang w:eastAsia="es-CO"/>
+        </w:rPr>
+      </w:pPr>
+      <w:r>
+        <w:rPr>
+          <w:lang w:eastAsia="es-CO"/>
+        </w:rPr>
+        <w:t>A llamar a funciones a cada cierto intervalo de tiempo con </w:t>
+      </w:r>
+      <w:proofErr w:type="spellStart"/>
+      <w:proofErr w:type="gramStart"/>
+      <w:r>
+        <w:rPr>
+          <w:lang w:eastAsia="es-CO"/>
+        </w:rPr>
+        <w:t>setInterval</w:t>
+      </w:r>
+      <w:proofErr w:type="spellEnd"/>
+      <w:r>
+        <w:rPr>
+          <w:lang w:eastAsia="es-CO"/>
+        </w:rPr>
+        <w:t>(</w:t>
+      </w:r>
+      <w:proofErr w:type="gramEnd"/>
+      <w:r>
+        <w:rPr>
+          <w:lang w:eastAsia="es-CO"/>
+        </w:rPr>
+        <w:t>).</w:t>
+      </w:r>
+    </w:p>
+    <w:p>
+      <w:pPr>
+        <w:pStyle w:val="Ttulo1"/>
+        <w:rPr>
+          <w:rFonts w:eastAsiaTheme="majorEastAsia"/>
+        </w:rPr>
+      </w:pPr>
+    </w:p>
+    <w:p>
+      <w:pPr>
+        <w:pStyle w:val="Ttulo1"/>
+        <w:rPr>
+          <w:rFonts w:eastAsiaTheme="majorEastAsia"/>
+        </w:rPr>
+      </w:pPr>
+      <w:r>
+        <w:rPr>
+          <w:rFonts w:eastAsiaTheme="majorEastAsia"/>
+        </w:rPr>
+        <w:lastRenderedPageBreak/>
         <w:t>Clase 5:</w:t>
       </w:r>
       <w:r>
@@ -1504,15 +1797,225 @@
     <w:p>
       <w:pPr>
         <w:pStyle w:val="Ttulo1"/>
-        <w:rPr>
-          <w:rFonts w:eastAsiaTheme="majorEastAsia"/>
-        </w:rPr>
-      </w:pPr>
-      <w:r>
-        <w:rPr>
-          <w:rFonts w:eastAsiaTheme="majorEastAsia"/>
-        </w:rPr>
+        <w:jc w:val="center"/>
+        <w:rPr>
+          <w:rFonts w:eastAsiaTheme="majorEastAsia"/>
+        </w:rPr>
+      </w:pPr>
+      <w:r>
+        <w:rPr>
+          <w:rFonts w:eastAsiaTheme="majorEastAsia"/>
+        </w:rPr>
+        <w:drawing>
+          <wp:inline distT="0" distB="0" distL="0" distR="0" wp14:anchorId="0AECD044" wp14:editId="39FE7DC5">
+            <wp:extent cx="4210638" cy="6573167"/>
+            <wp:effectExtent l="0" t="0" r="0" b="0"/>
+            <wp:docPr id="22" name="Imagen 22"/>
+            <wp:cNvGraphicFramePr>
+              <a:graphicFrameLocks xmlns:a="http://schemas.openxmlformats.org/drawingml/2006/main" noChangeAspect="1"/>
+            </wp:cNvGraphicFramePr>
+            <a:graphic xmlns:a="http://schemas.openxmlformats.org/drawingml/2006/main">
+              <a:graphicData uri="http://schemas.openxmlformats.org/drawingml/2006/picture">
+                <pic:pic xmlns:pic="http://schemas.openxmlformats.org/drawingml/2006/picture">
+                  <pic:nvPicPr>
+                    <pic:cNvPr id="1" name=""/>
+                    <pic:cNvPicPr/>
+                  </pic:nvPicPr>
+                  <pic:blipFill>
+                    <a:blip r:embed="rId26"/>
+                    <a:stretch>
+                      <a:fillRect/>
+                    </a:stretch>
+                  </pic:blipFill>
+                  <pic:spPr>
+                    <a:xfrm>
+                      <a:off x="0" y="0"/>
+                      <a:ext cx="4210638" cy="6573167"/>
+                    </a:xfrm>
+                    <a:prstGeom prst="rect">
+                      <a:avLst/>
+                    </a:prstGeom>
+                  </pic:spPr>
+                </pic:pic>
+              </a:graphicData>
+            </a:graphic>
+          </wp:inline>
+        </w:drawing>
+      </w:r>
+    </w:p>
+    <w:p>
+      <w:pPr>
+        <w:pStyle w:val="Ttulo1"/>
+        <w:jc w:val="center"/>
+        <w:rPr>
+          <w:rFonts w:eastAsiaTheme="majorEastAsia"/>
+        </w:rPr>
+      </w:pPr>
+    </w:p>
+    <w:p>
+      <w:pPr>
+        <w:pStyle w:val="Ttulo1"/>
+        <w:rPr>
+          <w:rFonts w:eastAsiaTheme="majorEastAsia"/>
+        </w:rPr>
+      </w:pPr>
+      <w:r>
+        <w:rPr>
+          <w:rFonts w:eastAsiaTheme="majorEastAsia"/>
+        </w:rPr>
+        <w:lastRenderedPageBreak/>
         <w:t>Disparando contra el objetivo:</w:t>
+      </w:r>
+    </w:p>
+    <w:p>
+      <w:pPr>
+        <w:pStyle w:val="Ttulo1"/>
+        <w:jc w:val="center"/>
+        <w:rPr>
+          <w:rFonts w:eastAsiaTheme="majorEastAsia"/>
+        </w:rPr>
+      </w:pPr>
+      <w:r>
+        <w:rPr>
+          <w:rFonts w:eastAsiaTheme="majorEastAsia"/>
+        </w:rPr>
+        <w:drawing>
+          <wp:inline distT="0" distB="0" distL="0" distR="0" wp14:anchorId="4F0032FC" wp14:editId="55B0C42A">
+            <wp:extent cx="3372321" cy="2610214"/>
+            <wp:effectExtent l="0" t="0" r="0" b="0"/>
+            <wp:docPr id="23" name="Imagen 23"/>
+            <wp:cNvGraphicFramePr>
+              <a:graphicFrameLocks xmlns:a="http://schemas.openxmlformats.org/drawingml/2006/main" noChangeAspect="1"/>
+            </wp:cNvGraphicFramePr>
+            <a:graphic xmlns:a="http://schemas.openxmlformats.org/drawingml/2006/main">
+              <a:graphicData uri="http://schemas.openxmlformats.org/drawingml/2006/picture">
+                <pic:pic xmlns:pic="http://schemas.openxmlformats.org/drawingml/2006/picture">
+                  <pic:nvPicPr>
+                    <pic:cNvPr id="1" name=""/>
+                    <pic:cNvPicPr/>
+                  </pic:nvPicPr>
+                  <pic:blipFill>
+                    <a:blip r:embed="rId27"/>
+                    <a:stretch>
+                      <a:fillRect/>
+                    </a:stretch>
+                  </pic:blipFill>
+                  <pic:spPr>
+                    <a:xfrm>
+                      <a:off x="0" y="0"/>
+                      <a:ext cx="3372321" cy="2610214"/>
+                    </a:xfrm>
+                    <a:prstGeom prst="rect">
+                      <a:avLst/>
+                    </a:prstGeom>
+                  </pic:spPr>
+                </pic:pic>
+              </a:graphicData>
+            </a:graphic>
+          </wp:inline>
+        </w:drawing>
+      </w:r>
+    </w:p>
+    <w:p>
+      <w:pPr>
+        <w:pStyle w:val="Ttulo1"/>
+        <w:rPr>
+          <w:rFonts w:eastAsiaTheme="majorEastAsia"/>
+        </w:rPr>
+      </w:pPr>
+      <w:r>
+        <w:rPr>
+          <w:rFonts w:eastAsiaTheme="majorEastAsia"/>
+        </w:rPr>
+        <w:t>Lo que aprendimos:</w:t>
+      </w:r>
+    </w:p>
+    <w:p>
+      <w:pPr>
+        <w:pStyle w:val="Prrafodelista"/>
+        <w:numPr>
+          <w:ilvl w:val="0"/>
+          <w:numId w:val="24"/>
+        </w:numPr>
+        <w:rPr>
+          <w:lang w:eastAsia="es-CO"/>
+        </w:rPr>
+      </w:pPr>
+      <w:r>
+        <w:rPr>
+          <w:lang w:eastAsia="es-CO"/>
+        </w:rPr>
+        <w:t>A crear un juego interactivo.</w:t>
+      </w:r>
+    </w:p>
+    <w:p>
+      <w:pPr>
+        <w:pStyle w:val="Prrafodelista"/>
+        <w:numPr>
+          <w:ilvl w:val="0"/>
+          <w:numId w:val="24"/>
+        </w:numPr>
+        <w:rPr>
+          <w:lang w:eastAsia="es-CO"/>
+        </w:rPr>
+      </w:pPr>
+      <w:r>
+        <w:rPr>
+          <w:lang w:eastAsia="es-CO"/>
+        </w:rPr>
+        <w:t>A redondear números con una nueva función </w:t>
+      </w:r>
+      <w:proofErr w:type="spellStart"/>
+      <w:r>
+        <w:rPr>
+          <w:lang w:eastAsia="es-CO"/>
+        </w:rPr>
+        <w:t>Math.floor</w:t>
+      </w:r>
+      <w:proofErr w:type="spellEnd"/>
+      <w:r>
+        <w:rPr>
+          <w:lang w:eastAsia="es-CO"/>
+        </w:rPr>
+        <w:t>().</w:t>
+      </w:r>
+    </w:p>
+    <w:p>
+      <w:pPr>
+        <w:pStyle w:val="Prrafodelista"/>
+        <w:numPr>
+          <w:ilvl w:val="0"/>
+          <w:numId w:val="24"/>
+        </w:numPr>
+        <w:rPr>
+          <w:lang w:eastAsia="es-CO"/>
+        </w:rPr>
+      </w:pPr>
+      <w:r>
+        <w:rPr>
+          <w:lang w:eastAsia="es-CO"/>
+        </w:rPr>
+        <w:t>A abstraer un problema para proponer una solución lógica a través de un algoritmo.</w:t>
+      </w:r>
+    </w:p>
+    <w:p>
+      <w:pPr>
+        <w:pStyle w:val="Prrafodelista"/>
+        <w:numPr>
+          <w:ilvl w:val="0"/>
+          <w:numId w:val="24"/>
+        </w:numPr>
+        <w:spacing w:before="100" w:beforeAutospacing="1" w:after="100" w:afterAutospacing="1" w:line="240" w:lineRule="auto"/>
+        <w:outlineLvl w:val="0"/>
+        <w:rPr>
+          <w:lang w:eastAsia="es-CO"/>
+        </w:rPr>
+      </w:pPr>
+      <w:r>
+        <w:rPr>
+          <w:lang w:eastAsia="es-CO"/>
+        </w:rPr>
+        <w:t>A usar varios conceptos de lógica en un solo programa, como funciones, condiciones, capturar eventos, ciclos Loop, etc.</w:t>
       </w:r>
     </w:p>
     <w:sectPr>
@@ -2088,6 +2591,119 @@
     </w:lvl>
   </w:abstractNum>
   <w:abstractNum w:abstractNumId="4" w15:restartNumberingAfterBreak="0">
+    <w:nsid w:val="20115590"/>
+    <w:multiLevelType w:val="hybridMultilevel"/>
+    <w:tmpl w:val="7FEC08D0"/>
+    <w:lvl w:ilvl="0" w:tplc="240A0001">
+      <w:start w:val="1"/>
+      <w:numFmt w:val="bullet"/>
+      <w:lvlText w:val=""/>
+      <w:lvlJc w:val="left"/>
+      <w:pPr>
+        <w:ind w:left="720" w:hanging="360"/>
+      </w:pPr>
+      <w:rPr>
+        <w:rFonts w:ascii="Symbol" w:hAnsi="Symbol" w:hint="default"/>
+      </w:rPr>
+    </w:lvl>
+    <w:lvl w:ilvl="1" w:tplc="240A0003" w:tentative="1">
+      <w:start w:val="1"/>
+      <w:numFmt w:val="bullet"/>
+      <w:lvlText w:val="o"/>
+      <w:lvlJc w:val="left"/>
+      <w:pPr>
+        <w:ind w:left="1440" w:hanging="360"/>
+      </w:pPr>
+      <w:rPr>
+        <w:rFonts w:ascii="Courier New" w:hAnsi="Courier New" w:cs="Courier New" w:hint="default"/>
+      </w:rPr>
+    </w:lvl>
+    <w:lvl w:ilvl="2" w:tplc="240A0005" w:tentative="1">
+      <w:start w:val="1"/>
+      <w:numFmt w:val="bullet"/>
+      <w:lvlText w:val=""/>
+      <w:lvlJc w:val="left"/>
+      <w:pPr>
+        <w:ind w:left="2160" w:hanging="360"/>
+      </w:pPr>
+      <w:rPr>
+        <w:rFonts w:ascii="Wingdings" w:hAnsi="Wingdings" w:hint="default"/>
+      </w:rPr>
+    </w:lvl>
+    <w:lvl w:ilvl="3" w:tplc="240A0001" w:tentative="1">
+      <w:start w:val="1"/>
+      <w:numFmt w:val="bullet"/>
+      <w:lvlText w:val=""/>
+      <w:lvlJc w:val="left"/>
+      <w:pPr>
+        <w:ind w:left="2880" w:hanging="360"/>
+      </w:pPr>
+      <w:rPr>
+        <w:rFonts w:ascii="Symbol" w:hAnsi="Symbol" w:hint="default"/>
+      </w:rPr>
+    </w:lvl>
+    <w:lvl w:ilvl="4" w:tplc="240A0003" w:tentative="1">
+      <w:start w:val="1"/>
+      <w:numFmt w:val="bullet"/>
+      <w:lvlText w:val="o"/>
+      <w:lvlJc w:val="left"/>
+      <w:pPr>
+        <w:ind w:left="3600" w:hanging="360"/>
+      </w:pPr>
+      <w:rPr>
+        <w:rFonts w:ascii="Courier New" w:hAnsi="Courier New" w:cs="Courier New" w:hint="default"/>
+      </w:rPr>
+    </w:lvl>
+    <w:lvl w:ilvl="5" w:tplc="240A0005" w:tentative="1">
+      <w:start w:val="1"/>
+      <w:numFmt w:val="bullet"/>
+      <w:lvlText w:val=""/>
+      <w:lvlJc w:val="left"/>
+      <w:pPr>
+        <w:ind w:left="4320" w:hanging="360"/>
+      </w:pPr>
+      <w:rPr>
+        <w:rFonts w:ascii="Wingdings" w:hAnsi="Wingdings" w:hint="default"/>
+      </w:rPr>
+    </w:lvl>
+    <w:lvl w:ilvl="6" w:tplc="240A0001" w:tentative="1">
+      <w:start w:val="1"/>
+      <w:numFmt w:val="bullet"/>
+      <w:lvlText w:val=""/>
+      <w:lvlJc w:val="left"/>
+      <w:pPr>
+        <w:ind w:left="5040" w:hanging="360"/>
+      </w:pPr>
+      <w:rPr>
+        <w:rFonts w:ascii="Symbol" w:hAnsi="Symbol" w:hint="default"/>
+      </w:rPr>
+    </w:lvl>
+    <w:lvl w:ilvl="7" w:tplc="240A0003" w:tentative="1">
+      <w:start w:val="1"/>
+      <w:numFmt w:val="bullet"/>
+      <w:lvlText w:val="o"/>
+      <w:lvlJc w:val="left"/>
+      <w:pPr>
+        <w:ind w:left="5760" w:hanging="360"/>
+      </w:pPr>
+      <w:rPr>
+        <w:rFonts w:ascii="Courier New" w:hAnsi="Courier New" w:cs="Courier New" w:hint="default"/>
+      </w:rPr>
+    </w:lvl>
+    <w:lvl w:ilvl="8" w:tplc="240A0005" w:tentative="1">
+      <w:start w:val="1"/>
+      <w:numFmt w:val="bullet"/>
+      <w:lvlText w:val=""/>
+      <w:lvlJc w:val="left"/>
+      <w:pPr>
+        <w:ind w:left="6480" w:hanging="360"/>
+      </w:pPr>
+      <w:rPr>
+        <w:rFonts w:ascii="Wingdings" w:hAnsi="Wingdings" w:hint="default"/>
+      </w:rPr>
+    </w:lvl>
+  </w:abstractNum>
+  <w:abstractNum w:abstractNumId="5" w15:restartNumberingAfterBreak="0">
     <w:nsid w:val="2A4D7EF2"/>
     <w:multiLevelType w:val="hybridMultilevel"/>
     <w:tmpl w:val="9DE4BE9A"/>
@@ -2200,7 +2816,305 @@
       </w:rPr>
     </w:lvl>
   </w:abstractNum>
-  <w:abstractNum w:abstractNumId="5" w15:restartNumberingAfterBreak="0">
+  <w:abstractNum w:abstractNumId="6" w15:restartNumberingAfterBreak="0">
+    <w:nsid w:val="2E9D722A"/>
+    <w:multiLevelType w:val="multilevel"/>
+    <w:tmpl w:val="2DC65368"/>
+    <w:lvl w:ilvl="0">
+      <w:start w:val="1"/>
+      <w:numFmt w:val="bullet"/>
+      <w:lvlText w:val=""/>
+      <w:lvlJc w:val="left"/>
+      <w:pPr>
+        <w:tabs>
+          <w:tab w:val="num" w:pos="720"/>
+        </w:tabs>
+        <w:ind w:left="720" w:hanging="360"/>
+      </w:pPr>
+      <w:rPr>
+        <w:rFonts w:ascii="Symbol" w:hAnsi="Symbol" w:hint="default"/>
+        <w:sz w:val="20"/>
+      </w:rPr>
+    </w:lvl>
+    <w:lvl w:ilvl="1" w:tentative="1">
+      <w:start w:val="1"/>
+      <w:numFmt w:val="bullet"/>
+      <w:lvlText w:val="o"/>
+      <w:lvlJc w:val="left"/>
+      <w:pPr>
+        <w:tabs>
+          <w:tab w:val="num" w:pos="1440"/>
+        </w:tabs>
+        <w:ind w:left="1440" w:hanging="360"/>
+      </w:pPr>
+      <w:rPr>
+        <w:rFonts w:ascii="Courier New" w:hAnsi="Courier New" w:hint="default"/>
+        <w:sz w:val="20"/>
+      </w:rPr>
+    </w:lvl>
+    <w:lvl w:ilvl="2" w:tentative="1">
+      <w:start w:val="1"/>
+      <w:numFmt w:val="bullet"/>
+      <w:lvlText w:val=""/>
+      <w:lvlJc w:val="left"/>
+      <w:pPr>
+        <w:tabs>
+          <w:tab w:val="num" w:pos="2160"/>
+        </w:tabs>
+        <w:ind w:left="2160" w:hanging="360"/>
+      </w:pPr>
+      <w:rPr>
+        <w:rFonts w:ascii="Wingdings" w:hAnsi="Wingdings" w:hint="default"/>
+        <w:sz w:val="20"/>
+      </w:rPr>
+    </w:lvl>
+    <w:lvl w:ilvl="3" w:tentative="1">
+      <w:start w:val="1"/>
+      <w:numFmt w:val="bullet"/>
+      <w:lvlText w:val=""/>
+      <w:lvlJc w:val="left"/>
+      <w:pPr>
+        <w:tabs>
+          <w:tab w:val="num" w:pos="2880"/>
+        </w:tabs>
+        <w:ind w:left="2880" w:hanging="360"/>
+      </w:pPr>
+      <w:rPr>
+        <w:rFonts w:ascii="Wingdings" w:hAnsi="Wingdings" w:hint="default"/>
+        <w:sz w:val="20"/>
+      </w:rPr>
+    </w:lvl>
+    <w:lvl w:ilvl="4" w:tentative="1">
+      <w:start w:val="1"/>
+      <w:numFmt w:val="bullet"/>
+      <w:lvlText w:val=""/>
+      <w:lvlJc w:val="left"/>
+      <w:pPr>
+        <w:tabs>
+          <w:tab w:val="num" w:pos="3600"/>
+        </w:tabs>
+        <w:ind w:left="3600" w:hanging="360"/>
+      </w:pPr>
+      <w:rPr>
+        <w:rFonts w:ascii="Wingdings" w:hAnsi="Wingdings" w:hint="default"/>
+        <w:sz w:val="20"/>
+      </w:rPr>
+    </w:lvl>
+    <w:lvl w:ilvl="5" w:tentative="1">
+      <w:start w:val="1"/>
+      <w:numFmt w:val="bullet"/>
+      <w:lvlText w:val=""/>
+      <w:lvlJc w:val="left"/>
+      <w:pPr>
+        <w:tabs>
+          <w:tab w:val="num" w:pos="4320"/>
+        </w:tabs>
+        <w:ind w:left="4320" w:hanging="360"/>
+      </w:pPr>
+      <w:rPr>
+        <w:rFonts w:ascii="Wingdings" w:hAnsi="Wingdings" w:hint="default"/>
+        <w:sz w:val="20"/>
+      </w:rPr>
+    </w:lvl>
+    <w:lvl w:ilvl="6" w:tentative="1">
+      <w:start w:val="1"/>
+      <w:numFmt w:val="bullet"/>
+      <w:lvlText w:val=""/>
+      <w:lvlJc w:val="left"/>
+      <w:pPr>
+        <w:tabs>
+          <w:tab w:val="num" w:pos="5040"/>
+        </w:tabs>
+        <w:ind w:left="5040" w:hanging="360"/>
+      </w:pPr>
+      <w:rPr>
+        <w:rFonts w:ascii="Wingdings" w:hAnsi="Wingdings" w:hint="default"/>
+        <w:sz w:val="20"/>
+      </w:rPr>
+    </w:lvl>
+    <w:lvl w:ilvl="7" w:tentative="1">
+      <w:start w:val="1"/>
+      <w:numFmt w:val="bullet"/>
+      <w:lvlText w:val=""/>
+      <w:lvlJc w:val="left"/>
+      <w:pPr>
+        <w:tabs>
+          <w:tab w:val="num" w:pos="5760"/>
+        </w:tabs>
+        <w:ind w:left="5760" w:hanging="360"/>
+      </w:pPr>
+      <w:rPr>
+        <w:rFonts w:ascii="Wingdings" w:hAnsi="Wingdings" w:hint="default"/>
+        <w:sz w:val="20"/>
+      </w:rPr>
+    </w:lvl>
+    <w:lvl w:ilvl="8" w:tentative="1">
+      <w:start w:val="1"/>
+      <w:numFmt w:val="bullet"/>
+      <w:lvlText w:val=""/>
+      <w:lvlJc w:val="left"/>
+      <w:pPr>
+        <w:tabs>
+          <w:tab w:val="num" w:pos="6480"/>
+        </w:tabs>
+        <w:ind w:left="6480" w:hanging="360"/>
+      </w:pPr>
+      <w:rPr>
+        <w:rFonts w:ascii="Wingdings" w:hAnsi="Wingdings" w:hint="default"/>
+        <w:sz w:val="20"/>
+      </w:rPr>
+    </w:lvl>
+  </w:abstractNum>
+  <w:abstractNum w:abstractNumId="7" w15:restartNumberingAfterBreak="0">
+    <w:nsid w:val="2F3D013B"/>
+    <w:multiLevelType w:val="multilevel"/>
+    <w:tmpl w:val="E2682C16"/>
+    <w:lvl w:ilvl="0">
+      <w:start w:val="1"/>
+      <w:numFmt w:val="bullet"/>
+      <w:lvlText w:val=""/>
+      <w:lvlJc w:val="left"/>
+      <w:pPr>
+        <w:tabs>
+          <w:tab w:val="num" w:pos="720"/>
+        </w:tabs>
+        <w:ind w:left="720" w:hanging="360"/>
+      </w:pPr>
+      <w:rPr>
+        <w:rFonts w:ascii="Symbol" w:hAnsi="Symbol" w:hint="default"/>
+        <w:sz w:val="20"/>
+      </w:rPr>
+    </w:lvl>
+    <w:lvl w:ilvl="1" w:tentative="1">
+      <w:start w:val="1"/>
+      <w:numFmt w:val="bullet"/>
+      <w:lvlText w:val="o"/>
+      <w:lvlJc w:val="left"/>
+      <w:pPr>
+        <w:tabs>
+          <w:tab w:val="num" w:pos="1440"/>
+        </w:tabs>
+        <w:ind w:left="1440" w:hanging="360"/>
+      </w:pPr>
+      <w:rPr>
+        <w:rFonts w:ascii="Courier New" w:hAnsi="Courier New" w:hint="default"/>
+        <w:sz w:val="20"/>
+      </w:rPr>
+    </w:lvl>
+    <w:lvl w:ilvl="2" w:tentative="1">
+      <w:start w:val="1"/>
+      <w:numFmt w:val="bullet"/>
+      <w:lvlText w:val=""/>
+      <w:lvlJc w:val="left"/>
+      <w:pPr>
+        <w:tabs>
+          <w:tab w:val="num" w:pos="2160"/>
+        </w:tabs>
+        <w:ind w:left="2160" w:hanging="360"/>
+      </w:pPr>
+      <w:rPr>
+        <w:rFonts w:ascii="Wingdings" w:hAnsi="Wingdings" w:hint="default"/>
+        <w:sz w:val="20"/>
+      </w:rPr>
+    </w:lvl>
+    <w:lvl w:ilvl="3" w:tentative="1">
+      <w:start w:val="1"/>
+      <w:numFmt w:val="bullet"/>
+      <w:lvlText w:val=""/>
+      <w:lvlJc w:val="left"/>
+      <w:pPr>
+        <w:tabs>
+          <w:tab w:val="num" w:pos="2880"/>
+        </w:tabs>
+        <w:ind w:left="2880" w:hanging="360"/>
+      </w:pPr>
+      <w:rPr>
+        <w:rFonts w:ascii="Wingdings" w:hAnsi="Wingdings" w:hint="default"/>
+        <w:sz w:val="20"/>
+      </w:rPr>
+    </w:lvl>
+    <w:lvl w:ilvl="4" w:tentative="1">
+      <w:start w:val="1"/>
+      <w:numFmt w:val="bullet"/>
+      <w:lvlText w:val=""/>
+      <w:lvlJc w:val="left"/>
+      <w:pPr>
+        <w:tabs>
+          <w:tab w:val="num" w:pos="3600"/>
+        </w:tabs>
+        <w:ind w:left="3600" w:hanging="360"/>
+      </w:pPr>
+      <w:rPr>
+        <w:rFonts w:ascii="Wingdings" w:hAnsi="Wingdings" w:hint="default"/>
+        <w:sz w:val="20"/>
+      </w:rPr>
+    </w:lvl>
+    <w:lvl w:ilvl="5" w:tentative="1">
+      <w:start w:val="1"/>
+      <w:numFmt w:val="bullet"/>
+      <w:lvlText w:val=""/>
+      <w:lvlJc w:val="left"/>
+      <w:pPr>
+        <w:tabs>
+          <w:tab w:val="num" w:pos="4320"/>
+        </w:tabs>
+        <w:ind w:left="4320" w:hanging="360"/>
+      </w:pPr>
+      <w:rPr>
+        <w:rFonts w:ascii="Wingdings" w:hAnsi="Wingdings" w:hint="default"/>
+        <w:sz w:val="20"/>
+      </w:rPr>
+    </w:lvl>
+    <w:lvl w:ilvl="6" w:tentative="1">
+      <w:start w:val="1"/>
+      <w:numFmt w:val="bullet"/>
+      <w:lvlText w:val=""/>
+      <w:lvlJc w:val="left"/>
+      <w:pPr>
+        <w:tabs>
+          <w:tab w:val="num" w:pos="5040"/>
+        </w:tabs>
+        <w:ind w:left="5040" w:hanging="360"/>
+      </w:pPr>
+      <w:rPr>
+        <w:rFonts w:ascii="Wingdings" w:hAnsi="Wingdings" w:hint="default"/>
+        <w:sz w:val="20"/>
+      </w:rPr>
+    </w:lvl>
+    <w:lvl w:ilvl="7" w:tentative="1">
+      <w:start w:val="1"/>
+      <w:numFmt w:val="bullet"/>
+      <w:lvlText w:val=""/>
+      <w:lvlJc w:val="left"/>
+      <w:pPr>
+        <w:tabs>
+          <w:tab w:val="num" w:pos="5760"/>
+        </w:tabs>
+        <w:ind w:left="5760" w:hanging="360"/>
+      </w:pPr>
+      <w:rPr>
+        <w:rFonts w:ascii="Wingdings" w:hAnsi="Wingdings" w:hint="default"/>
+        <w:sz w:val="20"/>
+      </w:rPr>
+    </w:lvl>
+    <w:lvl w:ilvl="8" w:tentative="1">
+      <w:start w:val="1"/>
+      <w:numFmt w:val="bullet"/>
+      <w:lvlText w:val=""/>
+      <w:lvlJc w:val="left"/>
+      <w:pPr>
+        <w:tabs>
+          <w:tab w:val="num" w:pos="6480"/>
+        </w:tabs>
+        <w:ind w:left="6480" w:hanging="360"/>
+      </w:pPr>
+      <w:rPr>
+        <w:rFonts w:ascii="Wingdings" w:hAnsi="Wingdings" w:hint="default"/>
+        <w:sz w:val="20"/>
+      </w:rPr>
+    </w:lvl>
+  </w:abstractNum>
+  <w:abstractNum w:abstractNumId="8" w15:restartNumberingAfterBreak="0">
     <w:nsid w:val="31D917A7"/>
     <w:multiLevelType w:val="hybridMultilevel"/>
     <w:tmpl w:val="130042B2"/>
@@ -2313,7 +3227,7 @@
       </w:rPr>
     </w:lvl>
   </w:abstractNum>
-  <w:abstractNum w:abstractNumId="6" w15:restartNumberingAfterBreak="0">
+  <w:abstractNum w:abstractNumId="9" w15:restartNumberingAfterBreak="0">
     <w:nsid w:val="377E1C06"/>
     <w:multiLevelType w:val="multilevel"/>
     <w:tmpl w:val="83EA323C"/>
@@ -2462,7 +3376,7 @@
       </w:rPr>
     </w:lvl>
   </w:abstractNum>
-  <w:abstractNum w:abstractNumId="7" w15:restartNumberingAfterBreak="0">
+  <w:abstractNum w:abstractNumId="10" w15:restartNumberingAfterBreak="0">
     <w:nsid w:val="46D34C30"/>
     <w:multiLevelType w:val="hybridMultilevel"/>
     <w:tmpl w:val="3E247666"/>
@@ -2575,7 +3489,7 @@
       </w:rPr>
     </w:lvl>
   </w:abstractNum>
-  <w:abstractNum w:abstractNumId="8" w15:restartNumberingAfterBreak="0">
+  <w:abstractNum w:abstractNumId="11" w15:restartNumberingAfterBreak="0">
     <w:nsid w:val="4B001180"/>
     <w:multiLevelType w:val="hybridMultilevel"/>
     <w:tmpl w:val="FE16263E"/>
@@ -2688,7 +3602,7 @@
       </w:rPr>
     </w:lvl>
   </w:abstractNum>
-  <w:abstractNum w:abstractNumId="9" w15:restartNumberingAfterBreak="0">
+  <w:abstractNum w:abstractNumId="12" w15:restartNumberingAfterBreak="0">
     <w:nsid w:val="4BA9627A"/>
     <w:multiLevelType w:val="hybridMultilevel"/>
     <w:tmpl w:val="4CD4AFF0"/>
@@ -2801,7 +3715,120 @@
       </w:rPr>
     </w:lvl>
   </w:abstractNum>
-  <w:abstractNum w:abstractNumId="10" w15:restartNumberingAfterBreak="0">
+  <w:abstractNum w:abstractNumId="13" w15:restartNumberingAfterBreak="0">
+    <w:nsid w:val="53800F95"/>
+    <w:multiLevelType w:val="hybridMultilevel"/>
+    <w:tmpl w:val="EAA0AAAE"/>
+    <w:lvl w:ilvl="0" w:tplc="240A0001">
+      <w:start w:val="1"/>
+      <w:numFmt w:val="bullet"/>
+      <w:lvlText w:val=""/>
+      <w:lvlJc w:val="left"/>
+      <w:pPr>
+        <w:ind w:left="720" w:hanging="360"/>
+      </w:pPr>
+      <w:rPr>
+        <w:rFonts w:ascii="Symbol" w:hAnsi="Symbol" w:hint="default"/>
+      </w:rPr>
+    </w:lvl>
+    <w:lvl w:ilvl="1" w:tplc="240A0003" w:tentative="1">
+      <w:start w:val="1"/>
+      <w:numFmt w:val="bullet"/>
+      <w:lvlText w:val="o"/>
+      <w:lvlJc w:val="left"/>
+      <w:pPr>
+        <w:ind w:left="1440" w:hanging="360"/>
+      </w:pPr>
+      <w:rPr>
+        <w:rFonts w:ascii="Courier New" w:hAnsi="Courier New" w:cs="Courier New" w:hint="default"/>
+      </w:rPr>
+    </w:lvl>
+    <w:lvl w:ilvl="2" w:tplc="240A0005" w:tentative="1">
+      <w:start w:val="1"/>
+      <w:numFmt w:val="bullet"/>
+      <w:lvlText w:val=""/>
+      <w:lvlJc w:val="left"/>
+      <w:pPr>
+        <w:ind w:left="2160" w:hanging="360"/>
+      </w:pPr>
+      <w:rPr>
+        <w:rFonts w:ascii="Wingdings" w:hAnsi="Wingdings" w:hint="default"/>
+      </w:rPr>
+    </w:lvl>
+    <w:lvl w:ilvl="3" w:tplc="240A0001" w:tentative="1">
+      <w:start w:val="1"/>
+      <w:numFmt w:val="bullet"/>
+      <w:lvlText w:val=""/>
+      <w:lvlJc w:val="left"/>
+      <w:pPr>
+        <w:ind w:left="2880" w:hanging="360"/>
+      </w:pPr>
+      <w:rPr>
+        <w:rFonts w:ascii="Symbol" w:hAnsi="Symbol" w:hint="default"/>
+      </w:rPr>
+    </w:lvl>
+    <w:lvl w:ilvl="4" w:tplc="240A0003" w:tentative="1">
+      <w:start w:val="1"/>
+      <w:numFmt w:val="bullet"/>
+      <w:lvlText w:val="o"/>
+      <w:lvlJc w:val="left"/>
+      <w:pPr>
+        <w:ind w:left="3600" w:hanging="360"/>
+      </w:pPr>
+      <w:rPr>
+        <w:rFonts w:ascii="Courier New" w:hAnsi="Courier New" w:cs="Courier New" w:hint="default"/>
+      </w:rPr>
+    </w:lvl>
+    <w:lvl w:ilvl="5" w:tplc="240A0005" w:tentative="1">
+      <w:start w:val="1"/>
+      <w:numFmt w:val="bullet"/>
+      <w:lvlText w:val=""/>
+      <w:lvlJc w:val="left"/>
+      <w:pPr>
+        <w:ind w:left="4320" w:hanging="360"/>
+      </w:pPr>
+      <w:rPr>
+        <w:rFonts w:ascii="Wingdings" w:hAnsi="Wingdings" w:hint="default"/>
+      </w:rPr>
+    </w:lvl>
+    <w:lvl w:ilvl="6" w:tplc="240A0001" w:tentative="1">
+      <w:start w:val="1"/>
+      <w:numFmt w:val="bullet"/>
+      <w:lvlText w:val=""/>
+      <w:lvlJc w:val="left"/>
+      <w:pPr>
+        <w:ind w:left="5040" w:hanging="360"/>
+      </w:pPr>
+      <w:rPr>
+        <w:rFonts w:ascii="Symbol" w:hAnsi="Symbol" w:hint="default"/>
+      </w:rPr>
+    </w:lvl>
+    <w:lvl w:ilvl="7" w:tplc="240A0003" w:tentative="1">
+      <w:start w:val="1"/>
+      <w:numFmt w:val="bullet"/>
+      <w:lvlText w:val="o"/>
+      <w:lvlJc w:val="left"/>
+      <w:pPr>
+        <w:ind w:left="5760" w:hanging="360"/>
+      </w:pPr>
+      <w:rPr>
+        <w:rFonts w:ascii="Courier New" w:hAnsi="Courier New" w:cs="Courier New" w:hint="default"/>
+      </w:rPr>
+    </w:lvl>
+    <w:lvl w:ilvl="8" w:tplc="240A0005" w:tentative="1">
+      <w:start w:val="1"/>
+      <w:numFmt w:val="bullet"/>
+      <w:lvlText w:val=""/>
+      <w:lvlJc w:val="left"/>
+      <w:pPr>
+        <w:ind w:left="6480" w:hanging="360"/>
+      </w:pPr>
+      <w:rPr>
+        <w:rFonts w:ascii="Wingdings" w:hAnsi="Wingdings" w:hint="default"/>
+      </w:rPr>
+    </w:lvl>
+  </w:abstractNum>
+  <w:abstractNum w:abstractNumId="14" w15:restartNumberingAfterBreak="0">
     <w:nsid w:val="58771E8D"/>
     <w:multiLevelType w:val="multilevel"/>
     <w:tmpl w:val="9026AD98"/>
@@ -2950,7 +3977,7 @@
       </w:rPr>
     </w:lvl>
   </w:abstractNum>
-  <w:abstractNum w:abstractNumId="11" w15:restartNumberingAfterBreak="0">
+  <w:abstractNum w:abstractNumId="15" w15:restartNumberingAfterBreak="0">
     <w:nsid w:val="690362E4"/>
     <w:multiLevelType w:val="multilevel"/>
     <w:tmpl w:val="16A4EB78"/>
@@ -3099,7 +4126,7 @@
       </w:rPr>
     </w:lvl>
   </w:abstractNum>
-  <w:abstractNum w:abstractNumId="12" w15:restartNumberingAfterBreak="0">
+  <w:abstractNum w:abstractNumId="16" w15:restartNumberingAfterBreak="0">
     <w:nsid w:val="69A70423"/>
     <w:multiLevelType w:val="multilevel"/>
     <w:tmpl w:val="E6A60BDE"/>
@@ -3248,7 +4275,7 @@
       </w:rPr>
     </w:lvl>
   </w:abstractNum>
-  <w:abstractNum w:abstractNumId="13" w15:restartNumberingAfterBreak="0">
+  <w:abstractNum w:abstractNumId="17" w15:restartNumberingAfterBreak="0">
     <w:nsid w:val="6DD316BE"/>
     <w:multiLevelType w:val="hybridMultilevel"/>
     <w:tmpl w:val="7E7003C4"/>
@@ -3361,7 +4388,7 @@
       </w:rPr>
     </w:lvl>
   </w:abstractNum>
-  <w:abstractNum w:abstractNumId="14" w15:restartNumberingAfterBreak="0">
+  <w:abstractNum w:abstractNumId="18" w15:restartNumberingAfterBreak="0">
     <w:nsid w:val="79EA67FB"/>
     <w:multiLevelType w:val="multilevel"/>
     <w:tmpl w:val="933CF81E"/>
@@ -3510,7 +4537,7 @@
       </w:rPr>
     </w:lvl>
   </w:abstractNum>
-  <w:abstractNum w:abstractNumId="15" w15:restartNumberingAfterBreak="0">
+  <w:abstractNum w:abstractNumId="19" w15:restartNumberingAfterBreak="0">
     <w:nsid w:val="7B327218"/>
     <w:multiLevelType w:val="multilevel"/>
     <w:tmpl w:val="86C0DBC4"/>
@@ -3659,7 +4686,7 @@
       </w:rPr>
     </w:lvl>
   </w:abstractNum>
-  <w:abstractNum w:abstractNumId="16" w15:restartNumberingAfterBreak="0">
+  <w:abstractNum w:abstractNumId="20" w15:restartNumberingAfterBreak="0">
     <w:nsid w:val="7B7804C8"/>
     <w:multiLevelType w:val="hybridMultilevel"/>
     <w:tmpl w:val="16448712"/>
@@ -3772,7 +4799,7 @@
       </w:rPr>
     </w:lvl>
   </w:abstractNum>
-  <w:abstractNum w:abstractNumId="17" w15:restartNumberingAfterBreak="0">
+  <w:abstractNum w:abstractNumId="21" w15:restartNumberingAfterBreak="0">
     <w:nsid w:val="7C51092B"/>
     <w:multiLevelType w:val="multilevel"/>
     <w:tmpl w:val="EDC0702C"/>
@@ -3921,7 +4948,7 @@
       </w:rPr>
     </w:lvl>
   </w:abstractNum>
-  <w:abstractNum w:abstractNumId="18" w15:restartNumberingAfterBreak="0">
+  <w:abstractNum w:abstractNumId="22" w15:restartNumberingAfterBreak="0">
     <w:nsid w:val="7CD309CA"/>
     <w:multiLevelType w:val="hybridMultilevel"/>
     <w:tmpl w:val="7EE80AC0"/>
@@ -4034,7 +5061,7 @@
       </w:rPr>
     </w:lvl>
   </w:abstractNum>
-  <w:abstractNum w:abstractNumId="19" w15:restartNumberingAfterBreak="0">
+  <w:abstractNum w:abstractNumId="23" w15:restartNumberingAfterBreak="0">
     <w:nsid w:val="7D6137A4"/>
     <w:multiLevelType w:val="hybridMultilevel"/>
     <w:tmpl w:val="7B6C41E0"/>
@@ -4148,64 +5175,76 @@
     </w:lvl>
   </w:abstractNum>
   <w:num w:numId="1" w16cid:durableId="1160924178">
-    <w:abstractNumId w:val="12"/>
+    <w:abstractNumId w:val="16"/>
   </w:num>
   <w:num w:numId="2" w16cid:durableId="1923416265">
-    <w:abstractNumId w:val="9"/>
+    <w:abstractNumId w:val="12"/>
   </w:num>
   <w:num w:numId="3" w16cid:durableId="829710997">
     <w:abstractNumId w:val="1"/>
   </w:num>
   <w:num w:numId="4" w16cid:durableId="2013606748">
-    <w:abstractNumId w:val="18"/>
+    <w:abstractNumId w:val="22"/>
   </w:num>
   <w:num w:numId="5" w16cid:durableId="791050320">
     <w:abstractNumId w:val="2"/>
   </w:num>
   <w:num w:numId="6" w16cid:durableId="432550260">
-    <w:abstractNumId w:val="14"/>
+    <w:abstractNumId w:val="18"/>
   </w:num>
   <w:num w:numId="7" w16cid:durableId="1031808643">
-    <w:abstractNumId w:val="4"/>
+    <w:abstractNumId w:val="5"/>
   </w:num>
   <w:num w:numId="8" w16cid:durableId="1980183140">
-    <w:abstractNumId w:val="13"/>
+    <w:abstractNumId w:val="17"/>
   </w:num>
   <w:num w:numId="9" w16cid:durableId="1020814633">
-    <w:abstractNumId w:val="15"/>
+    <w:abstractNumId w:val="19"/>
   </w:num>
   <w:num w:numId="10" w16cid:durableId="839736409">
     <w:abstractNumId w:val="0"/>
   </w:num>
   <w:num w:numId="11" w16cid:durableId="188178400">
-    <w:abstractNumId w:val="10"/>
+    <w:abstractNumId w:val="14"/>
   </w:num>
   <w:num w:numId="12" w16cid:durableId="428964393">
-    <w:abstractNumId w:val="7"/>
+    <w:abstractNumId w:val="10"/>
   </w:num>
   <w:num w:numId="13" w16cid:durableId="751699360">
     <w:abstractNumId w:val="3"/>
   </w:num>
   <w:num w:numId="14" w16cid:durableId="2144619963">
-    <w:abstractNumId w:val="5"/>
+    <w:abstractNumId w:val="8"/>
   </w:num>
   <w:num w:numId="15" w16cid:durableId="1815371590">
+    <w:abstractNumId w:val="15"/>
+  </w:num>
+  <w:num w:numId="16" w16cid:durableId="1806580252">
+    <w:abstractNumId w:val="23"/>
+  </w:num>
+  <w:num w:numId="17" w16cid:durableId="1157915854">
+    <w:abstractNumId w:val="21"/>
+  </w:num>
+  <w:num w:numId="18" w16cid:durableId="97677244">
     <w:abstractNumId w:val="11"/>
   </w:num>
-  <w:num w:numId="16" w16cid:durableId="1806580252">
-    <w:abstractNumId w:val="19"/>
+  <w:num w:numId="19" w16cid:durableId="1922135268">
+    <w:abstractNumId w:val="9"/>
   </w:num>
-  <w:num w:numId="17" w16cid:durableId="1157915854">
-    <w:abstractNumId w:val="17"/>
+  <w:num w:numId="20" w16cid:durableId="924189608">
+    <w:abstractNumId w:val="20"/>
   </w:num>
-  <w:num w:numId="18" w16cid:durableId="97677244">
-    <w:abstractNumId w:val="8"/>
-  </w:num>
-  <w:num w:numId="19" w16cid:durableId="1922135268">
+  <w:num w:numId="21" w16cid:durableId="1448281278">
     <w:abstractNumId w:val="6"/>
   </w:num>
-  <w:num w:numId="20" w16cid:durableId="924189608">
-    <w:abstractNumId w:val="16"/>
+  <w:num w:numId="22" w16cid:durableId="2044747250">
+    <w:abstractNumId w:val="13"/>
+  </w:num>
+  <w:num w:numId="23" w16cid:durableId="2089692148">
+    <w:abstractNumId w:val="7"/>
+  </w:num>
+  <w:num w:numId="24" w16cid:durableId="5139360">
+    <w:abstractNumId w:val="4"/>
   </w:num>
 </w:numbering>
 </file>

</xml_diff>